<commit_message>
Backups, json en doc update
</commit_message>
<xml_diff>
--- a/PLS-Document.docx
+++ b/PLS-Document.docx
@@ -1,6 +1,6 @@
 
 <file path=word/document.xml><?xml version="1.0" encoding="utf-8"?>
-<w:document xmlns:wpc="http://schemas.microsoft.com/office/word/2010/wordprocessingCanvas" xmlns:cx="http://schemas.microsoft.com/office/drawing/2014/chartex" xmlns:cx1="http://schemas.microsoft.com/office/drawing/2015/9/8/chartex" xmlns:cx2="http://schemas.microsoft.com/office/drawing/2015/10/21/chartex" xmlns:cx3="http://schemas.microsoft.com/office/drawing/2016/5/9/chartex" xmlns:cx4="http://schemas.microsoft.com/office/drawing/2016/5/10/chartex" xmlns:cx5="http://schemas.microsoft.com/office/drawing/2016/5/11/chartex" xmlns:cx6="http://schemas.microsoft.com/office/drawing/2016/5/12/chartex" xmlns:cx7="http://schemas.microsoft.com/office/drawing/2016/5/13/chartex" xmlns:cx8="http://schemas.microsoft.com/office/drawing/2016/5/14/chartex" xmlns:mc="http://schemas.openxmlformats.org/markup-compatibility/2006" xmlns:aink="http://schemas.microsoft.com/office/drawing/2016/ink" xmlns:am3d="http://schemas.microsoft.com/office/drawing/2017/model3d" xmlns:o="urn:schemas-microsoft-com:office:office" xmlns:oel="http://schemas.microsoft.com/office/2019/extlst" xmlns:r="http://schemas.openxmlformats.org/officeDocument/2006/relationships" xmlns:m="http://schemas.openxmlformats.org/officeDocument/2006/math" xmlns:v="urn:schemas-microsoft-com:vml" xmlns:wp14="http://schemas.microsoft.com/office/word/2010/wordprocessingDrawing" xmlns:wp="http://schemas.openxmlformats.org/drawingml/2006/wordprocessingDrawing" xmlns:w10="urn:schemas-microsoft-com:office:word" xmlns:w="http://schemas.openxmlformats.org/wordprocessingml/2006/main" xmlns:w14="http://schemas.microsoft.com/office/word/2010/wordml" xmlns:w15="http://schemas.microsoft.com/office/word/2012/wordml" xmlns:w16cex="http://schemas.microsoft.com/office/word/2018/wordml/cex" xmlns:w16cid="http://schemas.microsoft.com/office/word/2016/wordml/cid" xmlns:w16="http://schemas.microsoft.com/office/word/2018/wordml" xmlns:w16sdtdh="http://schemas.microsoft.com/office/word/2020/wordml/sdtdatahash" xmlns:w16se="http://schemas.microsoft.com/office/word/2015/wordml/symex" xmlns:wpg="http://schemas.microsoft.com/office/word/2010/wordprocessingGroup" xmlns:wpi="http://schemas.microsoft.com/office/word/2010/wordprocessingInk" xmlns:wne="http://schemas.microsoft.com/office/word/2006/wordml" xmlns:wps="http://schemas.microsoft.com/office/word/2010/wordprocessingShape" mc:Ignorable="w14 w15 w16se w16cid w16 w16cex w16sdtdh wp14">
+<w:document xmlns:wpc="http://schemas.microsoft.com/office/word/2010/wordprocessingCanvas" xmlns:cx="http://schemas.microsoft.com/office/drawing/2014/chartex" xmlns:cx1="http://schemas.microsoft.com/office/drawing/2015/9/8/chartex" xmlns:cx2="http://schemas.microsoft.com/office/drawing/2015/10/21/chartex" xmlns:cx3="http://schemas.microsoft.com/office/drawing/2016/5/9/chartex" xmlns:cx4="http://schemas.microsoft.com/office/drawing/2016/5/10/chartex" xmlns:cx5="http://schemas.microsoft.com/office/drawing/2016/5/11/chartex" xmlns:cx6="http://schemas.microsoft.com/office/drawing/2016/5/12/chartex" xmlns:cx7="http://schemas.microsoft.com/office/drawing/2016/5/13/chartex" xmlns:cx8="http://schemas.microsoft.com/office/drawing/2016/5/14/chartex" xmlns:mc="http://schemas.openxmlformats.org/markup-compatibility/2006" xmlns:aink="http://schemas.microsoft.com/office/drawing/2016/ink" xmlns:am3d="http://schemas.microsoft.com/office/drawing/2017/model3d" xmlns:o="urn:schemas-microsoft-com:office:office" xmlns:oel="http://schemas.microsoft.com/office/2019/extlst" xmlns:r="http://schemas.openxmlformats.org/officeDocument/2006/relationships" xmlns:m="http://schemas.openxmlformats.org/officeDocument/2006/math" xmlns:v="urn:schemas-microsoft-com:vml" xmlns:wp14="http://schemas.microsoft.com/office/word/2010/wordprocessingDrawing" xmlns:wp="http://schemas.openxmlformats.org/drawingml/2006/wordprocessingDrawing" xmlns:w10="urn:schemas-microsoft-com:office:word" xmlns:w="http://schemas.openxmlformats.org/wordprocessingml/2006/main" xmlns:w14="http://schemas.microsoft.com/office/word/2010/wordml" xmlns:w15="http://schemas.microsoft.com/office/word/2012/wordml" xmlns:w16cex="http://schemas.microsoft.com/office/word/2018/wordml/cex" xmlns:w16cid="http://schemas.microsoft.com/office/word/2016/wordml/cid" xmlns:w16="http://schemas.microsoft.com/office/word/2018/wordml" xmlns:w16du="http://schemas.microsoft.com/office/word/2023/wordml/word16du" xmlns:w16sdtdh="http://schemas.microsoft.com/office/word/2020/wordml/sdtdatahash" xmlns:w16se="http://schemas.microsoft.com/office/word/2015/wordml/symex" xmlns:wpg="http://schemas.microsoft.com/office/word/2010/wordprocessingGroup" xmlns:wpi="http://schemas.microsoft.com/office/word/2010/wordprocessingInk" xmlns:wne="http://schemas.microsoft.com/office/word/2006/wordml" xmlns:wps="http://schemas.microsoft.com/office/word/2010/wordprocessingShape" mc:Ignorable="w14 w15 w16se w16cid w16 w16cex w16sdtdh wp14">
   <w:body>
     <w:p>
       <w:pPr>
@@ -3120,16 +3120,8 @@
               <w:rPr>
                 <w:lang w:val="en-GB"/>
               </w:rPr>
-              <w:t xml:space="preserve">Michael </w:t>
-            </w:r>
-            <w:proofErr w:type="spellStart"/>
-            <w:r>
-              <w:rPr>
-                <w:lang w:val="en-GB"/>
-              </w:rPr>
-              <w:t>Heerkens</w:t>
-            </w:r>
-            <w:proofErr w:type="spellEnd"/>
+              <w:t>Michael Heerkens</w:t>
+            </w:r>
           </w:p>
         </w:tc>
         <w:tc>
@@ -3172,16 +3164,8 @@
               <w:rPr>
                 <w:lang w:val="en-GB"/>
               </w:rPr>
-              <w:t xml:space="preserve">Tobias </w:t>
-            </w:r>
-            <w:proofErr w:type="spellStart"/>
-            <w:r>
-              <w:rPr>
-                <w:lang w:val="en-GB"/>
-              </w:rPr>
-              <w:t>Roessingh</w:t>
-            </w:r>
-            <w:proofErr w:type="spellEnd"/>
+              <w:t>Tobias Roessingh</w:t>
+            </w:r>
           </w:p>
         </w:tc>
         <w:tc>
@@ -3447,21 +3431,7 @@
         <w:rPr>
           <w:lang w:val="en-GB"/>
         </w:rPr>
-        <w:t xml:space="preserve">The functional requirements are divided in four categories based on the </w:t>
-      </w:r>
-      <w:proofErr w:type="gramStart"/>
-      <w:r>
-        <w:rPr>
-          <w:lang w:val="en-GB"/>
-        </w:rPr>
-        <w:t>priority,</w:t>
-      </w:r>
-      <w:proofErr w:type="gramEnd"/>
-      <w:r>
-        <w:rPr>
-          <w:lang w:val="en-GB"/>
-        </w:rPr>
-        <w:t xml:space="preserve"> these priorities are set following the MoSCoW method. </w:t>
+        <w:t xml:space="preserve">The functional requirements are divided in four categories based on the priority, these priorities are set following the MoSCoW method. </w:t>
       </w:r>
     </w:p>
     <w:p>
@@ -10701,10 +10671,10 @@
           <w:lang w:val="en-GB"/>
         </w:rPr>
         <w:drawing>
-          <wp:inline distT="0" distB="0" distL="0" distR="0" wp14:anchorId="5D322098" wp14:editId="67196073">
-            <wp:extent cx="5723890" cy="2125980"/>
-            <wp:effectExtent l="0" t="0" r="0" b="7620"/>
-            <wp:docPr id="1" name="Picture 1"/>
+          <wp:inline distT="0" distB="0" distL="0" distR="0" wp14:anchorId="092CC365" wp14:editId="4CD07C93">
+            <wp:extent cx="5730875" cy="2945130"/>
+            <wp:effectExtent l="0" t="0" r="3175" b="0"/>
+            <wp:docPr id="775062238" name="Afbeelding 1"/>
             <wp:cNvGraphicFramePr>
               <a:graphicFrameLocks xmlns:a="http://schemas.openxmlformats.org/drawingml/2006/main" noChangeAspect="1"/>
             </wp:cNvGraphicFramePr>
@@ -10733,7 +10703,7 @@
                   <pic:spPr bwMode="auto">
                     <a:xfrm>
                       <a:off x="0" y="0"/>
-                      <a:ext cx="5723890" cy="2125980"/>
+                      <a:ext cx="5730875" cy="2945130"/>
                     </a:xfrm>
                     <a:prstGeom prst="rect">
                       <a:avLst/>
@@ -11078,6 +11048,7 @@
         <w:rPr>
           <w:lang w:val="en-GB"/>
         </w:rPr>
+        <w:lastRenderedPageBreak/>
         <w:t>Library admin</w:t>
       </w:r>
       <w:bookmarkEnd w:id="37"/>
@@ -11135,7 +11106,6 @@
         <w:rPr>
           <w:lang w:val="en-GB"/>
         </w:rPr>
-        <w:lastRenderedPageBreak/>
         <w:t>Member</w:t>
       </w:r>
       <w:bookmarkEnd w:id="41"/>
@@ -11429,10 +11399,4816 @@
           <w:lang w:val="en-GB"/>
         </w:rPr>
       </w:pPr>
+      <w:r>
+        <w:rPr>
+          <w:lang w:val="en-GB"/>
+        </w:rPr>
+        <w:t>Enter username and press enter, see screenshot below:</w:t>
+      </w:r>
+    </w:p>
+    <w:p>
+      <w:pPr>
+        <w:rPr>
+          <w:lang w:val="en-GB"/>
+        </w:rPr>
+      </w:pPr>
+      <w:r>
+        <w:rPr>
+          <w:noProof/>
+          <w:lang w:val="en-GB"/>
+        </w:rPr>
+        <w:drawing>
+          <wp:inline distT="0" distB="0" distL="0" distR="0" wp14:anchorId="4CCD8B20" wp14:editId="045F3208">
+            <wp:extent cx="1228896" cy="209579"/>
+            <wp:effectExtent l="0" t="0" r="9525" b="0"/>
+            <wp:docPr id="1994174712" name="Afbeelding 1"/>
+            <wp:cNvGraphicFramePr>
+              <a:graphicFrameLocks xmlns:a="http://schemas.openxmlformats.org/drawingml/2006/main" noChangeAspect="1"/>
+            </wp:cNvGraphicFramePr>
+            <a:graphic xmlns:a="http://schemas.openxmlformats.org/drawingml/2006/main">
+              <a:graphicData uri="http://schemas.openxmlformats.org/drawingml/2006/picture">
+                <pic:pic xmlns:pic="http://schemas.openxmlformats.org/drawingml/2006/picture">
+                  <pic:nvPicPr>
+                    <pic:cNvPr id="1994174712" name=""/>
+                    <pic:cNvPicPr/>
+                  </pic:nvPicPr>
+                  <pic:blipFill>
+                    <a:blip r:embed="rId13"/>
+                    <a:stretch>
+                      <a:fillRect/>
+                    </a:stretch>
+                  </pic:blipFill>
+                  <pic:spPr>
+                    <a:xfrm>
+                      <a:off x="0" y="0"/>
+                      <a:ext cx="1228896" cy="209579"/>
+                    </a:xfrm>
+                    <a:prstGeom prst="rect">
+                      <a:avLst/>
+                    </a:prstGeom>
+                  </pic:spPr>
+                </pic:pic>
+              </a:graphicData>
+            </a:graphic>
+          </wp:inline>
+        </w:drawing>
+      </w:r>
+    </w:p>
+    <w:p>
+      <w:pPr>
+        <w:rPr>
+          <w:lang w:val="en-GB"/>
+        </w:rPr>
+      </w:pPr>
+    </w:p>
+    <w:p>
+      <w:pPr>
+        <w:rPr>
+          <w:lang w:val="en-GB"/>
+        </w:rPr>
+      </w:pPr>
+      <w:r>
+        <w:rPr>
+          <w:lang w:val="en-GB"/>
+        </w:rPr>
+        <w:t>Enter the password and press enter to enter the application, see screenshot below:</w:t>
+      </w:r>
+    </w:p>
+    <w:p>
+      <w:pPr>
+        <w:rPr>
+          <w:lang w:val="en-GB"/>
+        </w:rPr>
+      </w:pPr>
+      <w:r>
+        <w:rPr>
+          <w:noProof/>
+          <w:lang w:val="en-GB"/>
+        </w:rPr>
+        <w:drawing>
+          <wp:inline distT="0" distB="0" distL="0" distR="0" wp14:anchorId="25422A7B" wp14:editId="76648653">
+            <wp:extent cx="1600423" cy="438211"/>
+            <wp:effectExtent l="0" t="0" r="0" b="0"/>
+            <wp:docPr id="68623608" name="Afbeelding 1"/>
+            <wp:cNvGraphicFramePr>
+              <a:graphicFrameLocks xmlns:a="http://schemas.openxmlformats.org/drawingml/2006/main" noChangeAspect="1"/>
+            </wp:cNvGraphicFramePr>
+            <a:graphic xmlns:a="http://schemas.openxmlformats.org/drawingml/2006/main">
+              <a:graphicData uri="http://schemas.openxmlformats.org/drawingml/2006/picture">
+                <pic:pic xmlns:pic="http://schemas.openxmlformats.org/drawingml/2006/picture">
+                  <pic:nvPicPr>
+                    <pic:cNvPr id="68623608" name=""/>
+                    <pic:cNvPicPr/>
+                  </pic:nvPicPr>
+                  <pic:blipFill>
+                    <a:blip r:embed="rId14"/>
+                    <a:stretch>
+                      <a:fillRect/>
+                    </a:stretch>
+                  </pic:blipFill>
+                  <pic:spPr>
+                    <a:xfrm>
+                      <a:off x="0" y="0"/>
+                      <a:ext cx="1600423" cy="438211"/>
+                    </a:xfrm>
+                    <a:prstGeom prst="rect">
+                      <a:avLst/>
+                    </a:prstGeom>
+                  </pic:spPr>
+                </pic:pic>
+              </a:graphicData>
+            </a:graphic>
+          </wp:inline>
+        </w:drawing>
+      </w:r>
+    </w:p>
+    <w:p>
+      <w:pPr>
+        <w:rPr>
+          <w:lang w:val="en-GB"/>
+        </w:rPr>
+      </w:pPr>
+      <w:r>
+        <w:rPr>
+          <w:lang w:val="en-GB"/>
+        </w:rPr>
+        <w:t>Main menu screenshot below:</w:t>
+      </w:r>
+    </w:p>
+    <w:p>
+      <w:pPr>
+        <w:rPr>
+          <w:lang w:val="en-GB"/>
+        </w:rPr>
+      </w:pPr>
+    </w:p>
+    <w:p>
+      <w:pPr>
+        <w:rPr>
+          <w:lang w:val="en-GB"/>
+        </w:rPr>
+      </w:pPr>
+      <w:r>
+        <w:rPr>
+          <w:noProof/>
+          <w:lang w:val="en-GB"/>
+        </w:rPr>
+        <w:drawing>
+          <wp:inline distT="0" distB="0" distL="0" distR="0" wp14:anchorId="400E857C" wp14:editId="0823B6E6">
+            <wp:extent cx="2124371" cy="1533739"/>
+            <wp:effectExtent l="0" t="0" r="9525" b="9525"/>
+            <wp:docPr id="656338080" name="Afbeelding 1"/>
+            <wp:cNvGraphicFramePr>
+              <a:graphicFrameLocks xmlns:a="http://schemas.openxmlformats.org/drawingml/2006/main" noChangeAspect="1"/>
+            </wp:cNvGraphicFramePr>
+            <a:graphic xmlns:a="http://schemas.openxmlformats.org/drawingml/2006/main">
+              <a:graphicData uri="http://schemas.openxmlformats.org/drawingml/2006/picture">
+                <pic:pic xmlns:pic="http://schemas.openxmlformats.org/drawingml/2006/picture">
+                  <pic:nvPicPr>
+                    <pic:cNvPr id="656338080" name=""/>
+                    <pic:cNvPicPr/>
+                  </pic:nvPicPr>
+                  <pic:blipFill>
+                    <a:blip r:embed="rId15"/>
+                    <a:stretch>
+                      <a:fillRect/>
+                    </a:stretch>
+                  </pic:blipFill>
+                  <pic:spPr>
+                    <a:xfrm>
+                      <a:off x="0" y="0"/>
+                      <a:ext cx="2124371" cy="1533739"/>
+                    </a:xfrm>
+                    <a:prstGeom prst="rect">
+                      <a:avLst/>
+                    </a:prstGeom>
+                  </pic:spPr>
+                </pic:pic>
+              </a:graphicData>
+            </a:graphic>
+          </wp:inline>
+        </w:drawing>
+      </w:r>
+    </w:p>
+    <w:p>
+      <w:pPr>
+        <w:jc w:val="left"/>
+        <w:rPr>
+          <w:lang w:val="en-GB"/>
+        </w:rPr>
+      </w:pPr>
+      <w:r>
+        <w:rPr>
+          <w:lang w:val="en-GB"/>
+        </w:rPr>
+        <w:br w:type="page"/>
+      </w:r>
+    </w:p>
+    <w:p>
+      <w:pPr>
+        <w:pStyle w:val="Kop2"/>
+        <w:rPr>
+          <w:lang w:val="en-GB"/>
+        </w:rPr>
+      </w:pPr>
+      <w:r>
+        <w:rPr>
+          <w:lang w:val="en-GB"/>
+        </w:rPr>
+        <w:lastRenderedPageBreak/>
+        <w:t>Managing members</w:t>
+      </w:r>
+    </w:p>
+    <w:p>
+      <w:pPr>
+        <w:rPr>
+          <w:lang w:val="en-GB"/>
+        </w:rPr>
+      </w:pPr>
+      <w:r>
+        <w:rPr>
+          <w:lang w:val="en-GB"/>
+        </w:rPr>
+        <w:t>From the main menu select the option 0 and press enter to go to the member management menu, see screenshot below:</w:t>
+      </w:r>
+    </w:p>
+    <w:p>
+      <w:pPr>
+        <w:rPr>
+          <w:lang w:val="en-GB"/>
+        </w:rPr>
+      </w:pPr>
+      <w:r>
+        <w:rPr>
+          <w:noProof/>
+          <w:lang w:val="en-GB"/>
+        </w:rPr>
+        <w:drawing>
+          <wp:inline distT="0" distB="0" distL="0" distR="0" wp14:anchorId="4C750182" wp14:editId="3FC7C014">
+            <wp:extent cx="3343742" cy="1552792"/>
+            <wp:effectExtent l="0" t="0" r="9525" b="9525"/>
+            <wp:docPr id="1441246172" name="Afbeelding 1"/>
+            <wp:cNvGraphicFramePr>
+              <a:graphicFrameLocks xmlns:a="http://schemas.openxmlformats.org/drawingml/2006/main" noChangeAspect="1"/>
+            </wp:cNvGraphicFramePr>
+            <a:graphic xmlns:a="http://schemas.openxmlformats.org/drawingml/2006/main">
+              <a:graphicData uri="http://schemas.openxmlformats.org/drawingml/2006/picture">
+                <pic:pic xmlns:pic="http://schemas.openxmlformats.org/drawingml/2006/picture">
+                  <pic:nvPicPr>
+                    <pic:cNvPr id="1441246172" name=""/>
+                    <pic:cNvPicPr/>
+                  </pic:nvPicPr>
+                  <pic:blipFill>
+                    <a:blip r:embed="rId16"/>
+                    <a:stretch>
+                      <a:fillRect/>
+                    </a:stretch>
+                  </pic:blipFill>
+                  <pic:spPr>
+                    <a:xfrm>
+                      <a:off x="0" y="0"/>
+                      <a:ext cx="3343742" cy="1552792"/>
+                    </a:xfrm>
+                    <a:prstGeom prst="rect">
+                      <a:avLst/>
+                    </a:prstGeom>
+                  </pic:spPr>
+                </pic:pic>
+              </a:graphicData>
+            </a:graphic>
+          </wp:inline>
+        </w:drawing>
+      </w:r>
+    </w:p>
+    <w:p>
+      <w:pPr>
+        <w:rPr>
+          <w:lang w:val="en-GB"/>
+        </w:rPr>
+      </w:pPr>
+    </w:p>
+    <w:p>
+      <w:pPr>
+        <w:pStyle w:val="Kop3"/>
+        <w:rPr>
+          <w:lang w:val="en-GB"/>
+        </w:rPr>
+      </w:pPr>
+      <w:r>
+        <w:rPr>
+          <w:lang w:val="en-GB"/>
+        </w:rPr>
+        <w:t>Get all members</w:t>
+      </w:r>
+    </w:p>
+    <w:p>
+      <w:pPr>
+        <w:rPr>
+          <w:lang w:val="en-GB"/>
+        </w:rPr>
+      </w:pPr>
+      <w:r>
+        <w:rPr>
+          <w:lang w:val="en-GB"/>
+        </w:rPr>
+        <w:t xml:space="preserve">From the member management menu, select 0 and press enter to </w:t>
+      </w:r>
+      <w:r>
+        <w:rPr>
+          <w:lang w:val="en-GB"/>
+        </w:rPr>
+        <w:tab/>
+        <w:t>retrieve the list of all members, see screenshot below:</w:t>
+      </w:r>
+    </w:p>
+    <w:p>
+      <w:pPr>
+        <w:rPr>
+          <w:lang w:val="en-GB"/>
+        </w:rPr>
+      </w:pPr>
+      <w:r>
+        <w:rPr>
+          <w:lang w:val="en-GB"/>
+        </w:rPr>
+        <w:drawing>
+          <wp:inline distT="0" distB="0" distL="0" distR="0" wp14:anchorId="4CE7BABA" wp14:editId="70F356F2">
+            <wp:extent cx="4182059" cy="1428949"/>
+            <wp:effectExtent l="0" t="0" r="9525" b="0"/>
+            <wp:docPr id="720241499" name="Afbeelding 1"/>
+            <wp:cNvGraphicFramePr>
+              <a:graphicFrameLocks xmlns:a="http://schemas.openxmlformats.org/drawingml/2006/main" noChangeAspect="1"/>
+            </wp:cNvGraphicFramePr>
+            <a:graphic xmlns:a="http://schemas.openxmlformats.org/drawingml/2006/main">
+              <a:graphicData uri="http://schemas.openxmlformats.org/drawingml/2006/picture">
+                <pic:pic xmlns:pic="http://schemas.openxmlformats.org/drawingml/2006/picture">
+                  <pic:nvPicPr>
+                    <pic:cNvPr id="720241499" name=""/>
+                    <pic:cNvPicPr/>
+                  </pic:nvPicPr>
+                  <pic:blipFill>
+                    <a:blip r:embed="rId17"/>
+                    <a:stretch>
+                      <a:fillRect/>
+                    </a:stretch>
+                  </pic:blipFill>
+                  <pic:spPr>
+                    <a:xfrm>
+                      <a:off x="0" y="0"/>
+                      <a:ext cx="4182059" cy="1428949"/>
+                    </a:xfrm>
+                    <a:prstGeom prst="rect">
+                      <a:avLst/>
+                    </a:prstGeom>
+                  </pic:spPr>
+                </pic:pic>
+              </a:graphicData>
+            </a:graphic>
+          </wp:inline>
+        </w:drawing>
+      </w:r>
+    </w:p>
+    <w:p>
+      <w:pPr>
+        <w:rPr>
+          <w:lang w:val="en-GB"/>
+        </w:rPr>
+      </w:pPr>
+    </w:p>
+    <w:p>
+      <w:pPr>
+        <w:pStyle w:val="Kop3"/>
+        <w:rPr>
+          <w:lang w:val="en-GB"/>
+        </w:rPr>
+      </w:pPr>
+      <w:r>
+        <w:rPr>
+          <w:lang w:val="en-GB"/>
+        </w:rPr>
+        <w:t>Add new member</w:t>
+      </w:r>
+    </w:p>
+    <w:p>
+      <w:pPr>
+        <w:rPr>
+          <w:lang w:val="en-GB"/>
+        </w:rPr>
+      </w:pPr>
+      <w:r>
+        <w:rPr>
+          <w:lang w:val="en-GB"/>
+        </w:rPr>
+        <w:t>From the member management menu, press option 1 and press enter to begin adding a new member, see screenshot below:</w:t>
+      </w:r>
+    </w:p>
+    <w:p>
+      <w:pPr>
+        <w:rPr>
+          <w:lang w:val="en-GB"/>
+        </w:rPr>
+      </w:pPr>
+      <w:r>
+        <w:rPr>
+          <w:lang w:val="en-GB"/>
+        </w:rPr>
+        <w:drawing>
+          <wp:inline distT="0" distB="0" distL="0" distR="0" wp14:anchorId="714B67B8" wp14:editId="74D702FD">
+            <wp:extent cx="2067213" cy="733527"/>
+            <wp:effectExtent l="0" t="0" r="9525" b="9525"/>
+            <wp:docPr id="1398513410" name="Afbeelding 1"/>
+            <wp:cNvGraphicFramePr>
+              <a:graphicFrameLocks xmlns:a="http://schemas.openxmlformats.org/drawingml/2006/main" noChangeAspect="1"/>
+            </wp:cNvGraphicFramePr>
+            <a:graphic xmlns:a="http://schemas.openxmlformats.org/drawingml/2006/main">
+              <a:graphicData uri="http://schemas.openxmlformats.org/drawingml/2006/picture">
+                <pic:pic xmlns:pic="http://schemas.openxmlformats.org/drawingml/2006/picture">
+                  <pic:nvPicPr>
+                    <pic:cNvPr id="1398513410" name=""/>
+                    <pic:cNvPicPr/>
+                  </pic:nvPicPr>
+                  <pic:blipFill>
+                    <a:blip r:embed="rId18"/>
+                    <a:stretch>
+                      <a:fillRect/>
+                    </a:stretch>
+                  </pic:blipFill>
+                  <pic:spPr>
+                    <a:xfrm>
+                      <a:off x="0" y="0"/>
+                      <a:ext cx="2067213" cy="733527"/>
+                    </a:xfrm>
+                    <a:prstGeom prst="rect">
+                      <a:avLst/>
+                    </a:prstGeom>
+                  </pic:spPr>
+                </pic:pic>
+              </a:graphicData>
+            </a:graphic>
+          </wp:inline>
+        </w:drawing>
+      </w:r>
+    </w:p>
+    <w:p>
+      <w:pPr>
+        <w:rPr>
+          <w:lang w:val="en-GB"/>
+        </w:rPr>
+      </w:pPr>
+    </w:p>
+    <w:p>
+      <w:pPr>
+        <w:rPr>
+          <w:lang w:val="en-GB"/>
+        </w:rPr>
+      </w:pPr>
+      <w:r>
+        <w:rPr>
+          <w:lang w:val="en-GB"/>
+        </w:rPr>
+        <w:t>After this, fill in the data fields and press enter after filling the fields</w:t>
+      </w:r>
+    </w:p>
+    <w:p>
+      <w:pPr>
+        <w:rPr>
+          <w:lang w:val="en-GB"/>
+        </w:rPr>
+      </w:pPr>
+      <w:r>
+        <w:rPr>
+          <w:lang w:val="en-GB"/>
+        </w:rPr>
+        <w:drawing>
+          <wp:inline distT="0" distB="0" distL="0" distR="0" wp14:anchorId="4C9E4859" wp14:editId="6F4A67FA">
+            <wp:extent cx="3210373" cy="1362265"/>
+            <wp:effectExtent l="0" t="0" r="9525" b="9525"/>
+            <wp:docPr id="606648384" name="Afbeelding 1"/>
+            <wp:cNvGraphicFramePr>
+              <a:graphicFrameLocks xmlns:a="http://schemas.openxmlformats.org/drawingml/2006/main" noChangeAspect="1"/>
+            </wp:cNvGraphicFramePr>
+            <a:graphic xmlns:a="http://schemas.openxmlformats.org/drawingml/2006/main">
+              <a:graphicData uri="http://schemas.openxmlformats.org/drawingml/2006/picture">
+                <pic:pic xmlns:pic="http://schemas.openxmlformats.org/drawingml/2006/picture">
+                  <pic:nvPicPr>
+                    <pic:cNvPr id="606648384" name=""/>
+                    <pic:cNvPicPr/>
+                  </pic:nvPicPr>
+                  <pic:blipFill>
+                    <a:blip r:embed="rId19"/>
+                    <a:stretch>
+                      <a:fillRect/>
+                    </a:stretch>
+                  </pic:blipFill>
+                  <pic:spPr>
+                    <a:xfrm>
+                      <a:off x="0" y="0"/>
+                      <a:ext cx="3210373" cy="1362265"/>
+                    </a:xfrm>
+                    <a:prstGeom prst="rect">
+                      <a:avLst/>
+                    </a:prstGeom>
+                  </pic:spPr>
+                </pic:pic>
+              </a:graphicData>
+            </a:graphic>
+          </wp:inline>
+        </w:drawing>
+      </w:r>
+    </w:p>
+    <w:p>
+      <w:pPr>
+        <w:jc w:val="left"/>
+        <w:rPr>
+          <w:lang w:val="en-GB"/>
+        </w:rPr>
+      </w:pPr>
+      <w:r>
+        <w:rPr>
+          <w:lang w:val="en-GB"/>
+        </w:rPr>
+        <w:br w:type="page"/>
+      </w:r>
+    </w:p>
+    <w:p>
+      <w:pPr>
+        <w:pStyle w:val="Kop3"/>
+        <w:rPr>
+          <w:lang w:val="en-GB"/>
+        </w:rPr>
+      </w:pPr>
+      <w:r>
+        <w:rPr>
+          <w:lang w:val="en-GB"/>
+        </w:rPr>
+        <w:lastRenderedPageBreak/>
+        <w:t>Edit member</w:t>
+      </w:r>
+    </w:p>
+    <w:p>
+      <w:pPr>
+        <w:rPr>
+          <w:lang w:val="en-GB"/>
+        </w:rPr>
+      </w:pPr>
+      <w:r>
+        <w:rPr>
+          <w:lang w:val="en-GB"/>
+        </w:rPr>
+        <w:t xml:space="preserve">From the member management menu, press option </w:t>
+      </w:r>
+      <w:r>
+        <w:rPr>
+          <w:lang w:val="en-GB"/>
+        </w:rPr>
+        <w:t>2</w:t>
+      </w:r>
+      <w:r>
+        <w:rPr>
+          <w:lang w:val="en-GB"/>
+        </w:rPr>
+        <w:t xml:space="preserve"> and press enter to begin </w:t>
+      </w:r>
+      <w:r>
+        <w:rPr>
+          <w:lang w:val="en-GB"/>
+        </w:rPr>
+        <w:t>editing</w:t>
+      </w:r>
+      <w:r>
+        <w:rPr>
+          <w:lang w:val="en-GB"/>
+        </w:rPr>
+        <w:t xml:space="preserve"> a</w:t>
+      </w:r>
+      <w:r>
+        <w:rPr>
+          <w:lang w:val="en-GB"/>
+        </w:rPr>
+        <w:t>n existing</w:t>
+      </w:r>
+      <w:r>
+        <w:rPr>
+          <w:lang w:val="en-GB"/>
+        </w:rPr>
+        <w:t xml:space="preserve"> member, see screenshot below:</w:t>
+      </w:r>
+    </w:p>
+    <w:p>
+      <w:pPr>
+        <w:rPr>
+          <w:lang w:val="en-GB"/>
+        </w:rPr>
+      </w:pPr>
+      <w:r>
+        <w:rPr>
+          <w:lang w:val="en-GB"/>
+        </w:rPr>
+        <w:drawing>
+          <wp:inline distT="0" distB="0" distL="0" distR="0" wp14:anchorId="0B8C1BE3" wp14:editId="1916915C">
+            <wp:extent cx="4077269" cy="1581371"/>
+            <wp:effectExtent l="0" t="0" r="0" b="0"/>
+            <wp:docPr id="1105269946" name="Afbeelding 1"/>
+            <wp:cNvGraphicFramePr>
+              <a:graphicFrameLocks xmlns:a="http://schemas.openxmlformats.org/drawingml/2006/main" noChangeAspect="1"/>
+            </wp:cNvGraphicFramePr>
+            <a:graphic xmlns:a="http://schemas.openxmlformats.org/drawingml/2006/main">
+              <a:graphicData uri="http://schemas.openxmlformats.org/drawingml/2006/picture">
+                <pic:pic xmlns:pic="http://schemas.openxmlformats.org/drawingml/2006/picture">
+                  <pic:nvPicPr>
+                    <pic:cNvPr id="1105269946" name=""/>
+                    <pic:cNvPicPr/>
+                  </pic:nvPicPr>
+                  <pic:blipFill>
+                    <a:blip r:embed="rId20"/>
+                    <a:stretch>
+                      <a:fillRect/>
+                    </a:stretch>
+                  </pic:blipFill>
+                  <pic:spPr>
+                    <a:xfrm>
+                      <a:off x="0" y="0"/>
+                      <a:ext cx="4077269" cy="1581371"/>
+                    </a:xfrm>
+                    <a:prstGeom prst="rect">
+                      <a:avLst/>
+                    </a:prstGeom>
+                  </pic:spPr>
+                </pic:pic>
+              </a:graphicData>
+            </a:graphic>
+          </wp:inline>
+        </w:drawing>
+      </w:r>
+    </w:p>
+    <w:p>
+      <w:pPr>
+        <w:rPr>
+          <w:lang w:val="en-GB"/>
+        </w:rPr>
+      </w:pPr>
+    </w:p>
+    <w:p>
+      <w:pPr>
+        <w:rPr>
+          <w:lang w:val="en-GB"/>
+        </w:rPr>
+      </w:pPr>
+      <w:r>
+        <w:rPr>
+          <w:lang w:val="en-GB"/>
+        </w:rPr>
+        <w:t>After this the user can select to either modify a field, by pressing y and enter, or to skip to the next field by pressing enter, see screenshot below:</w:t>
+      </w:r>
+    </w:p>
+    <w:p>
+      <w:pPr>
+        <w:rPr>
+          <w:lang w:val="en-GB"/>
+        </w:rPr>
+      </w:pPr>
+      <w:r>
+        <w:rPr>
+          <w:lang w:val="en-GB"/>
+        </w:rPr>
+        <w:drawing>
+          <wp:inline distT="0" distB="0" distL="0" distR="0" wp14:anchorId="0E55C331" wp14:editId="0B2DF84F">
+            <wp:extent cx="4696480" cy="581106"/>
+            <wp:effectExtent l="0" t="0" r="8890" b="9525"/>
+            <wp:docPr id="2117827393" name="Afbeelding 1"/>
+            <wp:cNvGraphicFramePr>
+              <a:graphicFrameLocks xmlns:a="http://schemas.openxmlformats.org/drawingml/2006/main" noChangeAspect="1"/>
+            </wp:cNvGraphicFramePr>
+            <a:graphic xmlns:a="http://schemas.openxmlformats.org/drawingml/2006/main">
+              <a:graphicData uri="http://schemas.openxmlformats.org/drawingml/2006/picture">
+                <pic:pic xmlns:pic="http://schemas.openxmlformats.org/drawingml/2006/picture">
+                  <pic:nvPicPr>
+                    <pic:cNvPr id="2117827393" name=""/>
+                    <pic:cNvPicPr/>
+                  </pic:nvPicPr>
+                  <pic:blipFill>
+                    <a:blip r:embed="rId21"/>
+                    <a:stretch>
+                      <a:fillRect/>
+                    </a:stretch>
+                  </pic:blipFill>
+                  <pic:spPr>
+                    <a:xfrm>
+                      <a:off x="0" y="0"/>
+                      <a:ext cx="4696480" cy="581106"/>
+                    </a:xfrm>
+                    <a:prstGeom prst="rect">
+                      <a:avLst/>
+                    </a:prstGeom>
+                  </pic:spPr>
+                </pic:pic>
+              </a:graphicData>
+            </a:graphic>
+          </wp:inline>
+        </w:drawing>
+      </w:r>
+    </w:p>
+    <w:p>
+      <w:pPr>
+        <w:rPr>
+          <w:lang w:val="en-GB"/>
+        </w:rPr>
+      </w:pPr>
+    </w:p>
+    <w:p>
+      <w:pPr>
+        <w:rPr>
+          <w:lang w:val="en-GB"/>
+        </w:rPr>
+      </w:pPr>
+      <w:r>
+        <w:rPr>
+          <w:lang w:val="en-GB"/>
+        </w:rPr>
+        <w:t>At the end of all inputs the user is required to confirm the modification by pressing y and enter or only enter to cancel the modifications.</w:t>
+      </w:r>
+    </w:p>
+    <w:p>
+      <w:pPr>
+        <w:rPr>
+          <w:lang w:val="en-GB"/>
+        </w:rPr>
+      </w:pPr>
+      <w:r>
+        <w:rPr>
+          <w:lang w:val="en-GB"/>
+        </w:rPr>
+        <w:drawing>
+          <wp:inline distT="0" distB="0" distL="0" distR="0" wp14:anchorId="2A095CB4" wp14:editId="44361FE9">
+            <wp:extent cx="5106113" cy="1057423"/>
+            <wp:effectExtent l="0" t="0" r="0" b="9525"/>
+            <wp:docPr id="1643447285" name="Afbeelding 1"/>
+            <wp:cNvGraphicFramePr>
+              <a:graphicFrameLocks xmlns:a="http://schemas.openxmlformats.org/drawingml/2006/main" noChangeAspect="1"/>
+            </wp:cNvGraphicFramePr>
+            <a:graphic xmlns:a="http://schemas.openxmlformats.org/drawingml/2006/main">
+              <a:graphicData uri="http://schemas.openxmlformats.org/drawingml/2006/picture">
+                <pic:pic xmlns:pic="http://schemas.openxmlformats.org/drawingml/2006/picture">
+                  <pic:nvPicPr>
+                    <pic:cNvPr id="1643447285" name=""/>
+                    <pic:cNvPicPr/>
+                  </pic:nvPicPr>
+                  <pic:blipFill>
+                    <a:blip r:embed="rId22"/>
+                    <a:stretch>
+                      <a:fillRect/>
+                    </a:stretch>
+                  </pic:blipFill>
+                  <pic:spPr>
+                    <a:xfrm>
+                      <a:off x="0" y="0"/>
+                      <a:ext cx="5106113" cy="1057423"/>
+                    </a:xfrm>
+                    <a:prstGeom prst="rect">
+                      <a:avLst/>
+                    </a:prstGeom>
+                  </pic:spPr>
+                </pic:pic>
+              </a:graphicData>
+            </a:graphic>
+          </wp:inline>
+        </w:drawing>
+      </w:r>
+    </w:p>
+    <w:p>
+      <w:pPr>
+        <w:rPr>
+          <w:lang w:val="en-GB"/>
+        </w:rPr>
+      </w:pPr>
+    </w:p>
+    <w:p>
+      <w:pPr>
+        <w:rPr>
+          <w:lang w:val="en-GB"/>
+        </w:rPr>
+      </w:pPr>
+      <w:r>
+        <w:rPr>
+          <w:lang w:val="en-GB"/>
+        </w:rPr>
+        <w:t>After this the member will be modified, see screenshot below:</w:t>
+      </w:r>
+    </w:p>
+    <w:p>
+      <w:pPr>
+        <w:rPr>
+          <w:lang w:val="en-GB"/>
+        </w:rPr>
+      </w:pPr>
+      <w:r>
+        <w:rPr>
+          <w:lang w:val="en-GB"/>
+        </w:rPr>
+        <w:drawing>
+          <wp:inline distT="0" distB="0" distL="0" distR="0" wp14:anchorId="575586CE" wp14:editId="07217AAF">
+            <wp:extent cx="4410691" cy="1552792"/>
+            <wp:effectExtent l="0" t="0" r="9525" b="9525"/>
+            <wp:docPr id="1219222115" name="Afbeelding 1"/>
+            <wp:cNvGraphicFramePr>
+              <a:graphicFrameLocks xmlns:a="http://schemas.openxmlformats.org/drawingml/2006/main" noChangeAspect="1"/>
+            </wp:cNvGraphicFramePr>
+            <a:graphic xmlns:a="http://schemas.openxmlformats.org/drawingml/2006/main">
+              <a:graphicData uri="http://schemas.openxmlformats.org/drawingml/2006/picture">
+                <pic:pic xmlns:pic="http://schemas.openxmlformats.org/drawingml/2006/picture">
+                  <pic:nvPicPr>
+                    <pic:cNvPr id="1219222115" name=""/>
+                    <pic:cNvPicPr/>
+                  </pic:nvPicPr>
+                  <pic:blipFill>
+                    <a:blip r:embed="rId23"/>
+                    <a:stretch>
+                      <a:fillRect/>
+                    </a:stretch>
+                  </pic:blipFill>
+                  <pic:spPr>
+                    <a:xfrm>
+                      <a:off x="0" y="0"/>
+                      <a:ext cx="4410691" cy="1552792"/>
+                    </a:xfrm>
+                    <a:prstGeom prst="rect">
+                      <a:avLst/>
+                    </a:prstGeom>
+                  </pic:spPr>
+                </pic:pic>
+              </a:graphicData>
+            </a:graphic>
+          </wp:inline>
+        </w:drawing>
+      </w:r>
+    </w:p>
+    <w:p>
+      <w:pPr>
+        <w:jc w:val="left"/>
+        <w:rPr>
+          <w:lang w:val="en-GB"/>
+        </w:rPr>
+      </w:pPr>
+      <w:r>
+        <w:rPr>
+          <w:lang w:val="en-GB"/>
+        </w:rPr>
+        <w:br w:type="page"/>
+      </w:r>
+    </w:p>
+    <w:p>
+      <w:pPr>
+        <w:pStyle w:val="Kop3"/>
+        <w:rPr>
+          <w:lang w:val="en-GB"/>
+        </w:rPr>
+      </w:pPr>
+      <w:r>
+        <w:rPr>
+          <w:lang w:val="en-GB"/>
+        </w:rPr>
+        <w:lastRenderedPageBreak/>
+        <w:t>Delete member</w:t>
+      </w:r>
+    </w:p>
+    <w:p>
+      <w:pPr>
+        <w:rPr>
+          <w:lang w:val="en-GB"/>
+        </w:rPr>
+      </w:pPr>
+      <w:r>
+        <w:rPr>
+          <w:lang w:val="en-GB"/>
+        </w:rPr>
+        <w:t xml:space="preserve">From the member management menu, press option </w:t>
+      </w:r>
+      <w:r>
+        <w:rPr>
+          <w:lang w:val="en-GB"/>
+        </w:rPr>
+        <w:t>3</w:t>
+      </w:r>
+      <w:r>
+        <w:rPr>
+          <w:lang w:val="en-GB"/>
+        </w:rPr>
+        <w:t xml:space="preserve"> and press enter to begin </w:t>
+      </w:r>
+      <w:r>
+        <w:rPr>
+          <w:lang w:val="en-GB"/>
+        </w:rPr>
+        <w:t xml:space="preserve">deleting </w:t>
+      </w:r>
+      <w:r>
+        <w:rPr>
+          <w:lang w:val="en-GB"/>
+        </w:rPr>
+        <w:t>an existing member, see screenshot below:</w:t>
+      </w:r>
+    </w:p>
+    <w:p>
+      <w:pPr>
+        <w:rPr>
+          <w:lang w:val="en-GB"/>
+        </w:rPr>
+      </w:pPr>
+      <w:r>
+        <w:rPr>
+          <w:lang w:val="en-GB"/>
+        </w:rPr>
+        <w:drawing>
+          <wp:inline distT="0" distB="0" distL="0" distR="0" wp14:anchorId="71CF5026" wp14:editId="3942AAEE">
+            <wp:extent cx="4315427" cy="1943371"/>
+            <wp:effectExtent l="0" t="0" r="9525" b="0"/>
+            <wp:docPr id="1616694036" name="Afbeelding 1"/>
+            <wp:cNvGraphicFramePr>
+              <a:graphicFrameLocks xmlns:a="http://schemas.openxmlformats.org/drawingml/2006/main" noChangeAspect="1"/>
+            </wp:cNvGraphicFramePr>
+            <a:graphic xmlns:a="http://schemas.openxmlformats.org/drawingml/2006/main">
+              <a:graphicData uri="http://schemas.openxmlformats.org/drawingml/2006/picture">
+                <pic:pic xmlns:pic="http://schemas.openxmlformats.org/drawingml/2006/picture">
+                  <pic:nvPicPr>
+                    <pic:cNvPr id="1616694036" name=""/>
+                    <pic:cNvPicPr/>
+                  </pic:nvPicPr>
+                  <pic:blipFill>
+                    <a:blip r:embed="rId24"/>
+                    <a:stretch>
+                      <a:fillRect/>
+                    </a:stretch>
+                  </pic:blipFill>
+                  <pic:spPr>
+                    <a:xfrm>
+                      <a:off x="0" y="0"/>
+                      <a:ext cx="4315427" cy="1943371"/>
+                    </a:xfrm>
+                    <a:prstGeom prst="rect">
+                      <a:avLst/>
+                    </a:prstGeom>
+                  </pic:spPr>
+                </pic:pic>
+              </a:graphicData>
+            </a:graphic>
+          </wp:inline>
+        </w:drawing>
+      </w:r>
+    </w:p>
+    <w:p>
+      <w:pPr>
+        <w:rPr>
+          <w:lang w:val="en-GB"/>
+        </w:rPr>
+      </w:pPr>
+    </w:p>
+    <w:p>
+      <w:pPr>
+        <w:rPr>
+          <w:lang w:val="en-GB"/>
+        </w:rPr>
+      </w:pPr>
+      <w:r>
+        <w:rPr>
+          <w:lang w:val="en-GB"/>
+        </w:rPr>
+        <w:t>After selecting the user to delete the user is required to confirm the action by pressing y and enter, or to cancel it with only pressing enter, see screenshot below:</w:t>
+      </w:r>
+    </w:p>
+    <w:p>
+      <w:pPr>
+        <w:rPr>
+          <w:lang w:val="en-GB"/>
+        </w:rPr>
+      </w:pPr>
+      <w:r>
+        <w:rPr>
+          <w:lang w:val="en-GB"/>
+        </w:rPr>
+        <w:drawing>
+          <wp:inline distT="0" distB="0" distL="0" distR="0" wp14:anchorId="7688186A" wp14:editId="5E1D9982">
+            <wp:extent cx="4305901" cy="1667108"/>
+            <wp:effectExtent l="0" t="0" r="0" b="9525"/>
+            <wp:docPr id="529789168" name="Afbeelding 1"/>
+            <wp:cNvGraphicFramePr>
+              <a:graphicFrameLocks xmlns:a="http://schemas.openxmlformats.org/drawingml/2006/main" noChangeAspect="1"/>
+            </wp:cNvGraphicFramePr>
+            <a:graphic xmlns:a="http://schemas.openxmlformats.org/drawingml/2006/main">
+              <a:graphicData uri="http://schemas.openxmlformats.org/drawingml/2006/picture">
+                <pic:pic xmlns:pic="http://schemas.openxmlformats.org/drawingml/2006/picture">
+                  <pic:nvPicPr>
+                    <pic:cNvPr id="529789168" name=""/>
+                    <pic:cNvPicPr/>
+                  </pic:nvPicPr>
+                  <pic:blipFill>
+                    <a:blip r:embed="rId25"/>
+                    <a:stretch>
+                      <a:fillRect/>
+                    </a:stretch>
+                  </pic:blipFill>
+                  <pic:spPr>
+                    <a:xfrm>
+                      <a:off x="0" y="0"/>
+                      <a:ext cx="4305901" cy="1667108"/>
+                    </a:xfrm>
+                    <a:prstGeom prst="rect">
+                      <a:avLst/>
+                    </a:prstGeom>
+                  </pic:spPr>
+                </pic:pic>
+              </a:graphicData>
+            </a:graphic>
+          </wp:inline>
+        </w:drawing>
+      </w:r>
+    </w:p>
+    <w:p>
+      <w:pPr>
+        <w:rPr>
+          <w:lang w:val="en-GB"/>
+        </w:rPr>
+      </w:pPr>
+    </w:p>
+    <w:p>
+      <w:pPr>
+        <w:rPr>
+          <w:lang w:val="en-GB"/>
+        </w:rPr>
+      </w:pPr>
+      <w:r>
+        <w:rPr>
+          <w:lang w:val="en-GB"/>
+        </w:rPr>
+        <w:t>After this the member is deleted, see screenshot below:</w:t>
+      </w:r>
+    </w:p>
+    <w:p>
+      <w:pPr>
+        <w:rPr>
+          <w:lang w:val="en-GB"/>
+        </w:rPr>
+      </w:pPr>
+      <w:r>
+        <w:rPr>
+          <w:lang w:val="en-GB"/>
+        </w:rPr>
+        <w:drawing>
+          <wp:inline distT="0" distB="0" distL="0" distR="0" wp14:anchorId="21D787D8" wp14:editId="648324A9">
+            <wp:extent cx="4105848" cy="1495634"/>
+            <wp:effectExtent l="0" t="0" r="0" b="9525"/>
+            <wp:docPr id="2012562213" name="Afbeelding 1"/>
+            <wp:cNvGraphicFramePr>
+              <a:graphicFrameLocks xmlns:a="http://schemas.openxmlformats.org/drawingml/2006/main" noChangeAspect="1"/>
+            </wp:cNvGraphicFramePr>
+            <a:graphic xmlns:a="http://schemas.openxmlformats.org/drawingml/2006/main">
+              <a:graphicData uri="http://schemas.openxmlformats.org/drawingml/2006/picture">
+                <pic:pic xmlns:pic="http://schemas.openxmlformats.org/drawingml/2006/picture">
+                  <pic:nvPicPr>
+                    <pic:cNvPr id="2012562213" name=""/>
+                    <pic:cNvPicPr/>
+                  </pic:nvPicPr>
+                  <pic:blipFill>
+                    <a:blip r:embed="rId26"/>
+                    <a:stretch>
+                      <a:fillRect/>
+                    </a:stretch>
+                  </pic:blipFill>
+                  <pic:spPr>
+                    <a:xfrm>
+                      <a:off x="0" y="0"/>
+                      <a:ext cx="4105848" cy="1495634"/>
+                    </a:xfrm>
+                    <a:prstGeom prst="rect">
+                      <a:avLst/>
+                    </a:prstGeom>
+                  </pic:spPr>
+                </pic:pic>
+              </a:graphicData>
+            </a:graphic>
+          </wp:inline>
+        </w:drawing>
+      </w:r>
+    </w:p>
+    <w:p>
+      <w:pPr>
+        <w:jc w:val="left"/>
+        <w:rPr>
+          <w:lang w:val="en-GB"/>
+        </w:rPr>
+      </w:pPr>
+      <w:r>
+        <w:rPr>
+          <w:lang w:val="en-GB"/>
+        </w:rPr>
+        <w:br w:type="page"/>
+      </w:r>
+    </w:p>
+    <w:p>
+      <w:pPr>
+        <w:pStyle w:val="Kop3"/>
+        <w:rPr>
+          <w:lang w:val="en-GB"/>
+        </w:rPr>
+      </w:pPr>
+      <w:r>
+        <w:rPr>
+          <w:lang w:val="en-GB"/>
+        </w:rPr>
+        <w:lastRenderedPageBreak/>
+        <w:t>List imports (CSV)</w:t>
+      </w:r>
+    </w:p>
+    <w:p>
+      <w:pPr>
+        <w:rPr>
+          <w:lang w:val="en-GB"/>
+        </w:rPr>
+      </w:pPr>
+      <w:r>
+        <w:rPr>
+          <w:lang w:val="en-GB"/>
+        </w:rPr>
+        <w:t xml:space="preserve">From the member management menu, press option </w:t>
+      </w:r>
+      <w:r>
+        <w:rPr>
+          <w:lang w:val="en-GB"/>
+        </w:rPr>
+        <w:t>4</w:t>
+      </w:r>
+      <w:r>
+        <w:rPr>
+          <w:lang w:val="en-GB"/>
+        </w:rPr>
+        <w:t xml:space="preserve"> and press enter to </w:t>
+      </w:r>
+      <w:r>
+        <w:rPr>
+          <w:lang w:val="en-GB"/>
+        </w:rPr>
+        <w:t>list all available CSV files to use as import</w:t>
+      </w:r>
+      <w:r>
+        <w:rPr>
+          <w:lang w:val="en-GB"/>
+        </w:rPr>
+        <w:t>, see screenshot below:</w:t>
+      </w:r>
+    </w:p>
+    <w:p>
+      <w:pPr>
+        <w:rPr>
+          <w:lang w:val="en-GB"/>
+        </w:rPr>
+      </w:pPr>
+      <w:r>
+        <w:rPr>
+          <w:lang w:val="en-GB"/>
+        </w:rPr>
+        <w:drawing>
+          <wp:inline distT="0" distB="0" distL="0" distR="0" wp14:anchorId="5BAD67FD" wp14:editId="267B436E">
+            <wp:extent cx="3562847" cy="695422"/>
+            <wp:effectExtent l="0" t="0" r="0" b="9525"/>
+            <wp:docPr id="896535859" name="Afbeelding 1"/>
+            <wp:cNvGraphicFramePr>
+              <a:graphicFrameLocks xmlns:a="http://schemas.openxmlformats.org/drawingml/2006/main" noChangeAspect="1"/>
+            </wp:cNvGraphicFramePr>
+            <a:graphic xmlns:a="http://schemas.openxmlformats.org/drawingml/2006/main">
+              <a:graphicData uri="http://schemas.openxmlformats.org/drawingml/2006/picture">
+                <pic:pic xmlns:pic="http://schemas.openxmlformats.org/drawingml/2006/picture">
+                  <pic:nvPicPr>
+                    <pic:cNvPr id="896535859" name=""/>
+                    <pic:cNvPicPr/>
+                  </pic:nvPicPr>
+                  <pic:blipFill>
+                    <a:blip r:embed="rId27"/>
+                    <a:stretch>
+                      <a:fillRect/>
+                    </a:stretch>
+                  </pic:blipFill>
+                  <pic:spPr>
+                    <a:xfrm>
+                      <a:off x="0" y="0"/>
+                      <a:ext cx="3562847" cy="695422"/>
+                    </a:xfrm>
+                    <a:prstGeom prst="rect">
+                      <a:avLst/>
+                    </a:prstGeom>
+                  </pic:spPr>
+                </pic:pic>
+              </a:graphicData>
+            </a:graphic>
+          </wp:inline>
+        </w:drawing>
+      </w:r>
+    </w:p>
+    <w:p>
+      <w:pPr>
+        <w:rPr>
+          <w:lang w:val="en-GB"/>
+        </w:rPr>
+      </w:pPr>
+    </w:p>
+    <w:p>
+      <w:pPr>
+        <w:pStyle w:val="Kop3"/>
+        <w:rPr>
+          <w:lang w:val="en-GB"/>
+        </w:rPr>
+      </w:pPr>
+      <w:r>
+        <w:rPr>
+          <w:lang w:val="en-GB"/>
+        </w:rPr>
+        <w:t>Import members from CSV</w:t>
+      </w:r>
+    </w:p>
+    <w:p>
+      <w:pPr>
+        <w:rPr>
+          <w:lang w:val="en-GB"/>
+        </w:rPr>
+      </w:pPr>
+      <w:r>
+        <w:rPr>
+          <w:lang w:val="en-GB"/>
+        </w:rPr>
+        <w:t xml:space="preserve">From the member management menu, press option </w:t>
+      </w:r>
+      <w:r>
+        <w:rPr>
+          <w:lang w:val="en-GB"/>
+        </w:rPr>
+        <w:t>5</w:t>
+      </w:r>
+      <w:r>
+        <w:rPr>
+          <w:lang w:val="en-GB"/>
+        </w:rPr>
+        <w:t xml:space="preserve"> and press enter </w:t>
+      </w:r>
+      <w:r>
+        <w:rPr>
+          <w:lang w:val="en-GB"/>
+        </w:rPr>
+        <w:t>start importing users from the CSV import file</w:t>
+      </w:r>
+      <w:r>
+        <w:rPr>
+          <w:lang w:val="en-GB"/>
+        </w:rPr>
+        <w:t>, see screenshot below:</w:t>
+      </w:r>
+    </w:p>
+    <w:p>
+      <w:pPr>
+        <w:rPr>
+          <w:lang w:val="en-GB"/>
+        </w:rPr>
+      </w:pPr>
+      <w:r>
+        <w:rPr>
+          <w:lang w:val="en-GB"/>
+        </w:rPr>
+        <w:drawing>
+          <wp:inline distT="0" distB="0" distL="0" distR="0" wp14:anchorId="5D9A5CA1" wp14:editId="05E06C53">
+            <wp:extent cx="3286584" cy="685896"/>
+            <wp:effectExtent l="0" t="0" r="0" b="0"/>
+            <wp:docPr id="14638528" name="Afbeelding 1"/>
+            <wp:cNvGraphicFramePr>
+              <a:graphicFrameLocks xmlns:a="http://schemas.openxmlformats.org/drawingml/2006/main" noChangeAspect="1"/>
+            </wp:cNvGraphicFramePr>
+            <a:graphic xmlns:a="http://schemas.openxmlformats.org/drawingml/2006/main">
+              <a:graphicData uri="http://schemas.openxmlformats.org/drawingml/2006/picture">
+                <pic:pic xmlns:pic="http://schemas.openxmlformats.org/drawingml/2006/picture">
+                  <pic:nvPicPr>
+                    <pic:cNvPr id="14638528" name=""/>
+                    <pic:cNvPicPr/>
+                  </pic:nvPicPr>
+                  <pic:blipFill>
+                    <a:blip r:embed="rId28"/>
+                    <a:stretch>
+                      <a:fillRect/>
+                    </a:stretch>
+                  </pic:blipFill>
+                  <pic:spPr>
+                    <a:xfrm>
+                      <a:off x="0" y="0"/>
+                      <a:ext cx="3286584" cy="685896"/>
+                    </a:xfrm>
+                    <a:prstGeom prst="rect">
+                      <a:avLst/>
+                    </a:prstGeom>
+                  </pic:spPr>
+                </pic:pic>
+              </a:graphicData>
+            </a:graphic>
+          </wp:inline>
+        </w:drawing>
+      </w:r>
+    </w:p>
+    <w:p>
+      <w:pPr>
+        <w:rPr>
+          <w:lang w:val="en-GB"/>
+        </w:rPr>
+      </w:pPr>
+    </w:p>
+    <w:p>
+      <w:pPr>
+        <w:rPr>
+          <w:lang w:val="en-GB"/>
+        </w:rPr>
+      </w:pPr>
+      <w:r>
+        <w:rPr>
+          <w:lang w:val="en-GB"/>
+        </w:rPr>
+        <w:t>After this press any available import file to use and press enter, see screenshot below:</w:t>
+      </w:r>
+    </w:p>
+    <w:p>
+      <w:pPr>
+        <w:rPr>
+          <w:lang w:val="en-GB"/>
+        </w:rPr>
+      </w:pPr>
+      <w:r>
+        <w:rPr>
+          <w:lang w:val="en-GB"/>
+        </w:rPr>
+        <w:drawing>
+          <wp:inline distT="0" distB="0" distL="0" distR="0" wp14:anchorId="4A65F347" wp14:editId="4432C0A9">
+            <wp:extent cx="4658375" cy="1047896"/>
+            <wp:effectExtent l="0" t="0" r="8890" b="0"/>
+            <wp:docPr id="1051777172" name="Afbeelding 1"/>
+            <wp:cNvGraphicFramePr>
+              <a:graphicFrameLocks xmlns:a="http://schemas.openxmlformats.org/drawingml/2006/main" noChangeAspect="1"/>
+            </wp:cNvGraphicFramePr>
+            <a:graphic xmlns:a="http://schemas.openxmlformats.org/drawingml/2006/main">
+              <a:graphicData uri="http://schemas.openxmlformats.org/drawingml/2006/picture">
+                <pic:pic xmlns:pic="http://schemas.openxmlformats.org/drawingml/2006/picture">
+                  <pic:nvPicPr>
+                    <pic:cNvPr id="1051777172" name=""/>
+                    <pic:cNvPicPr/>
+                  </pic:nvPicPr>
+                  <pic:blipFill>
+                    <a:blip r:embed="rId29"/>
+                    <a:stretch>
+                      <a:fillRect/>
+                    </a:stretch>
+                  </pic:blipFill>
+                  <pic:spPr>
+                    <a:xfrm>
+                      <a:off x="0" y="0"/>
+                      <a:ext cx="4658375" cy="1047896"/>
+                    </a:xfrm>
+                    <a:prstGeom prst="rect">
+                      <a:avLst/>
+                    </a:prstGeom>
+                  </pic:spPr>
+                </pic:pic>
+              </a:graphicData>
+            </a:graphic>
+          </wp:inline>
+        </w:drawing>
+      </w:r>
+    </w:p>
+    <w:p>
+      <w:pPr>
+        <w:rPr>
+          <w:lang w:val="en-GB"/>
+        </w:rPr>
+      </w:pPr>
+    </w:p>
+    <w:p>
+      <w:pPr>
+        <w:rPr>
+          <w:lang w:val="en-GB"/>
+        </w:rPr>
+      </w:pPr>
+      <w:r>
+        <w:rPr>
+          <w:lang w:val="en-GB"/>
+        </w:rPr>
+        <w:t>After this this the user is required to either confirm the import, by pressing y and enter, or cancel the import by only pressing enter, see screenshot below:</w:t>
+      </w:r>
+    </w:p>
+    <w:p>
+      <w:pPr>
+        <w:rPr>
+          <w:lang w:val="en-GB"/>
+        </w:rPr>
+      </w:pPr>
+      <w:r>
+        <w:rPr>
+          <w:lang w:val="en-GB"/>
+        </w:rPr>
+        <w:drawing>
+          <wp:inline distT="0" distB="0" distL="0" distR="0" wp14:anchorId="11B003B1" wp14:editId="288A4BAF">
+            <wp:extent cx="5525271" cy="1276528"/>
+            <wp:effectExtent l="0" t="0" r="0" b="0"/>
+            <wp:docPr id="582465152" name="Afbeelding 1"/>
+            <wp:cNvGraphicFramePr>
+              <a:graphicFrameLocks xmlns:a="http://schemas.openxmlformats.org/drawingml/2006/main" noChangeAspect="1"/>
+            </wp:cNvGraphicFramePr>
+            <a:graphic xmlns:a="http://schemas.openxmlformats.org/drawingml/2006/main">
+              <a:graphicData uri="http://schemas.openxmlformats.org/drawingml/2006/picture">
+                <pic:pic xmlns:pic="http://schemas.openxmlformats.org/drawingml/2006/picture">
+                  <pic:nvPicPr>
+                    <pic:cNvPr id="582465152" name=""/>
+                    <pic:cNvPicPr/>
+                  </pic:nvPicPr>
+                  <pic:blipFill>
+                    <a:blip r:embed="rId30"/>
+                    <a:stretch>
+                      <a:fillRect/>
+                    </a:stretch>
+                  </pic:blipFill>
+                  <pic:spPr>
+                    <a:xfrm>
+                      <a:off x="0" y="0"/>
+                      <a:ext cx="5525271" cy="1276528"/>
+                    </a:xfrm>
+                    <a:prstGeom prst="rect">
+                      <a:avLst/>
+                    </a:prstGeom>
+                  </pic:spPr>
+                </pic:pic>
+              </a:graphicData>
+            </a:graphic>
+          </wp:inline>
+        </w:drawing>
+      </w:r>
+    </w:p>
+    <w:p>
+      <w:pPr>
+        <w:pStyle w:val="Ondertitel"/>
+        <w:rPr>
+          <w:lang w:val="en-GB"/>
+        </w:rPr>
+      </w:pPr>
+      <w:r>
+        <w:rPr>
+          <w:lang w:val="en-GB"/>
+        </w:rPr>
+        <w:t>Note: If a member already exists, the import will skip importing this member.</w:t>
+      </w:r>
+    </w:p>
+    <w:p>
+      <w:pPr>
+        <w:jc w:val="left"/>
+        <w:rPr>
+          <w:lang w:val="en-GB"/>
+        </w:rPr>
+      </w:pPr>
+      <w:r>
+        <w:rPr>
+          <w:lang w:val="en-GB"/>
+        </w:rPr>
+        <w:br w:type="page"/>
+      </w:r>
+    </w:p>
+    <w:p>
+      <w:pPr>
+        <w:pStyle w:val="Kop2"/>
+        <w:rPr>
+          <w:lang w:val="en-GB"/>
+        </w:rPr>
+      </w:pPr>
+      <w:r>
+        <w:rPr>
+          <w:lang w:val="en-GB"/>
+        </w:rPr>
+        <w:lastRenderedPageBreak/>
+        <w:t xml:space="preserve">Managing </w:t>
+      </w:r>
+      <w:r>
+        <w:rPr>
+          <w:lang w:val="en-GB"/>
+        </w:rPr>
+        <w:t>catalog</w:t>
+      </w:r>
+    </w:p>
+    <w:p>
+      <w:pPr>
+        <w:rPr>
+          <w:lang w:val="en-GB"/>
+        </w:rPr>
+      </w:pPr>
+      <w:r>
+        <w:rPr>
+          <w:lang w:val="en-GB"/>
+        </w:rPr>
+        <w:t xml:space="preserve">From the main menu select the option </w:t>
+      </w:r>
+      <w:r>
+        <w:rPr>
+          <w:lang w:val="en-GB"/>
+        </w:rPr>
+        <w:t>1</w:t>
+      </w:r>
+      <w:r>
+        <w:rPr>
+          <w:lang w:val="en-GB"/>
+        </w:rPr>
+        <w:t xml:space="preserve"> and press enter to go to the </w:t>
+      </w:r>
+      <w:r>
+        <w:rPr>
+          <w:lang w:val="en-GB"/>
+        </w:rPr>
+        <w:t xml:space="preserve">catalog </w:t>
+      </w:r>
+      <w:r>
+        <w:rPr>
+          <w:lang w:val="en-GB"/>
+        </w:rPr>
+        <w:t>management menu, see screenshot below:</w:t>
+      </w:r>
+    </w:p>
+    <w:p>
+      <w:pPr>
+        <w:rPr>
+          <w:lang w:val="en-GB"/>
+        </w:rPr>
+      </w:pPr>
+      <w:r>
+        <w:rPr>
+          <w:lang w:val="en-GB"/>
+        </w:rPr>
+        <w:drawing>
+          <wp:inline distT="0" distB="0" distL="0" distR="0" wp14:anchorId="02DD1A6B" wp14:editId="774B2AD2">
+            <wp:extent cx="2943636" cy="2076740"/>
+            <wp:effectExtent l="0" t="0" r="9525" b="0"/>
+            <wp:docPr id="1567086607" name="Afbeelding 1"/>
+            <wp:cNvGraphicFramePr>
+              <a:graphicFrameLocks xmlns:a="http://schemas.openxmlformats.org/drawingml/2006/main" noChangeAspect="1"/>
+            </wp:cNvGraphicFramePr>
+            <a:graphic xmlns:a="http://schemas.openxmlformats.org/drawingml/2006/main">
+              <a:graphicData uri="http://schemas.openxmlformats.org/drawingml/2006/picture">
+                <pic:pic xmlns:pic="http://schemas.openxmlformats.org/drawingml/2006/picture">
+                  <pic:nvPicPr>
+                    <pic:cNvPr id="1567086607" name=""/>
+                    <pic:cNvPicPr/>
+                  </pic:nvPicPr>
+                  <pic:blipFill>
+                    <a:blip r:embed="rId31"/>
+                    <a:stretch>
+                      <a:fillRect/>
+                    </a:stretch>
+                  </pic:blipFill>
+                  <pic:spPr>
+                    <a:xfrm>
+                      <a:off x="0" y="0"/>
+                      <a:ext cx="2943636" cy="2076740"/>
+                    </a:xfrm>
+                    <a:prstGeom prst="rect">
+                      <a:avLst/>
+                    </a:prstGeom>
+                  </pic:spPr>
+                </pic:pic>
+              </a:graphicData>
+            </a:graphic>
+          </wp:inline>
+        </w:drawing>
+      </w:r>
+    </w:p>
+    <w:p>
+      <w:pPr>
+        <w:rPr>
+          <w:lang w:val="en-GB"/>
+        </w:rPr>
+      </w:pPr>
+    </w:p>
+    <w:p>
+      <w:pPr>
+        <w:pStyle w:val="Kop3"/>
+        <w:rPr>
+          <w:lang w:val="en-GB"/>
+        </w:rPr>
+      </w:pPr>
+      <w:r>
+        <w:rPr>
+          <w:lang w:val="en-GB"/>
+        </w:rPr>
+        <w:t>List all books in catalog</w:t>
+      </w:r>
+    </w:p>
+    <w:p>
+      <w:pPr>
+        <w:rPr>
+          <w:lang w:val="en-GB"/>
+        </w:rPr>
+      </w:pPr>
+      <w:r>
+        <w:rPr>
+          <w:lang w:val="en-GB"/>
+        </w:rPr>
+        <w:t xml:space="preserve">From the catalog management menu, press option </w:t>
+      </w:r>
+      <w:r>
+        <w:rPr>
+          <w:lang w:val="en-GB"/>
+        </w:rPr>
+        <w:t>5</w:t>
+      </w:r>
+      <w:r>
+        <w:rPr>
+          <w:lang w:val="en-GB"/>
+        </w:rPr>
+        <w:t xml:space="preserve"> and press enter to </w:t>
+      </w:r>
+      <w:r>
+        <w:rPr>
+          <w:lang w:val="en-GB"/>
+        </w:rPr>
+        <w:t xml:space="preserve">list all the </w:t>
+      </w:r>
+      <w:r>
+        <w:rPr>
+          <w:lang w:val="en-GB"/>
+        </w:rPr>
+        <w:t>book</w:t>
+      </w:r>
+      <w:r>
+        <w:rPr>
+          <w:lang w:val="en-GB"/>
+        </w:rPr>
+        <w:t>s in the catalog</w:t>
+      </w:r>
+      <w:r>
+        <w:rPr>
+          <w:lang w:val="en-GB"/>
+        </w:rPr>
+        <w:t>, see screenshot below:</w:t>
+      </w:r>
+    </w:p>
+    <w:p>
+      <w:pPr>
+        <w:rPr>
+          <w:lang w:val="en-GB"/>
+        </w:rPr>
+      </w:pPr>
+      <w:r>
+        <w:rPr>
+          <w:lang w:val="en-GB"/>
+        </w:rPr>
+        <w:drawing>
+          <wp:inline distT="0" distB="0" distL="0" distR="0" wp14:anchorId="260A7CFA" wp14:editId="7B694BDF">
+            <wp:extent cx="4848902" cy="981212"/>
+            <wp:effectExtent l="0" t="0" r="8890" b="9525"/>
+            <wp:docPr id="591722047" name="Afbeelding 1"/>
+            <wp:cNvGraphicFramePr>
+              <a:graphicFrameLocks xmlns:a="http://schemas.openxmlformats.org/drawingml/2006/main" noChangeAspect="1"/>
+            </wp:cNvGraphicFramePr>
+            <a:graphic xmlns:a="http://schemas.openxmlformats.org/drawingml/2006/main">
+              <a:graphicData uri="http://schemas.openxmlformats.org/drawingml/2006/picture">
+                <pic:pic xmlns:pic="http://schemas.openxmlformats.org/drawingml/2006/picture">
+                  <pic:nvPicPr>
+                    <pic:cNvPr id="591722047" name=""/>
+                    <pic:cNvPicPr/>
+                  </pic:nvPicPr>
+                  <pic:blipFill>
+                    <a:blip r:embed="rId32"/>
+                    <a:stretch>
+                      <a:fillRect/>
+                    </a:stretch>
+                  </pic:blipFill>
+                  <pic:spPr>
+                    <a:xfrm>
+                      <a:off x="0" y="0"/>
+                      <a:ext cx="4848902" cy="981212"/>
+                    </a:xfrm>
+                    <a:prstGeom prst="rect">
+                      <a:avLst/>
+                    </a:prstGeom>
+                  </pic:spPr>
+                </pic:pic>
+              </a:graphicData>
+            </a:graphic>
+          </wp:inline>
+        </w:drawing>
+      </w:r>
+    </w:p>
+    <w:p>
+      <w:pPr>
+        <w:rPr>
+          <w:lang w:val="en-GB"/>
+        </w:rPr>
+      </w:pPr>
+    </w:p>
+    <w:p>
+      <w:pPr>
+        <w:pStyle w:val="Kop3"/>
+        <w:rPr>
+          <w:lang w:val="en-GB"/>
+        </w:rPr>
+      </w:pPr>
+      <w:r>
+        <w:rPr>
+          <w:lang w:val="en-GB"/>
+        </w:rPr>
+        <w:t>Add a new book</w:t>
+      </w:r>
+    </w:p>
+    <w:p>
+      <w:pPr>
+        <w:rPr>
+          <w:lang w:val="en-GB"/>
+        </w:rPr>
+      </w:pPr>
+      <w:r>
+        <w:rPr>
+          <w:lang w:val="en-GB"/>
+        </w:rPr>
+        <w:t xml:space="preserve">From the </w:t>
+      </w:r>
+      <w:r>
+        <w:rPr>
+          <w:lang w:val="en-GB"/>
+        </w:rPr>
+        <w:t xml:space="preserve">catalog </w:t>
+      </w:r>
+      <w:r>
+        <w:rPr>
+          <w:lang w:val="en-GB"/>
+        </w:rPr>
+        <w:t xml:space="preserve">management menu, press option </w:t>
+      </w:r>
+      <w:r>
+        <w:rPr>
+          <w:lang w:val="en-GB"/>
+        </w:rPr>
+        <w:t>0</w:t>
+      </w:r>
+      <w:r>
+        <w:rPr>
+          <w:lang w:val="en-GB"/>
+        </w:rPr>
+        <w:t xml:space="preserve"> and press enter to begin adding a new </w:t>
+      </w:r>
+      <w:r>
+        <w:rPr>
+          <w:lang w:val="en-GB"/>
+        </w:rPr>
+        <w:t>book</w:t>
+      </w:r>
+      <w:r>
+        <w:rPr>
+          <w:lang w:val="en-GB"/>
+        </w:rPr>
+        <w:t>, see screenshot below:</w:t>
+      </w:r>
+    </w:p>
+    <w:p>
+      <w:pPr>
+        <w:rPr>
+          <w:lang w:val="en-GB"/>
+        </w:rPr>
+      </w:pPr>
+      <w:r>
+        <w:rPr>
+          <w:lang w:val="en-GB"/>
+        </w:rPr>
+        <w:drawing>
+          <wp:inline distT="0" distB="0" distL="0" distR="0" wp14:anchorId="359C32AD" wp14:editId="4450DEEE">
+            <wp:extent cx="2791215" cy="752580"/>
+            <wp:effectExtent l="0" t="0" r="9525" b="9525"/>
+            <wp:docPr id="1719237021" name="Afbeelding 1"/>
+            <wp:cNvGraphicFramePr>
+              <a:graphicFrameLocks xmlns:a="http://schemas.openxmlformats.org/drawingml/2006/main" noChangeAspect="1"/>
+            </wp:cNvGraphicFramePr>
+            <a:graphic xmlns:a="http://schemas.openxmlformats.org/drawingml/2006/main">
+              <a:graphicData uri="http://schemas.openxmlformats.org/drawingml/2006/picture">
+                <pic:pic xmlns:pic="http://schemas.openxmlformats.org/drawingml/2006/picture">
+                  <pic:nvPicPr>
+                    <pic:cNvPr id="1719237021" name=""/>
+                    <pic:cNvPicPr/>
+                  </pic:nvPicPr>
+                  <pic:blipFill>
+                    <a:blip r:embed="rId33"/>
+                    <a:stretch>
+                      <a:fillRect/>
+                    </a:stretch>
+                  </pic:blipFill>
+                  <pic:spPr>
+                    <a:xfrm>
+                      <a:off x="0" y="0"/>
+                      <a:ext cx="2791215" cy="752580"/>
+                    </a:xfrm>
+                    <a:prstGeom prst="rect">
+                      <a:avLst/>
+                    </a:prstGeom>
+                  </pic:spPr>
+                </pic:pic>
+              </a:graphicData>
+            </a:graphic>
+          </wp:inline>
+        </w:drawing>
+      </w:r>
+    </w:p>
+    <w:p>
+      <w:pPr>
+        <w:rPr>
+          <w:lang w:val="en-GB"/>
+        </w:rPr>
+      </w:pPr>
+    </w:p>
+    <w:p>
+      <w:pPr>
+        <w:rPr>
+          <w:lang w:val="en-GB"/>
+        </w:rPr>
+      </w:pPr>
+      <w:r>
+        <w:rPr>
+          <w:lang w:val="en-GB"/>
+        </w:rPr>
+        <w:t>After filling all the fields, the user is met with the following message:</w:t>
+      </w:r>
+    </w:p>
+    <w:p>
+      <w:pPr>
+        <w:rPr>
+          <w:lang w:val="en-GB"/>
+        </w:rPr>
+      </w:pPr>
+      <w:r>
+        <w:rPr>
+          <w:lang w:val="en-GB"/>
+        </w:rPr>
+        <w:drawing>
+          <wp:inline distT="0" distB="0" distL="0" distR="0" wp14:anchorId="2F9B1A38" wp14:editId="6C49AD7C">
+            <wp:extent cx="3324689" cy="962159"/>
+            <wp:effectExtent l="0" t="0" r="9525" b="9525"/>
+            <wp:docPr id="1755390258" name="Afbeelding 1"/>
+            <wp:cNvGraphicFramePr>
+              <a:graphicFrameLocks xmlns:a="http://schemas.openxmlformats.org/drawingml/2006/main" noChangeAspect="1"/>
+            </wp:cNvGraphicFramePr>
+            <a:graphic xmlns:a="http://schemas.openxmlformats.org/drawingml/2006/main">
+              <a:graphicData uri="http://schemas.openxmlformats.org/drawingml/2006/picture">
+                <pic:pic xmlns:pic="http://schemas.openxmlformats.org/drawingml/2006/picture">
+                  <pic:nvPicPr>
+                    <pic:cNvPr id="1755390258" name=""/>
+                    <pic:cNvPicPr/>
+                  </pic:nvPicPr>
+                  <pic:blipFill>
+                    <a:blip r:embed="rId34"/>
+                    <a:stretch>
+                      <a:fillRect/>
+                    </a:stretch>
+                  </pic:blipFill>
+                  <pic:spPr>
+                    <a:xfrm>
+                      <a:off x="0" y="0"/>
+                      <a:ext cx="3324689" cy="962159"/>
+                    </a:xfrm>
+                    <a:prstGeom prst="rect">
+                      <a:avLst/>
+                    </a:prstGeom>
+                  </pic:spPr>
+                </pic:pic>
+              </a:graphicData>
+            </a:graphic>
+          </wp:inline>
+        </w:drawing>
+      </w:r>
+    </w:p>
+    <w:p>
+      <w:pPr>
+        <w:rPr>
+          <w:lang w:val="en-GB"/>
+        </w:rPr>
+      </w:pPr>
+    </w:p>
+    <w:p>
+      <w:pPr>
+        <w:rPr>
+          <w:lang w:val="en-GB"/>
+        </w:rPr>
+      </w:pPr>
+      <w:r>
+        <w:rPr>
+          <w:lang w:val="en-GB"/>
+        </w:rPr>
+        <w:t>After this the book has been added:</w:t>
+      </w:r>
+    </w:p>
+    <w:p>
+      <w:pPr>
+        <w:rPr>
+          <w:lang w:val="en-GB"/>
+        </w:rPr>
+      </w:pPr>
+      <w:r>
+        <w:rPr>
+          <w:lang w:val="en-GB"/>
+        </w:rPr>
+        <w:drawing>
+          <wp:inline distT="0" distB="0" distL="0" distR="0" wp14:anchorId="61FA51C6" wp14:editId="5B1FF9F6">
+            <wp:extent cx="4772691" cy="990738"/>
+            <wp:effectExtent l="0" t="0" r="8890" b="0"/>
+            <wp:docPr id="838865890" name="Afbeelding 1"/>
+            <wp:cNvGraphicFramePr>
+              <a:graphicFrameLocks xmlns:a="http://schemas.openxmlformats.org/drawingml/2006/main" noChangeAspect="1"/>
+            </wp:cNvGraphicFramePr>
+            <a:graphic xmlns:a="http://schemas.openxmlformats.org/drawingml/2006/main">
+              <a:graphicData uri="http://schemas.openxmlformats.org/drawingml/2006/picture">
+                <pic:pic xmlns:pic="http://schemas.openxmlformats.org/drawingml/2006/picture">
+                  <pic:nvPicPr>
+                    <pic:cNvPr id="838865890" name=""/>
+                    <pic:cNvPicPr/>
+                  </pic:nvPicPr>
+                  <pic:blipFill>
+                    <a:blip r:embed="rId35"/>
+                    <a:stretch>
+                      <a:fillRect/>
+                    </a:stretch>
+                  </pic:blipFill>
+                  <pic:spPr>
+                    <a:xfrm>
+                      <a:off x="0" y="0"/>
+                      <a:ext cx="4772691" cy="990738"/>
+                    </a:xfrm>
+                    <a:prstGeom prst="rect">
+                      <a:avLst/>
+                    </a:prstGeom>
+                  </pic:spPr>
+                </pic:pic>
+              </a:graphicData>
+            </a:graphic>
+          </wp:inline>
+        </w:drawing>
+      </w:r>
+    </w:p>
+    <w:p>
+      <w:pPr>
+        <w:jc w:val="left"/>
+        <w:rPr>
+          <w:lang w:val="en-GB"/>
+        </w:rPr>
+      </w:pPr>
+      <w:r>
+        <w:rPr>
+          <w:lang w:val="en-GB"/>
+        </w:rPr>
+        <w:br w:type="page"/>
+      </w:r>
+    </w:p>
+    <w:p>
+      <w:pPr>
+        <w:pStyle w:val="Kop3"/>
+        <w:rPr>
+          <w:lang w:val="en-GB"/>
+        </w:rPr>
+      </w:pPr>
+      <w:r>
+        <w:rPr>
+          <w:lang w:val="en-GB"/>
+        </w:rPr>
+        <w:lastRenderedPageBreak/>
+        <w:t xml:space="preserve">Edit </w:t>
+      </w:r>
+      <w:r>
+        <w:rPr>
+          <w:lang w:val="en-GB"/>
+        </w:rPr>
+        <w:t xml:space="preserve">an </w:t>
+      </w:r>
+      <w:r>
+        <w:rPr>
+          <w:lang w:val="en-GB"/>
+        </w:rPr>
+        <w:t>existing book</w:t>
+      </w:r>
+    </w:p>
+    <w:p>
+      <w:pPr>
+        <w:rPr>
+          <w:lang w:val="en-GB"/>
+        </w:rPr>
+      </w:pPr>
+      <w:r>
+        <w:rPr>
+          <w:lang w:val="en-GB"/>
+        </w:rPr>
+        <w:t xml:space="preserve">From the catalog management menu, press option 1 and press enter to begin </w:t>
+      </w:r>
+      <w:r>
+        <w:rPr>
+          <w:lang w:val="en-GB"/>
+        </w:rPr>
+        <w:t>editing</w:t>
+      </w:r>
+      <w:r>
+        <w:rPr>
+          <w:lang w:val="en-GB"/>
+        </w:rPr>
+        <w:t xml:space="preserve"> a book, see screenshot below:</w:t>
+      </w:r>
+    </w:p>
+    <w:p>
+      <w:pPr>
+        <w:rPr>
+          <w:lang w:val="en-GB"/>
+        </w:rPr>
+      </w:pPr>
+      <w:r>
+        <w:rPr>
+          <w:lang w:val="en-GB"/>
+        </w:rPr>
+        <w:drawing>
+          <wp:inline distT="0" distB="0" distL="0" distR="0" wp14:anchorId="615BBD3F" wp14:editId="177801E4">
+            <wp:extent cx="4829849" cy="1047896"/>
+            <wp:effectExtent l="0" t="0" r="8890" b="0"/>
+            <wp:docPr id="93838613" name="Afbeelding 1"/>
+            <wp:cNvGraphicFramePr>
+              <a:graphicFrameLocks xmlns:a="http://schemas.openxmlformats.org/drawingml/2006/main" noChangeAspect="1"/>
+            </wp:cNvGraphicFramePr>
+            <a:graphic xmlns:a="http://schemas.openxmlformats.org/drawingml/2006/main">
+              <a:graphicData uri="http://schemas.openxmlformats.org/drawingml/2006/picture">
+                <pic:pic xmlns:pic="http://schemas.openxmlformats.org/drawingml/2006/picture">
+                  <pic:nvPicPr>
+                    <pic:cNvPr id="93838613" name=""/>
+                    <pic:cNvPicPr/>
+                  </pic:nvPicPr>
+                  <pic:blipFill>
+                    <a:blip r:embed="rId36"/>
+                    <a:stretch>
+                      <a:fillRect/>
+                    </a:stretch>
+                  </pic:blipFill>
+                  <pic:spPr>
+                    <a:xfrm>
+                      <a:off x="0" y="0"/>
+                      <a:ext cx="4829849" cy="1047896"/>
+                    </a:xfrm>
+                    <a:prstGeom prst="rect">
+                      <a:avLst/>
+                    </a:prstGeom>
+                  </pic:spPr>
+                </pic:pic>
+              </a:graphicData>
+            </a:graphic>
+          </wp:inline>
+        </w:drawing>
+      </w:r>
+    </w:p>
+    <w:p>
+      <w:pPr>
+        <w:rPr>
+          <w:lang w:val="en-GB"/>
+        </w:rPr>
+      </w:pPr>
+    </w:p>
+    <w:p>
+      <w:pPr>
+        <w:rPr>
+          <w:lang w:val="en-GB"/>
+        </w:rPr>
+      </w:pPr>
+      <w:r>
+        <w:rPr>
+          <w:lang w:val="en-GB"/>
+        </w:rPr>
+        <w:t>From here select a book by entering the id and pressing enter:</w:t>
+      </w:r>
+    </w:p>
+    <w:p>
+      <w:pPr>
+        <w:rPr>
+          <w:lang w:val="en-GB"/>
+        </w:rPr>
+      </w:pPr>
+      <w:r>
+        <w:rPr>
+          <w:lang w:val="en-GB"/>
+        </w:rPr>
+        <w:drawing>
+          <wp:inline distT="0" distB="0" distL="0" distR="0" wp14:anchorId="21FE1681" wp14:editId="2BB20897">
+            <wp:extent cx="5058481" cy="1028844"/>
+            <wp:effectExtent l="0" t="0" r="0" b="0"/>
+            <wp:docPr id="642640520" name="Afbeelding 1"/>
+            <wp:cNvGraphicFramePr>
+              <a:graphicFrameLocks xmlns:a="http://schemas.openxmlformats.org/drawingml/2006/main" noChangeAspect="1"/>
+            </wp:cNvGraphicFramePr>
+            <a:graphic xmlns:a="http://schemas.openxmlformats.org/drawingml/2006/main">
+              <a:graphicData uri="http://schemas.openxmlformats.org/drawingml/2006/picture">
+                <pic:pic xmlns:pic="http://schemas.openxmlformats.org/drawingml/2006/picture">
+                  <pic:nvPicPr>
+                    <pic:cNvPr id="642640520" name=""/>
+                    <pic:cNvPicPr/>
+                  </pic:nvPicPr>
+                  <pic:blipFill>
+                    <a:blip r:embed="rId37"/>
+                    <a:stretch>
+                      <a:fillRect/>
+                    </a:stretch>
+                  </pic:blipFill>
+                  <pic:spPr>
+                    <a:xfrm>
+                      <a:off x="0" y="0"/>
+                      <a:ext cx="5058481" cy="1028844"/>
+                    </a:xfrm>
+                    <a:prstGeom prst="rect">
+                      <a:avLst/>
+                    </a:prstGeom>
+                  </pic:spPr>
+                </pic:pic>
+              </a:graphicData>
+            </a:graphic>
+          </wp:inline>
+        </w:drawing>
+      </w:r>
+    </w:p>
+    <w:p>
+      <w:pPr>
+        <w:rPr>
+          <w:lang w:val="en-GB"/>
+        </w:rPr>
+      </w:pPr>
+    </w:p>
+    <w:p>
+      <w:pPr>
+        <w:rPr>
+          <w:lang w:val="en-GB"/>
+        </w:rPr>
+      </w:pPr>
+      <w:r>
+        <w:rPr>
+          <w:lang w:val="en-GB"/>
+        </w:rPr>
+        <w:t>After this the user can select to either modify a field, by pressing y and enter, or to skip to the next field by pressing enter</w:t>
+      </w:r>
+      <w:r>
+        <w:rPr>
+          <w:lang w:val="en-GB"/>
+        </w:rPr>
+        <w:t>. At the end the user needs to confirm the action by pressing y and enter, or to cancel the modification by only pressing enter</w:t>
+      </w:r>
+      <w:r>
+        <w:rPr>
+          <w:lang w:val="en-GB"/>
+        </w:rPr>
+        <w:t>, see screenshot below:</w:t>
+      </w:r>
+    </w:p>
+    <w:p>
+      <w:pPr>
+        <w:rPr>
+          <w:lang w:val="en-GB"/>
+        </w:rPr>
+      </w:pPr>
+      <w:r>
+        <w:rPr>
+          <w:lang w:val="en-GB"/>
+        </w:rPr>
+        <w:drawing>
+          <wp:inline distT="0" distB="0" distL="0" distR="0" wp14:anchorId="5889B44D" wp14:editId="35D6E27D">
+            <wp:extent cx="5630061" cy="1543265"/>
+            <wp:effectExtent l="0" t="0" r="8890" b="0"/>
+            <wp:docPr id="1007648028" name="Afbeelding 1"/>
+            <wp:cNvGraphicFramePr>
+              <a:graphicFrameLocks xmlns:a="http://schemas.openxmlformats.org/drawingml/2006/main" noChangeAspect="1"/>
+            </wp:cNvGraphicFramePr>
+            <a:graphic xmlns:a="http://schemas.openxmlformats.org/drawingml/2006/main">
+              <a:graphicData uri="http://schemas.openxmlformats.org/drawingml/2006/picture">
+                <pic:pic xmlns:pic="http://schemas.openxmlformats.org/drawingml/2006/picture">
+                  <pic:nvPicPr>
+                    <pic:cNvPr id="1007648028" name=""/>
+                    <pic:cNvPicPr/>
+                  </pic:nvPicPr>
+                  <pic:blipFill>
+                    <a:blip r:embed="rId38"/>
+                    <a:stretch>
+                      <a:fillRect/>
+                    </a:stretch>
+                  </pic:blipFill>
+                  <pic:spPr>
+                    <a:xfrm>
+                      <a:off x="0" y="0"/>
+                      <a:ext cx="5630061" cy="1543265"/>
+                    </a:xfrm>
+                    <a:prstGeom prst="rect">
+                      <a:avLst/>
+                    </a:prstGeom>
+                  </pic:spPr>
+                </pic:pic>
+              </a:graphicData>
+            </a:graphic>
+          </wp:inline>
+        </w:drawing>
+      </w:r>
+    </w:p>
+    <w:p>
+      <w:pPr>
+        <w:rPr>
+          <w:lang w:val="en-GB"/>
+        </w:rPr>
+      </w:pPr>
+    </w:p>
+    <w:p>
+      <w:pPr>
+        <w:rPr>
+          <w:lang w:val="en-GB"/>
+        </w:rPr>
+      </w:pPr>
+      <w:r>
+        <w:rPr>
+          <w:lang w:val="en-GB"/>
+        </w:rPr>
+        <w:t>After this the book has been modified:</w:t>
+      </w:r>
+    </w:p>
+    <w:p>
+      <w:pPr>
+        <w:rPr>
+          <w:lang w:val="en-GB"/>
+        </w:rPr>
+      </w:pPr>
+      <w:r>
+        <w:rPr>
+          <w:lang w:val="en-GB"/>
+        </w:rPr>
+        <w:drawing>
+          <wp:inline distT="0" distB="0" distL="0" distR="0" wp14:anchorId="6F7D7E14" wp14:editId="3C5AB49C">
+            <wp:extent cx="4858428" cy="1009791"/>
+            <wp:effectExtent l="0" t="0" r="0" b="0"/>
+            <wp:docPr id="1745985828" name="Afbeelding 1"/>
+            <wp:cNvGraphicFramePr>
+              <a:graphicFrameLocks xmlns:a="http://schemas.openxmlformats.org/drawingml/2006/main" noChangeAspect="1"/>
+            </wp:cNvGraphicFramePr>
+            <a:graphic xmlns:a="http://schemas.openxmlformats.org/drawingml/2006/main">
+              <a:graphicData uri="http://schemas.openxmlformats.org/drawingml/2006/picture">
+                <pic:pic xmlns:pic="http://schemas.openxmlformats.org/drawingml/2006/picture">
+                  <pic:nvPicPr>
+                    <pic:cNvPr id="1745985828" name=""/>
+                    <pic:cNvPicPr/>
+                  </pic:nvPicPr>
+                  <pic:blipFill>
+                    <a:blip r:embed="rId39"/>
+                    <a:stretch>
+                      <a:fillRect/>
+                    </a:stretch>
+                  </pic:blipFill>
+                  <pic:spPr>
+                    <a:xfrm>
+                      <a:off x="0" y="0"/>
+                      <a:ext cx="4858428" cy="1009791"/>
+                    </a:xfrm>
+                    <a:prstGeom prst="rect">
+                      <a:avLst/>
+                    </a:prstGeom>
+                  </pic:spPr>
+                </pic:pic>
+              </a:graphicData>
+            </a:graphic>
+          </wp:inline>
+        </w:drawing>
+      </w:r>
+    </w:p>
+    <w:p>
+      <w:pPr>
+        <w:jc w:val="left"/>
+        <w:rPr>
+          <w:lang w:val="en-GB"/>
+        </w:rPr>
+      </w:pPr>
+      <w:r>
+        <w:rPr>
+          <w:lang w:val="en-GB"/>
+        </w:rPr>
+        <w:br w:type="page"/>
+      </w:r>
+    </w:p>
+    <w:p>
+      <w:pPr>
+        <w:pStyle w:val="Kop3"/>
+        <w:rPr>
+          <w:lang w:val="en-GB"/>
+        </w:rPr>
+      </w:pPr>
+      <w:r>
+        <w:rPr>
+          <w:lang w:val="en-GB"/>
+        </w:rPr>
+        <w:lastRenderedPageBreak/>
+        <w:t>Delete an existing book</w:t>
+      </w:r>
+    </w:p>
+    <w:p>
+      <w:pPr>
+        <w:rPr>
+          <w:lang w:val="en-GB"/>
+        </w:rPr>
+      </w:pPr>
+      <w:r>
+        <w:rPr>
+          <w:lang w:val="en-GB"/>
+        </w:rPr>
+        <w:t xml:space="preserve">From the catalog management menu, press option </w:t>
+      </w:r>
+      <w:r>
+        <w:rPr>
+          <w:lang w:val="en-GB"/>
+        </w:rPr>
+        <w:t>2</w:t>
+      </w:r>
+      <w:r>
+        <w:rPr>
+          <w:lang w:val="en-GB"/>
+        </w:rPr>
+        <w:t xml:space="preserve"> and press enter to begin </w:t>
+      </w:r>
+      <w:r>
+        <w:rPr>
+          <w:lang w:val="en-GB"/>
+        </w:rPr>
+        <w:t xml:space="preserve">deleting </w:t>
+      </w:r>
+      <w:r>
+        <w:rPr>
+          <w:lang w:val="en-GB"/>
+        </w:rPr>
+        <w:t>a book, see screenshot below:</w:t>
+      </w:r>
+    </w:p>
+    <w:p>
+      <w:pPr>
+        <w:pStyle w:val="Kop3"/>
+        <w:rPr>
+          <w:lang w:val="en-GB"/>
+        </w:rPr>
+      </w:pPr>
+      <w:r>
+        <w:rPr>
+          <w:lang w:val="en-GB"/>
+        </w:rPr>
+        <w:drawing>
+          <wp:inline distT="0" distB="0" distL="0" distR="0" wp14:anchorId="202C50E0" wp14:editId="5F275E5D">
+            <wp:extent cx="5058481" cy="1295581"/>
+            <wp:effectExtent l="0" t="0" r="0" b="0"/>
+            <wp:docPr id="401558673" name="Afbeelding 1"/>
+            <wp:cNvGraphicFramePr>
+              <a:graphicFrameLocks xmlns:a="http://schemas.openxmlformats.org/drawingml/2006/main" noChangeAspect="1"/>
+            </wp:cNvGraphicFramePr>
+            <a:graphic xmlns:a="http://schemas.openxmlformats.org/drawingml/2006/main">
+              <a:graphicData uri="http://schemas.openxmlformats.org/drawingml/2006/picture">
+                <pic:pic xmlns:pic="http://schemas.openxmlformats.org/drawingml/2006/picture">
+                  <pic:nvPicPr>
+                    <pic:cNvPr id="401558673" name=""/>
+                    <pic:cNvPicPr/>
+                  </pic:nvPicPr>
+                  <pic:blipFill>
+                    <a:blip r:embed="rId40"/>
+                    <a:stretch>
+                      <a:fillRect/>
+                    </a:stretch>
+                  </pic:blipFill>
+                  <pic:spPr>
+                    <a:xfrm>
+                      <a:off x="0" y="0"/>
+                      <a:ext cx="5058481" cy="1295581"/>
+                    </a:xfrm>
+                    <a:prstGeom prst="rect">
+                      <a:avLst/>
+                    </a:prstGeom>
+                  </pic:spPr>
+                </pic:pic>
+              </a:graphicData>
+            </a:graphic>
+          </wp:inline>
+        </w:drawing>
+      </w:r>
+    </w:p>
+    <w:p>
+      <w:pPr>
+        <w:rPr>
+          <w:lang w:val="en-GB"/>
+        </w:rPr>
+      </w:pPr>
+    </w:p>
+    <w:p>
+      <w:pPr>
+        <w:rPr>
+          <w:lang w:val="en-GB"/>
+        </w:rPr>
+      </w:pPr>
+      <w:r>
+        <w:rPr>
+          <w:lang w:val="en-GB"/>
+        </w:rPr>
+        <w:t>Select a book by entering the id and pressing enter, after this the user needs to confirm the action by pressing y and enter, or cancel the deletion by only pressing enter, see screenshot below:</w:t>
+      </w:r>
+    </w:p>
+    <w:p>
+      <w:pPr>
+        <w:rPr>
+          <w:lang w:val="en-GB"/>
+        </w:rPr>
+      </w:pPr>
+      <w:r>
+        <w:rPr>
+          <w:lang w:val="en-GB"/>
+        </w:rPr>
+        <w:drawing>
+          <wp:inline distT="0" distB="0" distL="0" distR="0" wp14:anchorId="6B8CCCC1" wp14:editId="1398095E">
+            <wp:extent cx="4810796" cy="866896"/>
+            <wp:effectExtent l="0" t="0" r="8890" b="9525"/>
+            <wp:docPr id="1013659626" name="Afbeelding 1"/>
+            <wp:cNvGraphicFramePr>
+              <a:graphicFrameLocks xmlns:a="http://schemas.openxmlformats.org/drawingml/2006/main" noChangeAspect="1"/>
+            </wp:cNvGraphicFramePr>
+            <a:graphic xmlns:a="http://schemas.openxmlformats.org/drawingml/2006/main">
+              <a:graphicData uri="http://schemas.openxmlformats.org/drawingml/2006/picture">
+                <pic:pic xmlns:pic="http://schemas.openxmlformats.org/drawingml/2006/picture">
+                  <pic:nvPicPr>
+                    <pic:cNvPr id="1013659626" name=""/>
+                    <pic:cNvPicPr/>
+                  </pic:nvPicPr>
+                  <pic:blipFill>
+                    <a:blip r:embed="rId41"/>
+                    <a:stretch>
+                      <a:fillRect/>
+                    </a:stretch>
+                  </pic:blipFill>
+                  <pic:spPr>
+                    <a:xfrm>
+                      <a:off x="0" y="0"/>
+                      <a:ext cx="4810796" cy="866896"/>
+                    </a:xfrm>
+                    <a:prstGeom prst="rect">
+                      <a:avLst/>
+                    </a:prstGeom>
+                  </pic:spPr>
+                </pic:pic>
+              </a:graphicData>
+            </a:graphic>
+          </wp:inline>
+        </w:drawing>
+      </w:r>
+    </w:p>
+    <w:p>
+      <w:pPr>
+        <w:jc w:val="left"/>
+        <w:rPr>
+          <w:lang w:val="en-GB"/>
+        </w:rPr>
+      </w:pPr>
+    </w:p>
+    <w:p>
+      <w:pPr>
+        <w:rPr>
+          <w:lang w:val="en-GB"/>
+        </w:rPr>
+      </w:pPr>
+    </w:p>
+    <w:p>
+      <w:pPr>
+        <w:pStyle w:val="Kop3"/>
+        <w:rPr>
+          <w:lang w:val="en-GB"/>
+        </w:rPr>
+      </w:pPr>
+      <w:r>
+        <w:rPr>
+          <w:lang w:val="en-GB"/>
+        </w:rPr>
+        <w:t>List available import files</w:t>
+      </w:r>
+    </w:p>
+    <w:p>
+      <w:pPr>
+        <w:rPr>
+          <w:lang w:val="en-GB"/>
+        </w:rPr>
+      </w:pPr>
+      <w:r>
+        <w:rPr>
+          <w:lang w:val="en-GB"/>
+        </w:rPr>
+        <w:t xml:space="preserve">From the catalog management menu, press option </w:t>
+      </w:r>
+      <w:r>
+        <w:rPr>
+          <w:lang w:val="en-GB"/>
+        </w:rPr>
+        <w:t>3</w:t>
+      </w:r>
+      <w:r>
+        <w:rPr>
+          <w:lang w:val="en-GB"/>
+        </w:rPr>
+        <w:t xml:space="preserve"> and press enter to begin editing a book, see screenshot below:</w:t>
+      </w:r>
+    </w:p>
+    <w:p>
+      <w:pPr>
+        <w:rPr>
+          <w:lang w:val="en-GB"/>
+        </w:rPr>
+      </w:pPr>
+      <w:r>
+        <w:rPr>
+          <w:lang w:val="en-GB"/>
+        </w:rPr>
+        <w:drawing>
+          <wp:inline distT="0" distB="0" distL="0" distR="0" wp14:anchorId="12722D90" wp14:editId="414A9F5D">
+            <wp:extent cx="3143689" cy="685896"/>
+            <wp:effectExtent l="0" t="0" r="0" b="0"/>
+            <wp:docPr id="1305900041" name="Afbeelding 1"/>
+            <wp:cNvGraphicFramePr>
+              <a:graphicFrameLocks xmlns:a="http://schemas.openxmlformats.org/drawingml/2006/main" noChangeAspect="1"/>
+            </wp:cNvGraphicFramePr>
+            <a:graphic xmlns:a="http://schemas.openxmlformats.org/drawingml/2006/main">
+              <a:graphicData uri="http://schemas.openxmlformats.org/drawingml/2006/picture">
+                <pic:pic xmlns:pic="http://schemas.openxmlformats.org/drawingml/2006/picture">
+                  <pic:nvPicPr>
+                    <pic:cNvPr id="1305900041" name=""/>
+                    <pic:cNvPicPr/>
+                  </pic:nvPicPr>
+                  <pic:blipFill>
+                    <a:blip r:embed="rId42"/>
+                    <a:stretch>
+                      <a:fillRect/>
+                    </a:stretch>
+                  </pic:blipFill>
+                  <pic:spPr>
+                    <a:xfrm>
+                      <a:off x="0" y="0"/>
+                      <a:ext cx="3143689" cy="685896"/>
+                    </a:xfrm>
+                    <a:prstGeom prst="rect">
+                      <a:avLst/>
+                    </a:prstGeom>
+                  </pic:spPr>
+                </pic:pic>
+              </a:graphicData>
+            </a:graphic>
+          </wp:inline>
+        </w:drawing>
+      </w:r>
+    </w:p>
+    <w:p>
+      <w:pPr>
+        <w:rPr>
+          <w:lang w:val="en-GB"/>
+        </w:rPr>
+      </w:pPr>
+    </w:p>
+    <w:p>
+      <w:pPr>
+        <w:pStyle w:val="Kop3"/>
+        <w:rPr>
+          <w:lang w:val="en-GB"/>
+        </w:rPr>
+      </w:pPr>
+      <w:r>
+        <w:rPr>
+          <w:lang w:val="en-GB"/>
+        </w:rPr>
+        <w:t>Import books from import file</w:t>
+      </w:r>
+    </w:p>
+    <w:p>
+      <w:pPr>
+        <w:rPr>
+          <w:lang w:val="en-GB"/>
+        </w:rPr>
+      </w:pPr>
+      <w:r>
+        <w:rPr>
+          <w:lang w:val="en-GB"/>
+        </w:rPr>
+        <w:t xml:space="preserve">From the catalog management menu, press option </w:t>
+      </w:r>
+      <w:r>
+        <w:rPr>
+          <w:lang w:val="en-GB"/>
+        </w:rPr>
+        <w:t>4</w:t>
+      </w:r>
+      <w:r>
+        <w:rPr>
+          <w:lang w:val="en-GB"/>
+        </w:rPr>
+        <w:t xml:space="preserve"> and press enter to begin editing a book, see screenshot below:</w:t>
+      </w:r>
+    </w:p>
+    <w:p>
+      <w:pPr>
+        <w:rPr>
+          <w:lang w:val="en-GB"/>
+        </w:rPr>
+      </w:pPr>
+      <w:r>
+        <w:rPr>
+          <w:lang w:val="en-GB"/>
+        </w:rPr>
+        <w:drawing>
+          <wp:inline distT="0" distB="0" distL="0" distR="0" wp14:anchorId="70A83776" wp14:editId="006493AC">
+            <wp:extent cx="3229426" cy="771633"/>
+            <wp:effectExtent l="0" t="0" r="0" b="9525"/>
+            <wp:docPr id="281954095" name="Afbeelding 1"/>
+            <wp:cNvGraphicFramePr>
+              <a:graphicFrameLocks xmlns:a="http://schemas.openxmlformats.org/drawingml/2006/main" noChangeAspect="1"/>
+            </wp:cNvGraphicFramePr>
+            <a:graphic xmlns:a="http://schemas.openxmlformats.org/drawingml/2006/main">
+              <a:graphicData uri="http://schemas.openxmlformats.org/drawingml/2006/picture">
+                <pic:pic xmlns:pic="http://schemas.openxmlformats.org/drawingml/2006/picture">
+                  <pic:nvPicPr>
+                    <pic:cNvPr id="281954095" name=""/>
+                    <pic:cNvPicPr/>
+                  </pic:nvPicPr>
+                  <pic:blipFill>
+                    <a:blip r:embed="rId43"/>
+                    <a:stretch>
+                      <a:fillRect/>
+                    </a:stretch>
+                  </pic:blipFill>
+                  <pic:spPr>
+                    <a:xfrm>
+                      <a:off x="0" y="0"/>
+                      <a:ext cx="3229426" cy="771633"/>
+                    </a:xfrm>
+                    <a:prstGeom prst="rect">
+                      <a:avLst/>
+                    </a:prstGeom>
+                  </pic:spPr>
+                </pic:pic>
+              </a:graphicData>
+            </a:graphic>
+          </wp:inline>
+        </w:drawing>
+      </w:r>
+    </w:p>
+    <w:p>
+      <w:pPr>
+        <w:rPr>
+          <w:lang w:val="en-GB"/>
+        </w:rPr>
+      </w:pPr>
+    </w:p>
+    <w:p>
+      <w:pPr>
+        <w:rPr>
+          <w:lang w:val="en-GB"/>
+        </w:rPr>
+      </w:pPr>
+      <w:r>
+        <w:rPr>
+          <w:lang w:val="en-GB"/>
+        </w:rPr>
+        <w:t>The user can select the file to import the books from and press enter, after this the user needs to confirm the input by pressing y and enter, or cancel it by nly pressing enter, see screenshot below:</w:t>
+      </w:r>
+    </w:p>
+    <w:p>
+      <w:pPr>
+        <w:rPr>
+          <w:lang w:val="en-GB"/>
+        </w:rPr>
+      </w:pPr>
+      <w:r>
+        <w:rPr>
+          <w:lang w:val="en-GB"/>
+        </w:rPr>
+        <w:drawing>
+          <wp:inline distT="0" distB="0" distL="0" distR="0" wp14:anchorId="57B8606F" wp14:editId="5758678D">
+            <wp:extent cx="4267796" cy="1114581"/>
+            <wp:effectExtent l="0" t="0" r="0" b="9525"/>
+            <wp:docPr id="741561674" name="Afbeelding 1"/>
+            <wp:cNvGraphicFramePr>
+              <a:graphicFrameLocks xmlns:a="http://schemas.openxmlformats.org/drawingml/2006/main" noChangeAspect="1"/>
+            </wp:cNvGraphicFramePr>
+            <a:graphic xmlns:a="http://schemas.openxmlformats.org/drawingml/2006/main">
+              <a:graphicData uri="http://schemas.openxmlformats.org/drawingml/2006/picture">
+                <pic:pic xmlns:pic="http://schemas.openxmlformats.org/drawingml/2006/picture">
+                  <pic:nvPicPr>
+                    <pic:cNvPr id="741561674" name=""/>
+                    <pic:cNvPicPr/>
+                  </pic:nvPicPr>
+                  <pic:blipFill>
+                    <a:blip r:embed="rId44"/>
+                    <a:stretch>
+                      <a:fillRect/>
+                    </a:stretch>
+                  </pic:blipFill>
+                  <pic:spPr>
+                    <a:xfrm>
+                      <a:off x="0" y="0"/>
+                      <a:ext cx="4267796" cy="1114581"/>
+                    </a:xfrm>
+                    <a:prstGeom prst="rect">
+                      <a:avLst/>
+                    </a:prstGeom>
+                  </pic:spPr>
+                </pic:pic>
+              </a:graphicData>
+            </a:graphic>
+          </wp:inline>
+        </w:drawing>
+      </w:r>
+    </w:p>
+    <w:p>
+      <w:pPr>
+        <w:jc w:val="left"/>
+        <w:rPr>
+          <w:lang w:val="en-GB"/>
+        </w:rPr>
+      </w:pPr>
+      <w:r>
+        <w:rPr>
+          <w:lang w:val="en-GB"/>
+        </w:rPr>
+        <w:br w:type="page"/>
+      </w:r>
+    </w:p>
+    <w:p>
+      <w:pPr>
+        <w:pStyle w:val="Kop3"/>
+        <w:rPr>
+          <w:lang w:val="en-GB"/>
+        </w:rPr>
+      </w:pPr>
+      <w:r>
+        <w:rPr>
+          <w:lang w:val="en-GB"/>
+        </w:rPr>
+        <w:lastRenderedPageBreak/>
+        <w:t>Search specific book</w:t>
+      </w:r>
+    </w:p>
+    <w:p>
+      <w:pPr>
+        <w:rPr>
+          <w:lang w:val="en-GB"/>
+        </w:rPr>
+      </w:pPr>
+      <w:r>
+        <w:rPr>
+          <w:lang w:val="en-GB"/>
+        </w:rPr>
+        <w:t xml:space="preserve">From the catalog management menu, press option </w:t>
+      </w:r>
+      <w:r>
+        <w:rPr>
+          <w:lang w:val="en-GB"/>
+        </w:rPr>
+        <w:t>6</w:t>
+      </w:r>
+      <w:r>
+        <w:rPr>
+          <w:lang w:val="en-GB"/>
+        </w:rPr>
+        <w:t xml:space="preserve"> and press enter to </w:t>
+      </w:r>
+      <w:r>
+        <w:rPr>
+          <w:lang w:val="en-GB"/>
+        </w:rPr>
+        <w:t xml:space="preserve">search </w:t>
+      </w:r>
+      <w:r>
+        <w:rPr>
+          <w:lang w:val="en-GB"/>
+        </w:rPr>
+        <w:t xml:space="preserve">a book, </w:t>
+      </w:r>
+      <w:r>
+        <w:rPr>
+          <w:lang w:val="en-GB"/>
+        </w:rPr>
+        <w:t xml:space="preserve">after this the user can enter a title or the </w:t>
+      </w:r>
+      <w:r>
+        <w:rPr>
+          <w:lang w:val="en-GB"/>
+        </w:rPr>
+        <w:t>author’s</w:t>
+      </w:r>
+      <w:r>
+        <w:rPr>
+          <w:lang w:val="en-GB"/>
+        </w:rPr>
+        <w:t xml:space="preserve"> name to search all the book, </w:t>
+      </w:r>
+      <w:r>
+        <w:rPr>
+          <w:lang w:val="en-GB"/>
+        </w:rPr>
+        <w:t>see screenshot below:</w:t>
+      </w:r>
+    </w:p>
+    <w:p>
+      <w:pPr>
+        <w:rPr>
+          <w:lang w:val="en-GB"/>
+        </w:rPr>
+      </w:pPr>
+      <w:r>
+        <w:rPr>
+          <w:lang w:val="en-GB"/>
+        </w:rPr>
+        <w:drawing>
+          <wp:inline distT="0" distB="0" distL="0" distR="0" wp14:anchorId="37D37299" wp14:editId="45E017B9">
+            <wp:extent cx="5068007" cy="1857634"/>
+            <wp:effectExtent l="0" t="0" r="0" b="9525"/>
+            <wp:docPr id="69570508" name="Afbeelding 1"/>
+            <wp:cNvGraphicFramePr>
+              <a:graphicFrameLocks xmlns:a="http://schemas.openxmlformats.org/drawingml/2006/main" noChangeAspect="1"/>
+            </wp:cNvGraphicFramePr>
+            <a:graphic xmlns:a="http://schemas.openxmlformats.org/drawingml/2006/main">
+              <a:graphicData uri="http://schemas.openxmlformats.org/drawingml/2006/picture">
+                <pic:pic xmlns:pic="http://schemas.openxmlformats.org/drawingml/2006/picture">
+                  <pic:nvPicPr>
+                    <pic:cNvPr id="69570508" name=""/>
+                    <pic:cNvPicPr/>
+                  </pic:nvPicPr>
+                  <pic:blipFill>
+                    <a:blip r:embed="rId45"/>
+                    <a:stretch>
+                      <a:fillRect/>
+                    </a:stretch>
+                  </pic:blipFill>
+                  <pic:spPr>
+                    <a:xfrm>
+                      <a:off x="0" y="0"/>
+                      <a:ext cx="5068007" cy="1857634"/>
+                    </a:xfrm>
+                    <a:prstGeom prst="rect">
+                      <a:avLst/>
+                    </a:prstGeom>
+                  </pic:spPr>
+                </pic:pic>
+              </a:graphicData>
+            </a:graphic>
+          </wp:inline>
+        </w:drawing>
+      </w:r>
+    </w:p>
+    <w:p>
+      <w:pPr>
+        <w:jc w:val="left"/>
+        <w:rPr>
+          <w:lang w:val="en-GB"/>
+        </w:rPr>
+      </w:pPr>
+      <w:r>
+        <w:rPr>
+          <w:lang w:val="en-GB"/>
+        </w:rPr>
+        <w:br w:type="page"/>
+      </w:r>
+    </w:p>
+    <w:p>
+      <w:pPr>
+        <w:pStyle w:val="Kop2"/>
+        <w:rPr>
+          <w:lang w:val="en-GB"/>
+        </w:rPr>
+      </w:pPr>
+      <w:r>
+        <w:rPr>
+          <w:lang w:val="en-GB"/>
+        </w:rPr>
+        <w:lastRenderedPageBreak/>
+        <w:t>Manage library</w:t>
+      </w:r>
+    </w:p>
+    <w:p>
+      <w:pPr>
+        <w:rPr>
+          <w:lang w:val="en-GB"/>
+        </w:rPr>
+      </w:pPr>
+      <w:r>
+        <w:rPr>
+          <w:lang w:val="en-GB"/>
+        </w:rPr>
+        <w:t xml:space="preserve">From the main menu select the option </w:t>
+      </w:r>
+      <w:r>
+        <w:rPr>
+          <w:lang w:val="en-GB"/>
+        </w:rPr>
+        <w:t>2</w:t>
+      </w:r>
+      <w:r>
+        <w:rPr>
+          <w:lang w:val="en-GB"/>
+        </w:rPr>
+        <w:t xml:space="preserve"> and press enter to go to the </w:t>
+      </w:r>
+      <w:r>
+        <w:rPr>
+          <w:lang w:val="en-GB"/>
+        </w:rPr>
+        <w:t xml:space="preserve">library </w:t>
+      </w:r>
+      <w:r>
+        <w:rPr>
+          <w:lang w:val="en-GB"/>
+        </w:rPr>
+        <w:t>management menu, see screenshot below:</w:t>
+      </w:r>
+    </w:p>
+    <w:p>
+      <w:pPr>
+        <w:rPr>
+          <w:lang w:val="en-GB"/>
+        </w:rPr>
+      </w:pPr>
+      <w:r>
+        <w:rPr>
+          <w:lang w:val="en-GB"/>
+        </w:rPr>
+        <w:drawing>
+          <wp:inline distT="0" distB="0" distL="0" distR="0" wp14:anchorId="119119D6" wp14:editId="0698DA4C">
+            <wp:extent cx="2838846" cy="2010056"/>
+            <wp:effectExtent l="0" t="0" r="0" b="9525"/>
+            <wp:docPr id="658443709" name="Afbeelding 1"/>
+            <wp:cNvGraphicFramePr>
+              <a:graphicFrameLocks xmlns:a="http://schemas.openxmlformats.org/drawingml/2006/main" noChangeAspect="1"/>
+            </wp:cNvGraphicFramePr>
+            <a:graphic xmlns:a="http://schemas.openxmlformats.org/drawingml/2006/main">
+              <a:graphicData uri="http://schemas.openxmlformats.org/drawingml/2006/picture">
+                <pic:pic xmlns:pic="http://schemas.openxmlformats.org/drawingml/2006/picture">
+                  <pic:nvPicPr>
+                    <pic:cNvPr id="658443709" name=""/>
+                    <pic:cNvPicPr/>
+                  </pic:nvPicPr>
+                  <pic:blipFill>
+                    <a:blip r:embed="rId46"/>
+                    <a:stretch>
+                      <a:fillRect/>
+                    </a:stretch>
+                  </pic:blipFill>
+                  <pic:spPr>
+                    <a:xfrm>
+                      <a:off x="0" y="0"/>
+                      <a:ext cx="2838846" cy="2010056"/>
+                    </a:xfrm>
+                    <a:prstGeom prst="rect">
+                      <a:avLst/>
+                    </a:prstGeom>
+                  </pic:spPr>
+                </pic:pic>
+              </a:graphicData>
+            </a:graphic>
+          </wp:inline>
+        </w:drawing>
+      </w:r>
+    </w:p>
+    <w:p>
+      <w:pPr>
+        <w:rPr>
+          <w:lang w:val="en-GB"/>
+        </w:rPr>
+      </w:pPr>
+    </w:p>
+    <w:p>
+      <w:pPr>
+        <w:pStyle w:val="Kop3"/>
+        <w:rPr>
+          <w:lang w:val="en-GB"/>
+        </w:rPr>
+      </w:pPr>
+      <w:r>
+        <w:rPr>
+          <w:lang w:val="en-GB"/>
+        </w:rPr>
+        <w:t>List all book items</w:t>
+      </w:r>
+    </w:p>
+    <w:p>
+      <w:pPr>
+        <w:rPr>
+          <w:lang w:val="en-GB"/>
+        </w:rPr>
+      </w:pPr>
+      <w:r>
+        <w:rPr>
+          <w:lang w:val="en-GB"/>
+        </w:rPr>
+        <w:t xml:space="preserve">From the </w:t>
+      </w:r>
+      <w:r>
+        <w:rPr>
+          <w:lang w:val="en-GB"/>
+        </w:rPr>
+        <w:t>library</w:t>
+      </w:r>
+      <w:r>
+        <w:rPr>
+          <w:lang w:val="en-GB"/>
+        </w:rPr>
+        <w:t xml:space="preserve"> management menu, press option </w:t>
+      </w:r>
+      <w:r>
+        <w:rPr>
+          <w:lang w:val="en-GB"/>
+        </w:rPr>
+        <w:t>0</w:t>
+      </w:r>
+      <w:r>
+        <w:rPr>
+          <w:lang w:val="en-GB"/>
+        </w:rPr>
+        <w:t xml:space="preserve"> and press enter to </w:t>
+      </w:r>
+      <w:r>
+        <w:rPr>
+          <w:lang w:val="en-GB"/>
+        </w:rPr>
+        <w:t>list all book items</w:t>
+      </w:r>
+      <w:r>
+        <w:rPr>
+          <w:lang w:val="en-GB"/>
+        </w:rPr>
+        <w:t>, see screenshot below:</w:t>
+      </w:r>
+    </w:p>
+    <w:p>
+      <w:pPr>
+        <w:rPr>
+          <w:lang w:val="en-GB"/>
+        </w:rPr>
+      </w:pPr>
+      <w:r>
+        <w:rPr>
+          <w:lang w:val="en-GB"/>
+        </w:rPr>
+        <w:drawing>
+          <wp:inline distT="0" distB="0" distL="0" distR="0" wp14:anchorId="3A22A399" wp14:editId="55E6C9A3">
+            <wp:extent cx="5731510" cy="3058160"/>
+            <wp:effectExtent l="0" t="0" r="2540" b="8890"/>
+            <wp:docPr id="2076402966" name="Afbeelding 1"/>
+            <wp:cNvGraphicFramePr>
+              <a:graphicFrameLocks xmlns:a="http://schemas.openxmlformats.org/drawingml/2006/main" noChangeAspect="1"/>
+            </wp:cNvGraphicFramePr>
+            <a:graphic xmlns:a="http://schemas.openxmlformats.org/drawingml/2006/main">
+              <a:graphicData uri="http://schemas.openxmlformats.org/drawingml/2006/picture">
+                <pic:pic xmlns:pic="http://schemas.openxmlformats.org/drawingml/2006/picture">
+                  <pic:nvPicPr>
+                    <pic:cNvPr id="2076402966" name=""/>
+                    <pic:cNvPicPr/>
+                  </pic:nvPicPr>
+                  <pic:blipFill>
+                    <a:blip r:embed="rId47"/>
+                    <a:stretch>
+                      <a:fillRect/>
+                    </a:stretch>
+                  </pic:blipFill>
+                  <pic:spPr>
+                    <a:xfrm>
+                      <a:off x="0" y="0"/>
+                      <a:ext cx="5731510" cy="3058160"/>
+                    </a:xfrm>
+                    <a:prstGeom prst="rect">
+                      <a:avLst/>
+                    </a:prstGeom>
+                  </pic:spPr>
+                </pic:pic>
+              </a:graphicData>
+            </a:graphic>
+          </wp:inline>
+        </w:drawing>
+      </w:r>
+    </w:p>
+    <w:p>
+      <w:pPr>
+        <w:rPr>
+          <w:lang w:val="en-GB"/>
+        </w:rPr>
+      </w:pPr>
+    </w:p>
+    <w:p>
+      <w:pPr>
+        <w:jc w:val="left"/>
+        <w:rPr>
+          <w:lang w:val="en-GB"/>
+        </w:rPr>
+      </w:pPr>
+      <w:r>
+        <w:rPr>
+          <w:lang w:val="en-GB"/>
+        </w:rPr>
+        <w:br w:type="page"/>
+      </w:r>
+    </w:p>
+    <w:p>
+      <w:pPr>
+        <w:pStyle w:val="Kop3"/>
+        <w:rPr>
+          <w:lang w:val="en-GB"/>
+        </w:rPr>
+      </w:pPr>
+      <w:r>
+        <w:rPr>
+          <w:lang w:val="en-GB"/>
+        </w:rPr>
+        <w:lastRenderedPageBreak/>
+        <w:t>Search book item</w:t>
+      </w:r>
+    </w:p>
+    <w:p>
+      <w:pPr>
+        <w:rPr>
+          <w:lang w:val="en-GB"/>
+        </w:rPr>
+      </w:pPr>
+      <w:r>
+        <w:rPr>
+          <w:lang w:val="en-GB"/>
+        </w:rPr>
+        <w:t>From the library management menu, press option 1 and press enter to search a book item,</w:t>
+      </w:r>
+      <w:r>
+        <w:rPr>
+          <w:lang w:val="en-GB"/>
+        </w:rPr>
+        <w:t xml:space="preserve"> </w:t>
+      </w:r>
+      <w:r>
+        <w:rPr>
+          <w:lang w:val="en-GB"/>
+        </w:rPr>
+        <w:t xml:space="preserve">after this the user can enter either the title or author of a book to search book items, </w:t>
+      </w:r>
+      <w:r>
+        <w:rPr>
+          <w:lang w:val="en-GB"/>
+        </w:rPr>
+        <w:t>see screenshot below:</w:t>
+      </w:r>
+    </w:p>
+    <w:p>
+      <w:pPr>
+        <w:rPr>
+          <w:lang w:val="en-GB"/>
+        </w:rPr>
+      </w:pPr>
+      <w:r>
+        <w:rPr>
+          <w:lang w:val="en-GB"/>
+        </w:rPr>
+        <w:drawing>
+          <wp:inline distT="0" distB="0" distL="0" distR="0" wp14:anchorId="201400B6" wp14:editId="49A7CC40">
+            <wp:extent cx="5731510" cy="2453640"/>
+            <wp:effectExtent l="0" t="0" r="2540" b="3810"/>
+            <wp:docPr id="1265338986" name="Afbeelding 1"/>
+            <wp:cNvGraphicFramePr>
+              <a:graphicFrameLocks xmlns:a="http://schemas.openxmlformats.org/drawingml/2006/main" noChangeAspect="1"/>
+            </wp:cNvGraphicFramePr>
+            <a:graphic xmlns:a="http://schemas.openxmlformats.org/drawingml/2006/main">
+              <a:graphicData uri="http://schemas.openxmlformats.org/drawingml/2006/picture">
+                <pic:pic xmlns:pic="http://schemas.openxmlformats.org/drawingml/2006/picture">
+                  <pic:nvPicPr>
+                    <pic:cNvPr id="1265338986" name=""/>
+                    <pic:cNvPicPr/>
+                  </pic:nvPicPr>
+                  <pic:blipFill>
+                    <a:blip r:embed="rId48"/>
+                    <a:stretch>
+                      <a:fillRect/>
+                    </a:stretch>
+                  </pic:blipFill>
+                  <pic:spPr>
+                    <a:xfrm>
+                      <a:off x="0" y="0"/>
+                      <a:ext cx="5731510" cy="2453640"/>
+                    </a:xfrm>
+                    <a:prstGeom prst="rect">
+                      <a:avLst/>
+                    </a:prstGeom>
+                  </pic:spPr>
+                </pic:pic>
+              </a:graphicData>
+            </a:graphic>
+          </wp:inline>
+        </w:drawing>
+      </w:r>
+    </w:p>
+    <w:p>
+      <w:pPr>
+        <w:jc w:val="left"/>
+        <w:rPr>
+          <w:lang w:val="en-GB"/>
+        </w:rPr>
+      </w:pPr>
+      <w:r>
+        <w:rPr>
+          <w:lang w:val="en-GB"/>
+        </w:rPr>
+        <w:br w:type="page"/>
+      </w:r>
+    </w:p>
+    <w:p>
+      <w:pPr>
+        <w:pStyle w:val="Kop3"/>
+        <w:rPr>
+          <w:lang w:val="en-GB"/>
+        </w:rPr>
+      </w:pPr>
+      <w:r>
+        <w:rPr>
+          <w:lang w:val="en-GB"/>
+        </w:rPr>
+        <w:lastRenderedPageBreak/>
+        <w:t>Add new book item</w:t>
+      </w:r>
+    </w:p>
+    <w:p>
+      <w:pPr>
+        <w:rPr>
+          <w:lang w:val="en-GB"/>
+        </w:rPr>
+      </w:pPr>
+      <w:r>
+        <w:rPr>
+          <w:lang w:val="en-GB"/>
+        </w:rPr>
+        <w:t xml:space="preserve">From the library management menu, press option </w:t>
+      </w:r>
+      <w:r>
+        <w:rPr>
+          <w:lang w:val="en-GB"/>
+        </w:rPr>
+        <w:t>2</w:t>
+      </w:r>
+      <w:r>
+        <w:rPr>
+          <w:lang w:val="en-GB"/>
+        </w:rPr>
+        <w:t xml:space="preserve"> and press enter to </w:t>
+      </w:r>
+      <w:r>
+        <w:rPr>
+          <w:lang w:val="en-GB"/>
+        </w:rPr>
+        <w:t xml:space="preserve">add </w:t>
+      </w:r>
+      <w:r>
+        <w:rPr>
+          <w:lang w:val="en-GB"/>
+        </w:rPr>
+        <w:t xml:space="preserve">a </w:t>
+      </w:r>
+      <w:r>
+        <w:rPr>
+          <w:lang w:val="en-GB"/>
+        </w:rPr>
+        <w:t xml:space="preserve">new </w:t>
+      </w:r>
+      <w:r>
+        <w:rPr>
+          <w:lang w:val="en-GB"/>
+        </w:rPr>
+        <w:t>book item,</w:t>
+      </w:r>
+      <w:r>
+        <w:rPr>
+          <w:lang w:val="en-GB"/>
+        </w:rPr>
+        <w:t xml:space="preserve"> see screenshot below:</w:t>
+      </w:r>
+    </w:p>
+    <w:p>
+      <w:pPr>
+        <w:rPr>
+          <w:lang w:val="en-GB"/>
+        </w:rPr>
+      </w:pPr>
+      <w:r>
+        <w:rPr>
+          <w:lang w:val="en-GB"/>
+        </w:rPr>
+        <w:drawing>
+          <wp:inline distT="0" distB="0" distL="0" distR="0" wp14:anchorId="5BE1D788" wp14:editId="02166948">
+            <wp:extent cx="4972744" cy="1790950"/>
+            <wp:effectExtent l="0" t="0" r="0" b="0"/>
+            <wp:docPr id="204230033" name="Afbeelding 1"/>
+            <wp:cNvGraphicFramePr>
+              <a:graphicFrameLocks xmlns:a="http://schemas.openxmlformats.org/drawingml/2006/main" noChangeAspect="1"/>
+            </wp:cNvGraphicFramePr>
+            <a:graphic xmlns:a="http://schemas.openxmlformats.org/drawingml/2006/main">
+              <a:graphicData uri="http://schemas.openxmlformats.org/drawingml/2006/picture">
+                <pic:pic xmlns:pic="http://schemas.openxmlformats.org/drawingml/2006/picture">
+                  <pic:nvPicPr>
+                    <pic:cNvPr id="204230033" name=""/>
+                    <pic:cNvPicPr/>
+                  </pic:nvPicPr>
+                  <pic:blipFill>
+                    <a:blip r:embed="rId49"/>
+                    <a:stretch>
+                      <a:fillRect/>
+                    </a:stretch>
+                  </pic:blipFill>
+                  <pic:spPr>
+                    <a:xfrm>
+                      <a:off x="0" y="0"/>
+                      <a:ext cx="4972744" cy="1790950"/>
+                    </a:xfrm>
+                    <a:prstGeom prst="rect">
+                      <a:avLst/>
+                    </a:prstGeom>
+                  </pic:spPr>
+                </pic:pic>
+              </a:graphicData>
+            </a:graphic>
+          </wp:inline>
+        </w:drawing>
+      </w:r>
+    </w:p>
+    <w:p>
+      <w:pPr>
+        <w:rPr>
+          <w:lang w:val="en-GB"/>
+        </w:rPr>
+      </w:pPr>
+    </w:p>
+    <w:p>
+      <w:pPr>
+        <w:rPr>
+          <w:lang w:val="en-GB"/>
+        </w:rPr>
+      </w:pPr>
+      <w:r>
+        <w:rPr>
+          <w:lang w:val="en-GB"/>
+        </w:rPr>
+        <w:t>After this the user can select a book to create a new book item by entering the book id and pressing enter, see screenshot below:</w:t>
+      </w:r>
+    </w:p>
+    <w:p>
+      <w:pPr>
+        <w:rPr>
+          <w:lang w:val="en-GB"/>
+        </w:rPr>
+      </w:pPr>
+      <w:r>
+        <w:rPr>
+          <w:lang w:val="en-GB"/>
+        </w:rPr>
+        <w:drawing>
+          <wp:inline distT="0" distB="0" distL="0" distR="0" wp14:anchorId="539FF7DD" wp14:editId="3AF4CB1A">
+            <wp:extent cx="4763165" cy="1448002"/>
+            <wp:effectExtent l="0" t="0" r="0" b="0"/>
+            <wp:docPr id="227875876" name="Afbeelding 1"/>
+            <wp:cNvGraphicFramePr>
+              <a:graphicFrameLocks xmlns:a="http://schemas.openxmlformats.org/drawingml/2006/main" noChangeAspect="1"/>
+            </wp:cNvGraphicFramePr>
+            <a:graphic xmlns:a="http://schemas.openxmlformats.org/drawingml/2006/main">
+              <a:graphicData uri="http://schemas.openxmlformats.org/drawingml/2006/picture">
+                <pic:pic xmlns:pic="http://schemas.openxmlformats.org/drawingml/2006/picture">
+                  <pic:nvPicPr>
+                    <pic:cNvPr id="227875876" name=""/>
+                    <pic:cNvPicPr/>
+                  </pic:nvPicPr>
+                  <pic:blipFill>
+                    <a:blip r:embed="rId50"/>
+                    <a:stretch>
+                      <a:fillRect/>
+                    </a:stretch>
+                  </pic:blipFill>
+                  <pic:spPr>
+                    <a:xfrm>
+                      <a:off x="0" y="0"/>
+                      <a:ext cx="4763165" cy="1448002"/>
+                    </a:xfrm>
+                    <a:prstGeom prst="rect">
+                      <a:avLst/>
+                    </a:prstGeom>
+                  </pic:spPr>
+                </pic:pic>
+              </a:graphicData>
+            </a:graphic>
+          </wp:inline>
+        </w:drawing>
+      </w:r>
+    </w:p>
+    <w:p>
+      <w:pPr>
+        <w:rPr>
+          <w:lang w:val="en-GB"/>
+        </w:rPr>
+      </w:pPr>
+    </w:p>
+    <w:p>
+      <w:pPr>
+        <w:rPr>
+          <w:lang w:val="en-GB"/>
+        </w:rPr>
+      </w:pPr>
+      <w:r>
+        <w:rPr>
+          <w:lang w:val="en-GB"/>
+        </w:rPr>
+        <w:t>After this the user can select how many book items should be added of this book by entering the count and pressing enter, see screenshot below:</w:t>
+      </w:r>
+    </w:p>
+    <w:p>
+      <w:pPr>
+        <w:rPr>
+          <w:lang w:val="en-GB"/>
+        </w:rPr>
+      </w:pPr>
+      <w:r>
+        <w:rPr>
+          <w:lang w:val="en-GB"/>
+        </w:rPr>
+        <w:drawing>
+          <wp:inline distT="0" distB="0" distL="0" distR="0" wp14:anchorId="5C7F45AD" wp14:editId="19A0EA1F">
+            <wp:extent cx="4058216" cy="1209844"/>
+            <wp:effectExtent l="0" t="0" r="0" b="9525"/>
+            <wp:docPr id="1416822409" name="Afbeelding 1"/>
+            <wp:cNvGraphicFramePr>
+              <a:graphicFrameLocks xmlns:a="http://schemas.openxmlformats.org/drawingml/2006/main" noChangeAspect="1"/>
+            </wp:cNvGraphicFramePr>
+            <a:graphic xmlns:a="http://schemas.openxmlformats.org/drawingml/2006/main">
+              <a:graphicData uri="http://schemas.openxmlformats.org/drawingml/2006/picture">
+                <pic:pic xmlns:pic="http://schemas.openxmlformats.org/drawingml/2006/picture">
+                  <pic:nvPicPr>
+                    <pic:cNvPr id="1416822409" name=""/>
+                    <pic:cNvPicPr/>
+                  </pic:nvPicPr>
+                  <pic:blipFill>
+                    <a:blip r:embed="rId51"/>
+                    <a:stretch>
+                      <a:fillRect/>
+                    </a:stretch>
+                  </pic:blipFill>
+                  <pic:spPr>
+                    <a:xfrm>
+                      <a:off x="0" y="0"/>
+                      <a:ext cx="4058216" cy="1209844"/>
+                    </a:xfrm>
+                    <a:prstGeom prst="rect">
+                      <a:avLst/>
+                    </a:prstGeom>
+                  </pic:spPr>
+                </pic:pic>
+              </a:graphicData>
+            </a:graphic>
+          </wp:inline>
+        </w:drawing>
+      </w:r>
+    </w:p>
+    <w:p>
+      <w:pPr>
+        <w:jc w:val="left"/>
+        <w:rPr>
+          <w:lang w:val="en-GB"/>
+        </w:rPr>
+      </w:pPr>
+      <w:r>
+        <w:rPr>
+          <w:lang w:val="en-GB"/>
+        </w:rPr>
+        <w:br w:type="page"/>
+      </w:r>
+    </w:p>
+    <w:p>
+      <w:pPr>
+        <w:pStyle w:val="Kop3"/>
+        <w:rPr>
+          <w:lang w:val="en-GB"/>
+        </w:rPr>
+      </w:pPr>
+      <w:r>
+        <w:rPr>
+          <w:lang w:val="en-GB"/>
+        </w:rPr>
+        <w:lastRenderedPageBreak/>
+        <w:t>Edit book item</w:t>
+      </w:r>
+    </w:p>
+    <w:p>
+      <w:pPr>
+        <w:rPr>
+          <w:lang w:val="en-GB"/>
+        </w:rPr>
+      </w:pPr>
+      <w:r>
+        <w:rPr>
+          <w:lang w:val="en-GB"/>
+        </w:rPr>
+        <w:t xml:space="preserve">From the library management menu, press option </w:t>
+      </w:r>
+      <w:r>
+        <w:rPr>
+          <w:lang w:val="en-GB"/>
+        </w:rPr>
+        <w:t>3</w:t>
+      </w:r>
+      <w:r>
+        <w:rPr>
+          <w:lang w:val="en-GB"/>
+        </w:rPr>
+        <w:t xml:space="preserve"> and press enter to </w:t>
+      </w:r>
+      <w:r>
+        <w:rPr>
+          <w:lang w:val="en-GB"/>
+        </w:rPr>
+        <w:t xml:space="preserve">edit </w:t>
+      </w:r>
+      <w:r>
+        <w:rPr>
+          <w:lang w:val="en-GB"/>
+        </w:rPr>
+        <w:t>a book item, see screenshot below:</w:t>
+      </w:r>
+    </w:p>
+    <w:p>
+      <w:pPr>
+        <w:rPr>
+          <w:lang w:val="en-GB"/>
+        </w:rPr>
+      </w:pPr>
+      <w:r>
+        <w:rPr>
+          <w:lang w:val="en-GB"/>
+        </w:rPr>
+        <w:drawing>
+          <wp:inline distT="0" distB="0" distL="0" distR="0" wp14:anchorId="421D6D0F" wp14:editId="79F6E026">
+            <wp:extent cx="5731510" cy="3291840"/>
+            <wp:effectExtent l="0" t="0" r="2540" b="3810"/>
+            <wp:docPr id="847090883" name="Afbeelding 1"/>
+            <wp:cNvGraphicFramePr>
+              <a:graphicFrameLocks xmlns:a="http://schemas.openxmlformats.org/drawingml/2006/main" noChangeAspect="1"/>
+            </wp:cNvGraphicFramePr>
+            <a:graphic xmlns:a="http://schemas.openxmlformats.org/drawingml/2006/main">
+              <a:graphicData uri="http://schemas.openxmlformats.org/drawingml/2006/picture">
+                <pic:pic xmlns:pic="http://schemas.openxmlformats.org/drawingml/2006/picture">
+                  <pic:nvPicPr>
+                    <pic:cNvPr id="847090883" name=""/>
+                    <pic:cNvPicPr/>
+                  </pic:nvPicPr>
+                  <pic:blipFill>
+                    <a:blip r:embed="rId52"/>
+                    <a:stretch>
+                      <a:fillRect/>
+                    </a:stretch>
+                  </pic:blipFill>
+                  <pic:spPr>
+                    <a:xfrm>
+                      <a:off x="0" y="0"/>
+                      <a:ext cx="5731510" cy="3291840"/>
+                    </a:xfrm>
+                    <a:prstGeom prst="rect">
+                      <a:avLst/>
+                    </a:prstGeom>
+                  </pic:spPr>
+                </pic:pic>
+              </a:graphicData>
+            </a:graphic>
+          </wp:inline>
+        </w:drawing>
+      </w:r>
+    </w:p>
+    <w:p>
+      <w:pPr>
+        <w:rPr>
+          <w:lang w:val="en-GB"/>
+        </w:rPr>
+      </w:pPr>
+    </w:p>
+    <w:p>
+      <w:pPr>
+        <w:rPr>
+          <w:lang w:val="en-GB"/>
+        </w:rPr>
+      </w:pPr>
+      <w:r>
+        <w:rPr>
+          <w:lang w:val="en-GB"/>
+        </w:rPr>
+        <w:t>Enter a book item id to start editing the book item, see screenshot below:</w:t>
+      </w:r>
+    </w:p>
+    <w:p>
+      <w:pPr>
+        <w:rPr>
+          <w:lang w:val="en-GB"/>
+        </w:rPr>
+      </w:pPr>
+      <w:r>
+        <w:rPr>
+          <w:lang w:val="en-GB"/>
+        </w:rPr>
+        <w:drawing>
+          <wp:inline distT="0" distB="0" distL="0" distR="0" wp14:anchorId="39202FC4" wp14:editId="22D53BEF">
+            <wp:extent cx="5039428" cy="466790"/>
+            <wp:effectExtent l="0" t="0" r="8890" b="9525"/>
+            <wp:docPr id="1620950901" name="Afbeelding 1"/>
+            <wp:cNvGraphicFramePr>
+              <a:graphicFrameLocks xmlns:a="http://schemas.openxmlformats.org/drawingml/2006/main" noChangeAspect="1"/>
+            </wp:cNvGraphicFramePr>
+            <a:graphic xmlns:a="http://schemas.openxmlformats.org/drawingml/2006/main">
+              <a:graphicData uri="http://schemas.openxmlformats.org/drawingml/2006/picture">
+                <pic:pic xmlns:pic="http://schemas.openxmlformats.org/drawingml/2006/picture">
+                  <pic:nvPicPr>
+                    <pic:cNvPr id="1620950901" name=""/>
+                    <pic:cNvPicPr/>
+                  </pic:nvPicPr>
+                  <pic:blipFill>
+                    <a:blip r:embed="rId53"/>
+                    <a:stretch>
+                      <a:fillRect/>
+                    </a:stretch>
+                  </pic:blipFill>
+                  <pic:spPr>
+                    <a:xfrm>
+                      <a:off x="0" y="0"/>
+                      <a:ext cx="5039428" cy="466790"/>
+                    </a:xfrm>
+                    <a:prstGeom prst="rect">
+                      <a:avLst/>
+                    </a:prstGeom>
+                  </pic:spPr>
+                </pic:pic>
+              </a:graphicData>
+            </a:graphic>
+          </wp:inline>
+        </w:drawing>
+      </w:r>
+    </w:p>
+    <w:p>
+      <w:pPr>
+        <w:rPr>
+          <w:lang w:val="en-GB"/>
+        </w:rPr>
+      </w:pPr>
+    </w:p>
+    <w:p>
+      <w:pPr>
+        <w:rPr>
+          <w:lang w:val="en-GB"/>
+        </w:rPr>
+      </w:pPr>
+      <w:r>
+        <w:rPr>
+          <w:lang w:val="en-GB"/>
+        </w:rPr>
+        <w:t>After editing all the fields, the user needs to confirm the modification by pressing y and enter, or cancel by only pressing enter, see screenshot below:</w:t>
+      </w:r>
+    </w:p>
+    <w:p>
+      <w:pPr>
+        <w:rPr>
+          <w:lang w:val="en-GB"/>
+        </w:rPr>
+      </w:pPr>
+      <w:r>
+        <w:rPr>
+          <w:lang w:val="en-GB"/>
+        </w:rPr>
+        <w:drawing>
+          <wp:inline distT="0" distB="0" distL="0" distR="0" wp14:anchorId="0FDB774F" wp14:editId="717CC758">
+            <wp:extent cx="5201376" cy="914528"/>
+            <wp:effectExtent l="0" t="0" r="0" b="0"/>
+            <wp:docPr id="1156262152" name="Afbeelding 1"/>
+            <wp:cNvGraphicFramePr>
+              <a:graphicFrameLocks xmlns:a="http://schemas.openxmlformats.org/drawingml/2006/main" noChangeAspect="1"/>
+            </wp:cNvGraphicFramePr>
+            <a:graphic xmlns:a="http://schemas.openxmlformats.org/drawingml/2006/main">
+              <a:graphicData uri="http://schemas.openxmlformats.org/drawingml/2006/picture">
+                <pic:pic xmlns:pic="http://schemas.openxmlformats.org/drawingml/2006/picture">
+                  <pic:nvPicPr>
+                    <pic:cNvPr id="1156262152" name=""/>
+                    <pic:cNvPicPr/>
+                  </pic:nvPicPr>
+                  <pic:blipFill>
+                    <a:blip r:embed="rId54"/>
+                    <a:stretch>
+                      <a:fillRect/>
+                    </a:stretch>
+                  </pic:blipFill>
+                  <pic:spPr>
+                    <a:xfrm>
+                      <a:off x="0" y="0"/>
+                      <a:ext cx="5201376" cy="914528"/>
+                    </a:xfrm>
+                    <a:prstGeom prst="rect">
+                      <a:avLst/>
+                    </a:prstGeom>
+                  </pic:spPr>
+                </pic:pic>
+              </a:graphicData>
+            </a:graphic>
+          </wp:inline>
+        </w:drawing>
+      </w:r>
+    </w:p>
+    <w:p>
+      <w:pPr>
+        <w:jc w:val="left"/>
+        <w:rPr>
+          <w:lang w:val="en-GB"/>
+        </w:rPr>
+      </w:pPr>
+      <w:r>
+        <w:rPr>
+          <w:lang w:val="en-GB"/>
+        </w:rPr>
+        <w:br w:type="page"/>
+      </w:r>
+    </w:p>
+    <w:p>
+      <w:pPr>
+        <w:pStyle w:val="Kop3"/>
+        <w:rPr>
+          <w:lang w:val="en-GB"/>
+        </w:rPr>
+      </w:pPr>
+      <w:r>
+        <w:rPr>
+          <w:lang w:val="en-GB"/>
+        </w:rPr>
+        <w:lastRenderedPageBreak/>
+        <w:t>Delete book item</w:t>
+      </w:r>
+    </w:p>
+    <w:p>
+      <w:pPr>
+        <w:rPr>
+          <w:lang w:val="en-GB"/>
+        </w:rPr>
+      </w:pPr>
+      <w:r>
+        <w:rPr>
+          <w:lang w:val="en-GB"/>
+        </w:rPr>
+        <w:t xml:space="preserve">From the library management menu, press option </w:t>
+      </w:r>
+      <w:r>
+        <w:rPr>
+          <w:lang w:val="en-GB"/>
+        </w:rPr>
+        <w:t>4</w:t>
+      </w:r>
+      <w:r>
+        <w:rPr>
+          <w:lang w:val="en-GB"/>
+        </w:rPr>
+        <w:t xml:space="preserve"> and press enter to </w:t>
+      </w:r>
+      <w:r>
+        <w:rPr>
+          <w:lang w:val="en-GB"/>
+        </w:rPr>
+        <w:t xml:space="preserve">delete </w:t>
+      </w:r>
+      <w:r>
+        <w:rPr>
+          <w:lang w:val="en-GB"/>
+        </w:rPr>
+        <w:t>a book item, see screenshot below:</w:t>
+      </w:r>
+    </w:p>
+    <w:p>
+      <w:pPr>
+        <w:rPr>
+          <w:lang w:val="en-GB"/>
+        </w:rPr>
+      </w:pPr>
+      <w:r>
+        <w:rPr>
+          <w:lang w:val="en-GB"/>
+        </w:rPr>
+        <w:drawing>
+          <wp:inline distT="0" distB="0" distL="0" distR="0" wp14:anchorId="46CFD36A" wp14:editId="5A418968">
+            <wp:extent cx="5731510" cy="3171190"/>
+            <wp:effectExtent l="0" t="0" r="2540" b="0"/>
+            <wp:docPr id="1314091678" name="Afbeelding 1"/>
+            <wp:cNvGraphicFramePr>
+              <a:graphicFrameLocks xmlns:a="http://schemas.openxmlformats.org/drawingml/2006/main" noChangeAspect="1"/>
+            </wp:cNvGraphicFramePr>
+            <a:graphic xmlns:a="http://schemas.openxmlformats.org/drawingml/2006/main">
+              <a:graphicData uri="http://schemas.openxmlformats.org/drawingml/2006/picture">
+                <pic:pic xmlns:pic="http://schemas.openxmlformats.org/drawingml/2006/picture">
+                  <pic:nvPicPr>
+                    <pic:cNvPr id="1314091678" name=""/>
+                    <pic:cNvPicPr/>
+                  </pic:nvPicPr>
+                  <pic:blipFill>
+                    <a:blip r:embed="rId55"/>
+                    <a:stretch>
+                      <a:fillRect/>
+                    </a:stretch>
+                  </pic:blipFill>
+                  <pic:spPr>
+                    <a:xfrm>
+                      <a:off x="0" y="0"/>
+                      <a:ext cx="5731510" cy="3171190"/>
+                    </a:xfrm>
+                    <a:prstGeom prst="rect">
+                      <a:avLst/>
+                    </a:prstGeom>
+                  </pic:spPr>
+                </pic:pic>
+              </a:graphicData>
+            </a:graphic>
+          </wp:inline>
+        </w:drawing>
+      </w:r>
+    </w:p>
+    <w:p>
+      <w:pPr>
+        <w:rPr>
+          <w:lang w:val="en-GB"/>
+        </w:rPr>
+      </w:pPr>
+    </w:p>
+    <w:p>
+      <w:pPr>
+        <w:rPr>
+          <w:lang w:val="en-GB"/>
+        </w:rPr>
+      </w:pPr>
+      <w:r>
+        <w:rPr>
+          <w:lang w:val="en-GB"/>
+        </w:rPr>
+        <w:t>After this the user needs to select the item to delete by entering the id and pressing enter, after this the user needs to either confirm the action by pressing y and enter, or cancel the deletion by only pressing enter, see screenshot below:</w:t>
+      </w:r>
+    </w:p>
+    <w:p>
+      <w:pPr>
+        <w:rPr>
+          <w:lang w:val="en-GB"/>
+        </w:rPr>
+      </w:pPr>
+      <w:r>
+        <w:rPr>
+          <w:lang w:val="en-GB"/>
+        </w:rPr>
+        <w:drawing>
+          <wp:inline distT="0" distB="0" distL="0" distR="0" wp14:anchorId="0CFABA6D" wp14:editId="70E14FA2">
+            <wp:extent cx="5731510" cy="1919605"/>
+            <wp:effectExtent l="0" t="0" r="2540" b="4445"/>
+            <wp:docPr id="621883960" name="Afbeelding 1"/>
+            <wp:cNvGraphicFramePr>
+              <a:graphicFrameLocks xmlns:a="http://schemas.openxmlformats.org/drawingml/2006/main" noChangeAspect="1"/>
+            </wp:cNvGraphicFramePr>
+            <a:graphic xmlns:a="http://schemas.openxmlformats.org/drawingml/2006/main">
+              <a:graphicData uri="http://schemas.openxmlformats.org/drawingml/2006/picture">
+                <pic:pic xmlns:pic="http://schemas.openxmlformats.org/drawingml/2006/picture">
+                  <pic:nvPicPr>
+                    <pic:cNvPr id="621883960" name=""/>
+                    <pic:cNvPicPr/>
+                  </pic:nvPicPr>
+                  <pic:blipFill>
+                    <a:blip r:embed="rId56"/>
+                    <a:stretch>
+                      <a:fillRect/>
+                    </a:stretch>
+                  </pic:blipFill>
+                  <pic:spPr>
+                    <a:xfrm>
+                      <a:off x="0" y="0"/>
+                      <a:ext cx="5731510" cy="1919605"/>
+                    </a:xfrm>
+                    <a:prstGeom prst="rect">
+                      <a:avLst/>
+                    </a:prstGeom>
+                  </pic:spPr>
+                </pic:pic>
+              </a:graphicData>
+            </a:graphic>
+          </wp:inline>
+        </w:drawing>
+      </w:r>
+    </w:p>
+    <w:p>
+      <w:pPr>
+        <w:jc w:val="left"/>
+        <w:rPr>
+          <w:lang w:val="en-GB"/>
+        </w:rPr>
+      </w:pPr>
+      <w:r>
+        <w:rPr>
+          <w:lang w:val="en-GB"/>
+        </w:rPr>
+        <w:br w:type="page"/>
+      </w:r>
+    </w:p>
+    <w:p>
+      <w:pPr>
+        <w:pStyle w:val="Kop3"/>
+        <w:rPr>
+          <w:lang w:val="en-GB"/>
+        </w:rPr>
+      </w:pPr>
+      <w:r>
+        <w:rPr>
+          <w:lang w:val="en-GB"/>
+        </w:rPr>
+        <w:lastRenderedPageBreak/>
+        <w:t>Loan a book item</w:t>
+      </w:r>
+    </w:p>
+    <w:p>
+      <w:pPr>
+        <w:rPr>
+          <w:lang w:val="en-GB"/>
+        </w:rPr>
+      </w:pPr>
+      <w:r>
+        <w:rPr>
+          <w:lang w:val="en-GB"/>
+        </w:rPr>
+        <w:t xml:space="preserve">From the library management menu, press option </w:t>
+      </w:r>
+      <w:r>
+        <w:rPr>
+          <w:lang w:val="en-GB"/>
+        </w:rPr>
+        <w:t>5</w:t>
+      </w:r>
+      <w:r>
+        <w:rPr>
+          <w:lang w:val="en-GB"/>
+        </w:rPr>
+        <w:t xml:space="preserve"> and press enter to </w:t>
+      </w:r>
+      <w:r>
+        <w:rPr>
+          <w:lang w:val="en-GB"/>
+        </w:rPr>
+        <w:t xml:space="preserve">loan </w:t>
+      </w:r>
+      <w:r>
+        <w:rPr>
+          <w:lang w:val="en-GB"/>
+        </w:rPr>
+        <w:t>a book item, see screenshot below:</w:t>
+      </w:r>
+    </w:p>
+    <w:p>
+      <w:pPr>
+        <w:rPr>
+          <w:lang w:val="en-GB"/>
+        </w:rPr>
+      </w:pPr>
+      <w:r>
+        <w:rPr>
+          <w:lang w:val="en-GB"/>
+        </w:rPr>
+        <w:drawing>
+          <wp:inline distT="0" distB="0" distL="0" distR="0" wp14:anchorId="27F3A033" wp14:editId="23B58D1E">
+            <wp:extent cx="5731510" cy="3877945"/>
+            <wp:effectExtent l="0" t="0" r="2540" b="8255"/>
+            <wp:docPr id="1644222088" name="Afbeelding 1"/>
+            <wp:cNvGraphicFramePr>
+              <a:graphicFrameLocks xmlns:a="http://schemas.openxmlformats.org/drawingml/2006/main" noChangeAspect="1"/>
+            </wp:cNvGraphicFramePr>
+            <a:graphic xmlns:a="http://schemas.openxmlformats.org/drawingml/2006/main">
+              <a:graphicData uri="http://schemas.openxmlformats.org/drawingml/2006/picture">
+                <pic:pic xmlns:pic="http://schemas.openxmlformats.org/drawingml/2006/picture">
+                  <pic:nvPicPr>
+                    <pic:cNvPr id="1644222088" name=""/>
+                    <pic:cNvPicPr/>
+                  </pic:nvPicPr>
+                  <pic:blipFill>
+                    <a:blip r:embed="rId57"/>
+                    <a:stretch>
+                      <a:fillRect/>
+                    </a:stretch>
+                  </pic:blipFill>
+                  <pic:spPr>
+                    <a:xfrm>
+                      <a:off x="0" y="0"/>
+                      <a:ext cx="5731510" cy="3877945"/>
+                    </a:xfrm>
+                    <a:prstGeom prst="rect">
+                      <a:avLst/>
+                    </a:prstGeom>
+                  </pic:spPr>
+                </pic:pic>
+              </a:graphicData>
+            </a:graphic>
+          </wp:inline>
+        </w:drawing>
+      </w:r>
+    </w:p>
+    <w:p>
+      <w:pPr>
+        <w:rPr>
+          <w:lang w:val="en-GB"/>
+        </w:rPr>
+      </w:pPr>
+    </w:p>
+    <w:p>
+      <w:pPr>
+        <w:rPr>
+          <w:lang w:val="en-GB"/>
+        </w:rPr>
+      </w:pPr>
+      <w:r>
+        <w:rPr>
+          <w:lang w:val="en-GB"/>
+        </w:rPr>
+        <w:t>The user can select an available book item by entering the id and pressing enter, after this the user needs to select a member to loan the item to, see screenshot below:</w:t>
+      </w:r>
+    </w:p>
+    <w:p>
+      <w:pPr>
+        <w:rPr>
+          <w:lang w:val="en-GB"/>
+        </w:rPr>
+      </w:pPr>
+      <w:r>
+        <w:rPr>
+          <w:lang w:val="en-GB"/>
+        </w:rPr>
+        <w:drawing>
+          <wp:inline distT="0" distB="0" distL="0" distR="0" wp14:anchorId="4D396F86" wp14:editId="1B89658B">
+            <wp:extent cx="5731510" cy="1674495"/>
+            <wp:effectExtent l="0" t="0" r="2540" b="1905"/>
+            <wp:docPr id="1440730546" name="Afbeelding 1"/>
+            <wp:cNvGraphicFramePr>
+              <a:graphicFrameLocks xmlns:a="http://schemas.openxmlformats.org/drawingml/2006/main" noChangeAspect="1"/>
+            </wp:cNvGraphicFramePr>
+            <a:graphic xmlns:a="http://schemas.openxmlformats.org/drawingml/2006/main">
+              <a:graphicData uri="http://schemas.openxmlformats.org/drawingml/2006/picture">
+                <pic:pic xmlns:pic="http://schemas.openxmlformats.org/drawingml/2006/picture">
+                  <pic:nvPicPr>
+                    <pic:cNvPr id="1440730546" name=""/>
+                    <pic:cNvPicPr/>
+                  </pic:nvPicPr>
+                  <pic:blipFill>
+                    <a:blip r:embed="rId58"/>
+                    <a:stretch>
+                      <a:fillRect/>
+                    </a:stretch>
+                  </pic:blipFill>
+                  <pic:spPr>
+                    <a:xfrm>
+                      <a:off x="0" y="0"/>
+                      <a:ext cx="5731510" cy="1674495"/>
+                    </a:xfrm>
+                    <a:prstGeom prst="rect">
+                      <a:avLst/>
+                    </a:prstGeom>
+                  </pic:spPr>
+                </pic:pic>
+              </a:graphicData>
+            </a:graphic>
+          </wp:inline>
+        </w:drawing>
+      </w:r>
+    </w:p>
+    <w:p>
+      <w:pPr>
+        <w:rPr>
+          <w:lang w:val="en-GB"/>
+        </w:rPr>
+      </w:pPr>
+    </w:p>
+    <w:p>
+      <w:pPr>
+        <w:rPr>
+          <w:lang w:val="en-GB"/>
+        </w:rPr>
+      </w:pPr>
+      <w:r>
+        <w:rPr>
+          <w:lang w:val="en-GB"/>
+        </w:rPr>
+        <w:t>After entering the member id and pressing enter the book item will be loaned to the selected member, see screenshot below:</w:t>
+      </w:r>
+    </w:p>
+    <w:p>
+      <w:pPr>
+        <w:rPr>
+          <w:lang w:val="en-GB"/>
+        </w:rPr>
+      </w:pPr>
+      <w:r>
+        <w:rPr>
+          <w:lang w:val="en-GB"/>
+        </w:rPr>
+        <w:drawing>
+          <wp:inline distT="0" distB="0" distL="0" distR="0" wp14:anchorId="66BCE51D" wp14:editId="77AE7A99">
+            <wp:extent cx="3686689" cy="447737"/>
+            <wp:effectExtent l="0" t="0" r="9525" b="9525"/>
+            <wp:docPr id="1527283784" name="Afbeelding 1"/>
+            <wp:cNvGraphicFramePr>
+              <a:graphicFrameLocks xmlns:a="http://schemas.openxmlformats.org/drawingml/2006/main" noChangeAspect="1"/>
+            </wp:cNvGraphicFramePr>
+            <a:graphic xmlns:a="http://schemas.openxmlformats.org/drawingml/2006/main">
+              <a:graphicData uri="http://schemas.openxmlformats.org/drawingml/2006/picture">
+                <pic:pic xmlns:pic="http://schemas.openxmlformats.org/drawingml/2006/picture">
+                  <pic:nvPicPr>
+                    <pic:cNvPr id="1527283784" name=""/>
+                    <pic:cNvPicPr/>
+                  </pic:nvPicPr>
+                  <pic:blipFill>
+                    <a:blip r:embed="rId59"/>
+                    <a:stretch>
+                      <a:fillRect/>
+                    </a:stretch>
+                  </pic:blipFill>
+                  <pic:spPr>
+                    <a:xfrm>
+                      <a:off x="0" y="0"/>
+                      <a:ext cx="3686689" cy="447737"/>
+                    </a:xfrm>
+                    <a:prstGeom prst="rect">
+                      <a:avLst/>
+                    </a:prstGeom>
+                  </pic:spPr>
+                </pic:pic>
+              </a:graphicData>
+            </a:graphic>
+          </wp:inline>
+        </w:drawing>
+      </w:r>
+    </w:p>
+    <w:p>
+      <w:pPr>
+        <w:jc w:val="left"/>
+        <w:rPr>
+          <w:lang w:val="en-GB"/>
+        </w:rPr>
+      </w:pPr>
+      <w:r>
+        <w:rPr>
+          <w:lang w:val="en-GB"/>
+        </w:rPr>
+        <w:br w:type="page"/>
+      </w:r>
+    </w:p>
+    <w:p>
+      <w:pPr>
+        <w:pStyle w:val="Kop3"/>
+        <w:rPr>
+          <w:lang w:val="en-GB"/>
+        </w:rPr>
+      </w:pPr>
+      <w:r>
+        <w:rPr>
+          <w:lang w:val="en-GB"/>
+        </w:rPr>
+        <w:lastRenderedPageBreak/>
+        <w:t>List loaned items</w:t>
+      </w:r>
+    </w:p>
+    <w:p>
+      <w:pPr>
+        <w:rPr>
+          <w:lang w:val="en-GB"/>
+        </w:rPr>
+      </w:pPr>
+      <w:r>
+        <w:rPr>
+          <w:lang w:val="en-GB"/>
+        </w:rPr>
+        <w:t xml:space="preserve">From the library management menu, press option </w:t>
+      </w:r>
+      <w:r>
+        <w:rPr>
+          <w:lang w:val="en-GB"/>
+        </w:rPr>
+        <w:t>6</w:t>
+      </w:r>
+      <w:r>
+        <w:rPr>
+          <w:lang w:val="en-GB"/>
+        </w:rPr>
+        <w:t xml:space="preserve"> and press enter to </w:t>
+      </w:r>
+      <w:r>
+        <w:rPr>
+          <w:lang w:val="en-GB"/>
+        </w:rPr>
+        <w:t xml:space="preserve">list all the </w:t>
+      </w:r>
+      <w:r>
+        <w:rPr>
+          <w:lang w:val="en-GB"/>
+        </w:rPr>
+        <w:t>loan</w:t>
+      </w:r>
+      <w:r>
+        <w:rPr>
+          <w:lang w:val="en-GB"/>
+        </w:rPr>
+        <w:t>ed</w:t>
+      </w:r>
+      <w:r>
+        <w:rPr>
+          <w:lang w:val="en-GB"/>
+        </w:rPr>
+        <w:t xml:space="preserve"> book item</w:t>
+      </w:r>
+      <w:r>
+        <w:rPr>
+          <w:lang w:val="en-GB"/>
+        </w:rPr>
+        <w:t>s</w:t>
+      </w:r>
+      <w:r>
+        <w:rPr>
+          <w:lang w:val="en-GB"/>
+        </w:rPr>
+        <w:t>, see screenshot below:</w:t>
+      </w:r>
+    </w:p>
+    <w:p>
+      <w:pPr>
+        <w:rPr>
+          <w:lang w:val="en-GB"/>
+        </w:rPr>
+      </w:pPr>
+      <w:r>
+        <w:rPr>
+          <w:lang w:val="en-GB"/>
+        </w:rPr>
+        <w:drawing>
+          <wp:inline distT="0" distB="0" distL="0" distR="0" wp14:anchorId="25AC1A52" wp14:editId="2A40F142">
+            <wp:extent cx="5731510" cy="880745"/>
+            <wp:effectExtent l="0" t="0" r="2540" b="0"/>
+            <wp:docPr id="1524573664" name="Afbeelding 1"/>
+            <wp:cNvGraphicFramePr>
+              <a:graphicFrameLocks xmlns:a="http://schemas.openxmlformats.org/drawingml/2006/main" noChangeAspect="1"/>
+            </wp:cNvGraphicFramePr>
+            <a:graphic xmlns:a="http://schemas.openxmlformats.org/drawingml/2006/main">
+              <a:graphicData uri="http://schemas.openxmlformats.org/drawingml/2006/picture">
+                <pic:pic xmlns:pic="http://schemas.openxmlformats.org/drawingml/2006/picture">
+                  <pic:nvPicPr>
+                    <pic:cNvPr id="1524573664" name=""/>
+                    <pic:cNvPicPr/>
+                  </pic:nvPicPr>
+                  <pic:blipFill>
+                    <a:blip r:embed="rId60"/>
+                    <a:stretch>
+                      <a:fillRect/>
+                    </a:stretch>
+                  </pic:blipFill>
+                  <pic:spPr>
+                    <a:xfrm>
+                      <a:off x="0" y="0"/>
+                      <a:ext cx="5731510" cy="880745"/>
+                    </a:xfrm>
+                    <a:prstGeom prst="rect">
+                      <a:avLst/>
+                    </a:prstGeom>
+                  </pic:spPr>
+                </pic:pic>
+              </a:graphicData>
+            </a:graphic>
+          </wp:inline>
+        </w:drawing>
+      </w:r>
+    </w:p>
+    <w:p>
+      <w:pPr>
+        <w:jc w:val="left"/>
+        <w:rPr>
+          <w:lang w:val="en-GB"/>
+        </w:rPr>
+      </w:pPr>
+      <w:r>
+        <w:rPr>
+          <w:lang w:val="en-GB"/>
+        </w:rPr>
+        <w:br w:type="page"/>
+      </w:r>
+    </w:p>
+    <w:p>
+      <w:pPr>
+        <w:pStyle w:val="Kop2"/>
+        <w:rPr>
+          <w:lang w:val="en-GB"/>
+        </w:rPr>
+      </w:pPr>
+      <w:r>
+        <w:rPr>
+          <w:lang w:val="en-GB"/>
+        </w:rPr>
+        <w:lastRenderedPageBreak/>
+        <w:t>Manage back-ups</w:t>
+      </w:r>
+    </w:p>
+    <w:p>
+      <w:pPr>
+        <w:rPr>
+          <w:lang w:val="en-GB"/>
+        </w:rPr>
+      </w:pPr>
+      <w:r>
+        <w:rPr>
+          <w:lang w:val="en-GB"/>
+        </w:rPr>
+        <w:t xml:space="preserve">From the main menu select the option </w:t>
+      </w:r>
+      <w:r>
+        <w:rPr>
+          <w:lang w:val="en-GB"/>
+        </w:rPr>
+        <w:t>3</w:t>
+      </w:r>
+      <w:r>
+        <w:rPr>
+          <w:lang w:val="en-GB"/>
+        </w:rPr>
+        <w:t xml:space="preserve"> and press enter to go to the </w:t>
+      </w:r>
+      <w:r>
+        <w:rPr>
+          <w:lang w:val="en-GB"/>
+        </w:rPr>
+        <w:t xml:space="preserve">back-up </w:t>
+      </w:r>
+      <w:r>
+        <w:rPr>
+          <w:lang w:val="en-GB"/>
+        </w:rPr>
+        <w:t>management menu, see screenshot below:</w:t>
+      </w:r>
+    </w:p>
+    <w:p>
+      <w:pPr>
+        <w:rPr>
+          <w:lang w:val="en-GB"/>
+        </w:rPr>
+      </w:pPr>
+      <w:r>
+        <w:rPr>
+          <w:lang w:val="en-GB"/>
+        </w:rPr>
+        <w:drawing>
+          <wp:inline distT="0" distB="0" distL="0" distR="0" wp14:anchorId="16D2A7DD" wp14:editId="2A7E7B57">
+            <wp:extent cx="2905530" cy="1467055"/>
+            <wp:effectExtent l="0" t="0" r="0" b="0"/>
+            <wp:docPr id="1485095572" name="Afbeelding 1"/>
+            <wp:cNvGraphicFramePr>
+              <a:graphicFrameLocks xmlns:a="http://schemas.openxmlformats.org/drawingml/2006/main" noChangeAspect="1"/>
+            </wp:cNvGraphicFramePr>
+            <a:graphic xmlns:a="http://schemas.openxmlformats.org/drawingml/2006/main">
+              <a:graphicData uri="http://schemas.openxmlformats.org/drawingml/2006/picture">
+                <pic:pic xmlns:pic="http://schemas.openxmlformats.org/drawingml/2006/picture">
+                  <pic:nvPicPr>
+                    <pic:cNvPr id="1485095572" name=""/>
+                    <pic:cNvPicPr/>
+                  </pic:nvPicPr>
+                  <pic:blipFill>
+                    <a:blip r:embed="rId61"/>
+                    <a:stretch>
+                      <a:fillRect/>
+                    </a:stretch>
+                  </pic:blipFill>
+                  <pic:spPr>
+                    <a:xfrm>
+                      <a:off x="0" y="0"/>
+                      <a:ext cx="2905530" cy="1467055"/>
+                    </a:xfrm>
+                    <a:prstGeom prst="rect">
+                      <a:avLst/>
+                    </a:prstGeom>
+                  </pic:spPr>
+                </pic:pic>
+              </a:graphicData>
+            </a:graphic>
+          </wp:inline>
+        </w:drawing>
+      </w:r>
+    </w:p>
+    <w:p>
+      <w:pPr>
+        <w:rPr>
+          <w:lang w:val="en-GB"/>
+        </w:rPr>
+      </w:pPr>
+    </w:p>
+    <w:p>
+      <w:pPr>
+        <w:pStyle w:val="Kop3"/>
+        <w:rPr>
+          <w:lang w:val="en-GB"/>
+        </w:rPr>
+      </w:pPr>
+      <w:r>
+        <w:rPr>
+          <w:lang w:val="en-GB"/>
+        </w:rPr>
+        <w:t>List all back-ups</w:t>
+      </w:r>
+    </w:p>
+    <w:p>
+      <w:pPr>
+        <w:rPr>
+          <w:lang w:val="en-GB"/>
+        </w:rPr>
+      </w:pPr>
+      <w:r>
+        <w:rPr>
+          <w:lang w:val="en-GB"/>
+        </w:rPr>
+        <w:t xml:space="preserve">From the </w:t>
+      </w:r>
+      <w:r>
+        <w:rPr>
+          <w:lang w:val="en-GB"/>
+        </w:rPr>
+        <w:t xml:space="preserve">back-up </w:t>
+      </w:r>
+      <w:r>
+        <w:rPr>
+          <w:lang w:val="en-GB"/>
+        </w:rPr>
+        <w:t xml:space="preserve">management menu, press option </w:t>
+      </w:r>
+      <w:r>
+        <w:rPr>
+          <w:lang w:val="en-GB"/>
+        </w:rPr>
+        <w:t>0</w:t>
+      </w:r>
+      <w:r>
+        <w:rPr>
+          <w:lang w:val="en-GB"/>
+        </w:rPr>
+        <w:t xml:space="preserve"> and press enter to list all the </w:t>
+      </w:r>
+      <w:r>
+        <w:rPr>
+          <w:lang w:val="en-GB"/>
+        </w:rPr>
+        <w:t>back-ups</w:t>
+      </w:r>
+      <w:r>
+        <w:rPr>
+          <w:lang w:val="en-GB"/>
+        </w:rPr>
+        <w:t>, see screenshot below:</w:t>
+      </w:r>
+    </w:p>
+    <w:p>
+      <w:pPr>
+        <w:rPr>
+          <w:lang w:val="en-GB"/>
+        </w:rPr>
+      </w:pPr>
+      <w:r>
+        <w:rPr>
+          <w:lang w:val="en-GB"/>
+        </w:rPr>
+        <w:drawing>
+          <wp:inline distT="0" distB="0" distL="0" distR="0" wp14:anchorId="0BE9A1C0" wp14:editId="1CEEF089">
+            <wp:extent cx="4458322" cy="1657581"/>
+            <wp:effectExtent l="0" t="0" r="0" b="0"/>
+            <wp:docPr id="1421544972" name="Afbeelding 1"/>
+            <wp:cNvGraphicFramePr>
+              <a:graphicFrameLocks xmlns:a="http://schemas.openxmlformats.org/drawingml/2006/main" noChangeAspect="1"/>
+            </wp:cNvGraphicFramePr>
+            <a:graphic xmlns:a="http://schemas.openxmlformats.org/drawingml/2006/main">
+              <a:graphicData uri="http://schemas.openxmlformats.org/drawingml/2006/picture">
+                <pic:pic xmlns:pic="http://schemas.openxmlformats.org/drawingml/2006/picture">
+                  <pic:nvPicPr>
+                    <pic:cNvPr id="1421544972" name=""/>
+                    <pic:cNvPicPr/>
+                  </pic:nvPicPr>
+                  <pic:blipFill>
+                    <a:blip r:embed="rId62"/>
+                    <a:stretch>
+                      <a:fillRect/>
+                    </a:stretch>
+                  </pic:blipFill>
+                  <pic:spPr>
+                    <a:xfrm>
+                      <a:off x="0" y="0"/>
+                      <a:ext cx="4458322" cy="1657581"/>
+                    </a:xfrm>
+                    <a:prstGeom prst="rect">
+                      <a:avLst/>
+                    </a:prstGeom>
+                  </pic:spPr>
+                </pic:pic>
+              </a:graphicData>
+            </a:graphic>
+          </wp:inline>
+        </w:drawing>
+      </w:r>
+    </w:p>
+    <w:p>
+      <w:pPr>
+        <w:rPr>
+          <w:lang w:val="en-GB"/>
+        </w:rPr>
+      </w:pPr>
+    </w:p>
+    <w:p>
+      <w:pPr>
+        <w:pStyle w:val="Kop3"/>
+        <w:rPr>
+          <w:lang w:val="en-GB"/>
+        </w:rPr>
+      </w:pPr>
+      <w:r>
+        <w:rPr>
+          <w:lang w:val="en-GB"/>
+        </w:rPr>
+        <w:t>Create back-up</w:t>
+      </w:r>
+    </w:p>
+    <w:p>
+      <w:pPr>
+        <w:rPr>
+          <w:lang w:val="en-GB"/>
+        </w:rPr>
+      </w:pPr>
+      <w:r>
+        <w:rPr>
+          <w:lang w:val="en-GB"/>
+        </w:rPr>
+        <w:t xml:space="preserve">From the back-up management menu, press option </w:t>
+      </w:r>
+      <w:r>
+        <w:rPr>
+          <w:lang w:val="en-GB"/>
+        </w:rPr>
+        <w:t>1</w:t>
+      </w:r>
+      <w:r>
+        <w:rPr>
+          <w:lang w:val="en-GB"/>
+        </w:rPr>
+        <w:t xml:space="preserve"> and press enter to </w:t>
+      </w:r>
+      <w:r>
+        <w:rPr>
+          <w:lang w:val="en-GB"/>
+        </w:rPr>
+        <w:t xml:space="preserve">create a new </w:t>
+      </w:r>
+      <w:r>
+        <w:rPr>
+          <w:lang w:val="en-GB"/>
+        </w:rPr>
+        <w:t xml:space="preserve">back-up, </w:t>
+      </w:r>
+      <w:r>
+        <w:rPr>
+          <w:lang w:val="en-GB"/>
+        </w:rPr>
+        <w:t xml:space="preserve">after this the user needs to confirm the action by pressing y and enter, </w:t>
+      </w:r>
+      <w:r>
+        <w:rPr>
+          <w:lang w:val="en-GB"/>
+        </w:rPr>
+        <w:t>see screenshot below:</w:t>
+      </w:r>
+    </w:p>
+    <w:p>
+      <w:pPr>
+        <w:rPr>
+          <w:lang w:val="en-GB"/>
+        </w:rPr>
+      </w:pPr>
+      <w:r>
+        <w:rPr>
+          <w:lang w:val="en-GB"/>
+        </w:rPr>
+        <w:drawing>
+          <wp:inline distT="0" distB="0" distL="0" distR="0" wp14:anchorId="6E75B19E" wp14:editId="342BE34D">
+            <wp:extent cx="3448531" cy="857370"/>
+            <wp:effectExtent l="0" t="0" r="0" b="0"/>
+            <wp:docPr id="1885842542" name="Afbeelding 1"/>
+            <wp:cNvGraphicFramePr>
+              <a:graphicFrameLocks xmlns:a="http://schemas.openxmlformats.org/drawingml/2006/main" noChangeAspect="1"/>
+            </wp:cNvGraphicFramePr>
+            <a:graphic xmlns:a="http://schemas.openxmlformats.org/drawingml/2006/main">
+              <a:graphicData uri="http://schemas.openxmlformats.org/drawingml/2006/picture">
+                <pic:pic xmlns:pic="http://schemas.openxmlformats.org/drawingml/2006/picture">
+                  <pic:nvPicPr>
+                    <pic:cNvPr id="1885842542" name=""/>
+                    <pic:cNvPicPr/>
+                  </pic:nvPicPr>
+                  <pic:blipFill>
+                    <a:blip r:embed="rId63"/>
+                    <a:stretch>
+                      <a:fillRect/>
+                    </a:stretch>
+                  </pic:blipFill>
+                  <pic:spPr>
+                    <a:xfrm>
+                      <a:off x="0" y="0"/>
+                      <a:ext cx="3448531" cy="857370"/>
+                    </a:xfrm>
+                    <a:prstGeom prst="rect">
+                      <a:avLst/>
+                    </a:prstGeom>
+                  </pic:spPr>
+                </pic:pic>
+              </a:graphicData>
+            </a:graphic>
+          </wp:inline>
+        </w:drawing>
+      </w:r>
+    </w:p>
+    <w:p>
+      <w:pPr>
+        <w:jc w:val="left"/>
+        <w:rPr>
+          <w:lang w:val="en-GB"/>
+        </w:rPr>
+      </w:pPr>
+      <w:r>
+        <w:rPr>
+          <w:lang w:val="en-GB"/>
+        </w:rPr>
+        <w:br w:type="page"/>
+      </w:r>
+    </w:p>
+    <w:p>
+      <w:pPr>
+        <w:pStyle w:val="Kop3"/>
+        <w:rPr>
+          <w:lang w:val="en-GB"/>
+        </w:rPr>
+      </w:pPr>
+      <w:r>
+        <w:rPr>
+          <w:lang w:val="en-GB"/>
+        </w:rPr>
+        <w:lastRenderedPageBreak/>
+        <w:t xml:space="preserve">Load back-up </w:t>
+      </w:r>
+    </w:p>
+    <w:p>
+      <w:pPr>
+        <w:rPr>
+          <w:lang w:val="en-GB"/>
+        </w:rPr>
+      </w:pPr>
+      <w:r>
+        <w:rPr>
+          <w:lang w:val="en-GB"/>
+        </w:rPr>
+        <w:t xml:space="preserve">From the back-up management menu, press option </w:t>
+      </w:r>
+      <w:r>
+        <w:rPr>
+          <w:lang w:val="en-GB"/>
+        </w:rPr>
+        <w:t>2</w:t>
+      </w:r>
+      <w:r>
+        <w:rPr>
+          <w:lang w:val="en-GB"/>
+        </w:rPr>
+        <w:t xml:space="preserve"> and press enter to </w:t>
+      </w:r>
+      <w:r>
+        <w:rPr>
+          <w:lang w:val="en-GB"/>
+        </w:rPr>
+        <w:t xml:space="preserve">load </w:t>
+      </w:r>
+      <w:r>
+        <w:rPr>
+          <w:lang w:val="en-GB"/>
+        </w:rPr>
+        <w:t xml:space="preserve">a back-up, after this the user needs to </w:t>
+      </w:r>
+      <w:r>
+        <w:rPr>
+          <w:lang w:val="en-GB"/>
+        </w:rPr>
+        <w:t>select a back-up</w:t>
+      </w:r>
+      <w:r>
+        <w:rPr>
+          <w:lang w:val="en-GB"/>
+        </w:rPr>
+        <w:t>, see screenshot below:</w:t>
+      </w:r>
+    </w:p>
+    <w:p>
+      <w:pPr>
+        <w:rPr>
+          <w:lang w:val="en-GB"/>
+        </w:rPr>
+      </w:pPr>
+      <w:r>
+        <w:rPr>
+          <w:lang w:val="en-GB"/>
+        </w:rPr>
+        <w:drawing>
+          <wp:inline distT="0" distB="0" distL="0" distR="0" wp14:anchorId="1AAF160F" wp14:editId="49EE096D">
+            <wp:extent cx="4258269" cy="1705213"/>
+            <wp:effectExtent l="0" t="0" r="9525" b="9525"/>
+            <wp:docPr id="589129319" name="Afbeelding 1"/>
+            <wp:cNvGraphicFramePr>
+              <a:graphicFrameLocks xmlns:a="http://schemas.openxmlformats.org/drawingml/2006/main" noChangeAspect="1"/>
+            </wp:cNvGraphicFramePr>
+            <a:graphic xmlns:a="http://schemas.openxmlformats.org/drawingml/2006/main">
+              <a:graphicData uri="http://schemas.openxmlformats.org/drawingml/2006/picture">
+                <pic:pic xmlns:pic="http://schemas.openxmlformats.org/drawingml/2006/picture">
+                  <pic:nvPicPr>
+                    <pic:cNvPr id="589129319" name=""/>
+                    <pic:cNvPicPr/>
+                  </pic:nvPicPr>
+                  <pic:blipFill>
+                    <a:blip r:embed="rId64"/>
+                    <a:stretch>
+                      <a:fillRect/>
+                    </a:stretch>
+                  </pic:blipFill>
+                  <pic:spPr>
+                    <a:xfrm>
+                      <a:off x="0" y="0"/>
+                      <a:ext cx="4258269" cy="1705213"/>
+                    </a:xfrm>
+                    <a:prstGeom prst="rect">
+                      <a:avLst/>
+                    </a:prstGeom>
+                  </pic:spPr>
+                </pic:pic>
+              </a:graphicData>
+            </a:graphic>
+          </wp:inline>
+        </w:drawing>
+      </w:r>
+    </w:p>
+    <w:p>
+      <w:pPr>
+        <w:rPr>
+          <w:lang w:val="en-GB"/>
+        </w:rPr>
+      </w:pPr>
+    </w:p>
+    <w:p>
+      <w:pPr>
+        <w:rPr>
+          <w:lang w:val="en-GB"/>
+        </w:rPr>
+      </w:pPr>
+      <w:r>
+        <w:rPr>
+          <w:lang w:val="en-GB"/>
+        </w:rPr>
+        <w:t>After this the user can select a back-up by entering an id and pressing enter, after this the user needs to confirm the action, see screenshot below:</w:t>
+      </w:r>
+    </w:p>
+    <w:p>
+      <w:pPr>
+        <w:rPr>
+          <w:lang w:val="en-GB"/>
+        </w:rPr>
+      </w:pPr>
+      <w:r>
+        <w:rPr>
+          <w:lang w:val="en-GB"/>
+        </w:rPr>
+        <w:drawing>
+          <wp:inline distT="0" distB="0" distL="0" distR="0" wp14:anchorId="56DA867E" wp14:editId="18666CFD">
+            <wp:extent cx="5268060" cy="1705213"/>
+            <wp:effectExtent l="0" t="0" r="8890" b="9525"/>
+            <wp:docPr id="681498922" name="Afbeelding 1"/>
+            <wp:cNvGraphicFramePr>
+              <a:graphicFrameLocks xmlns:a="http://schemas.openxmlformats.org/drawingml/2006/main" noChangeAspect="1"/>
+            </wp:cNvGraphicFramePr>
+            <a:graphic xmlns:a="http://schemas.openxmlformats.org/drawingml/2006/main">
+              <a:graphicData uri="http://schemas.openxmlformats.org/drawingml/2006/picture">
+                <pic:pic xmlns:pic="http://schemas.openxmlformats.org/drawingml/2006/picture">
+                  <pic:nvPicPr>
+                    <pic:cNvPr id="681498922" name=""/>
+                    <pic:cNvPicPr/>
+                  </pic:nvPicPr>
+                  <pic:blipFill>
+                    <a:blip r:embed="rId65"/>
+                    <a:stretch>
+                      <a:fillRect/>
+                    </a:stretch>
+                  </pic:blipFill>
+                  <pic:spPr>
+                    <a:xfrm>
+                      <a:off x="0" y="0"/>
+                      <a:ext cx="5268060" cy="1705213"/>
+                    </a:xfrm>
+                    <a:prstGeom prst="rect">
+                      <a:avLst/>
+                    </a:prstGeom>
+                  </pic:spPr>
+                </pic:pic>
+              </a:graphicData>
+            </a:graphic>
+          </wp:inline>
+        </w:drawing>
+      </w:r>
     </w:p>
     <w:sectPr>
-      <w:headerReference w:type="default" r:id="rId13"/>
-      <w:footerReference w:type="default" r:id="rId14"/>
+      <w:headerReference w:type="default" r:id="rId66"/>
+      <w:footerReference w:type="default" r:id="rId67"/>
       <w:pgSz w:w="11906" w:h="16838"/>
       <w:pgMar w:top="1440" w:right="1440" w:bottom="1440" w:left="1440" w:header="680" w:footer="708" w:gutter="0"/>
       <w:pgNumType w:start="1"/>
@@ -11444,7 +16220,7 @@
 </file>
 
 <file path=word/endnotes.xml><?xml version="1.0" encoding="utf-8"?>
-<w:endnotes xmlns:wpc="http://schemas.microsoft.com/office/word/2010/wordprocessingCanvas" xmlns:cx="http://schemas.microsoft.com/office/drawing/2014/chartex" xmlns:cx1="http://schemas.microsoft.com/office/drawing/2015/9/8/chartex" xmlns:cx2="http://schemas.microsoft.com/office/drawing/2015/10/21/chartex" xmlns:cx3="http://schemas.microsoft.com/office/drawing/2016/5/9/chartex" xmlns:cx4="http://schemas.microsoft.com/office/drawing/2016/5/10/chartex" xmlns:cx5="http://schemas.microsoft.com/office/drawing/2016/5/11/chartex" xmlns:cx6="http://schemas.microsoft.com/office/drawing/2016/5/12/chartex" xmlns:cx7="http://schemas.microsoft.com/office/drawing/2016/5/13/chartex" xmlns:cx8="http://schemas.microsoft.com/office/drawing/2016/5/14/chartex" xmlns:mc="http://schemas.openxmlformats.org/markup-compatibility/2006" xmlns:aink="http://schemas.microsoft.com/office/drawing/2016/ink" xmlns:am3d="http://schemas.microsoft.com/office/drawing/2017/model3d" xmlns:o="urn:schemas-microsoft-com:office:office" xmlns:oel="http://schemas.microsoft.com/office/2019/extlst" xmlns:r="http://schemas.openxmlformats.org/officeDocument/2006/relationships" xmlns:m="http://schemas.openxmlformats.org/officeDocument/2006/math" xmlns:v="urn:schemas-microsoft-com:vml" xmlns:wp14="http://schemas.microsoft.com/office/word/2010/wordprocessingDrawing" xmlns:wp="http://schemas.openxmlformats.org/drawingml/2006/wordprocessingDrawing" xmlns:w10="urn:schemas-microsoft-com:office:word" xmlns:w="http://schemas.openxmlformats.org/wordprocessingml/2006/main" xmlns:w14="http://schemas.microsoft.com/office/word/2010/wordml" xmlns:w15="http://schemas.microsoft.com/office/word/2012/wordml" xmlns:w16cex="http://schemas.microsoft.com/office/word/2018/wordml/cex" xmlns:w16cid="http://schemas.microsoft.com/office/word/2016/wordml/cid" xmlns:w16="http://schemas.microsoft.com/office/word/2018/wordml" xmlns:w16sdtdh="http://schemas.microsoft.com/office/word/2020/wordml/sdtdatahash" xmlns:w16se="http://schemas.microsoft.com/office/word/2015/wordml/symex" xmlns:wpg="http://schemas.microsoft.com/office/word/2010/wordprocessingGroup" xmlns:wpi="http://schemas.microsoft.com/office/word/2010/wordprocessingInk" xmlns:wne="http://schemas.microsoft.com/office/word/2006/wordml" xmlns:wps="http://schemas.microsoft.com/office/word/2010/wordprocessingShape" mc:Ignorable="w14 w15 w16se w16cid w16 w16cex w16sdtdh wp14">
+<w:endnotes xmlns:wpc="http://schemas.microsoft.com/office/word/2010/wordprocessingCanvas" xmlns:cx="http://schemas.microsoft.com/office/drawing/2014/chartex" xmlns:cx1="http://schemas.microsoft.com/office/drawing/2015/9/8/chartex" xmlns:cx2="http://schemas.microsoft.com/office/drawing/2015/10/21/chartex" xmlns:cx3="http://schemas.microsoft.com/office/drawing/2016/5/9/chartex" xmlns:cx4="http://schemas.microsoft.com/office/drawing/2016/5/10/chartex" xmlns:cx5="http://schemas.microsoft.com/office/drawing/2016/5/11/chartex" xmlns:cx6="http://schemas.microsoft.com/office/drawing/2016/5/12/chartex" xmlns:cx7="http://schemas.microsoft.com/office/drawing/2016/5/13/chartex" xmlns:cx8="http://schemas.microsoft.com/office/drawing/2016/5/14/chartex" xmlns:mc="http://schemas.openxmlformats.org/markup-compatibility/2006" xmlns:aink="http://schemas.microsoft.com/office/drawing/2016/ink" xmlns:am3d="http://schemas.microsoft.com/office/drawing/2017/model3d" xmlns:o="urn:schemas-microsoft-com:office:office" xmlns:oel="http://schemas.microsoft.com/office/2019/extlst" xmlns:r="http://schemas.openxmlformats.org/officeDocument/2006/relationships" xmlns:m="http://schemas.openxmlformats.org/officeDocument/2006/math" xmlns:v="urn:schemas-microsoft-com:vml" xmlns:wp14="http://schemas.microsoft.com/office/word/2010/wordprocessingDrawing" xmlns:wp="http://schemas.openxmlformats.org/drawingml/2006/wordprocessingDrawing" xmlns:w10="urn:schemas-microsoft-com:office:word" xmlns:w="http://schemas.openxmlformats.org/wordprocessingml/2006/main" xmlns:w14="http://schemas.microsoft.com/office/word/2010/wordml" xmlns:w15="http://schemas.microsoft.com/office/word/2012/wordml" xmlns:w16cex="http://schemas.microsoft.com/office/word/2018/wordml/cex" xmlns:w16cid="http://schemas.microsoft.com/office/word/2016/wordml/cid" xmlns:w16="http://schemas.microsoft.com/office/word/2018/wordml" xmlns:w16du="http://schemas.microsoft.com/office/word/2023/wordml/word16du" xmlns:w16sdtdh="http://schemas.microsoft.com/office/word/2020/wordml/sdtdatahash" xmlns:w16se="http://schemas.microsoft.com/office/word/2015/wordml/symex" xmlns:wpg="http://schemas.microsoft.com/office/word/2010/wordprocessingGroup" xmlns:wpi="http://schemas.microsoft.com/office/word/2010/wordprocessingInk" xmlns:wne="http://schemas.microsoft.com/office/word/2006/wordml" xmlns:wps="http://schemas.microsoft.com/office/word/2010/wordprocessingShape" mc:Ignorable="w14 w15 w16se w16cid w16 w16cex w16sdtdh wp14">
   <w:endnote w:type="separator" w:id="-1">
     <w:p>
       <w:r>
@@ -11463,7 +16239,7 @@
 </file>
 
 <file path=word/footer1.xml><?xml version="1.0" encoding="utf-8"?>
-<w:ftr xmlns:wpc="http://schemas.microsoft.com/office/word/2010/wordprocessingCanvas" xmlns:cx="http://schemas.microsoft.com/office/drawing/2014/chartex" xmlns:cx1="http://schemas.microsoft.com/office/drawing/2015/9/8/chartex" xmlns:cx2="http://schemas.microsoft.com/office/drawing/2015/10/21/chartex" xmlns:cx3="http://schemas.microsoft.com/office/drawing/2016/5/9/chartex" xmlns:cx4="http://schemas.microsoft.com/office/drawing/2016/5/10/chartex" xmlns:cx5="http://schemas.microsoft.com/office/drawing/2016/5/11/chartex" xmlns:cx6="http://schemas.microsoft.com/office/drawing/2016/5/12/chartex" xmlns:cx7="http://schemas.microsoft.com/office/drawing/2016/5/13/chartex" xmlns:cx8="http://schemas.microsoft.com/office/drawing/2016/5/14/chartex" xmlns:mc="http://schemas.openxmlformats.org/markup-compatibility/2006" xmlns:aink="http://schemas.microsoft.com/office/drawing/2016/ink" xmlns:am3d="http://schemas.microsoft.com/office/drawing/2017/model3d" xmlns:o="urn:schemas-microsoft-com:office:office" xmlns:oel="http://schemas.microsoft.com/office/2019/extlst" xmlns:r="http://schemas.openxmlformats.org/officeDocument/2006/relationships" xmlns:m="http://schemas.openxmlformats.org/officeDocument/2006/math" xmlns:v="urn:schemas-microsoft-com:vml" xmlns:wp14="http://schemas.microsoft.com/office/word/2010/wordprocessingDrawing" xmlns:wp="http://schemas.openxmlformats.org/drawingml/2006/wordprocessingDrawing" xmlns:w10="urn:schemas-microsoft-com:office:word" xmlns:w="http://schemas.openxmlformats.org/wordprocessingml/2006/main" xmlns:w14="http://schemas.microsoft.com/office/word/2010/wordml" xmlns:w15="http://schemas.microsoft.com/office/word/2012/wordml" xmlns:w16cex="http://schemas.microsoft.com/office/word/2018/wordml/cex" xmlns:w16cid="http://schemas.microsoft.com/office/word/2016/wordml/cid" xmlns:w16="http://schemas.microsoft.com/office/word/2018/wordml" xmlns:w16sdtdh="http://schemas.microsoft.com/office/word/2020/wordml/sdtdatahash" xmlns:w16se="http://schemas.microsoft.com/office/word/2015/wordml/symex" xmlns:wpg="http://schemas.microsoft.com/office/word/2010/wordprocessingGroup" xmlns:wpi="http://schemas.microsoft.com/office/word/2010/wordprocessingInk" xmlns:wne="http://schemas.microsoft.com/office/word/2006/wordml" xmlns:wps="http://schemas.microsoft.com/office/word/2010/wordprocessingShape" mc:Ignorable="w14 w15 w16se w16cid w16 w16cex w16sdtdh wp14">
+<w:ftr xmlns:wpc="http://schemas.microsoft.com/office/word/2010/wordprocessingCanvas" xmlns:cx="http://schemas.microsoft.com/office/drawing/2014/chartex" xmlns:cx1="http://schemas.microsoft.com/office/drawing/2015/9/8/chartex" xmlns:cx2="http://schemas.microsoft.com/office/drawing/2015/10/21/chartex" xmlns:cx3="http://schemas.microsoft.com/office/drawing/2016/5/9/chartex" xmlns:cx4="http://schemas.microsoft.com/office/drawing/2016/5/10/chartex" xmlns:cx5="http://schemas.microsoft.com/office/drawing/2016/5/11/chartex" xmlns:cx6="http://schemas.microsoft.com/office/drawing/2016/5/12/chartex" xmlns:cx7="http://schemas.microsoft.com/office/drawing/2016/5/13/chartex" xmlns:cx8="http://schemas.microsoft.com/office/drawing/2016/5/14/chartex" xmlns:mc="http://schemas.openxmlformats.org/markup-compatibility/2006" xmlns:aink="http://schemas.microsoft.com/office/drawing/2016/ink" xmlns:am3d="http://schemas.microsoft.com/office/drawing/2017/model3d" xmlns:o="urn:schemas-microsoft-com:office:office" xmlns:oel="http://schemas.microsoft.com/office/2019/extlst" xmlns:r="http://schemas.openxmlformats.org/officeDocument/2006/relationships" xmlns:m="http://schemas.openxmlformats.org/officeDocument/2006/math" xmlns:v="urn:schemas-microsoft-com:vml" xmlns:wp14="http://schemas.microsoft.com/office/word/2010/wordprocessingDrawing" xmlns:wp="http://schemas.openxmlformats.org/drawingml/2006/wordprocessingDrawing" xmlns:w10="urn:schemas-microsoft-com:office:word" xmlns:w="http://schemas.openxmlformats.org/wordprocessingml/2006/main" xmlns:w14="http://schemas.microsoft.com/office/word/2010/wordml" xmlns:w15="http://schemas.microsoft.com/office/word/2012/wordml" xmlns:w16cex="http://schemas.microsoft.com/office/word/2018/wordml/cex" xmlns:w16cid="http://schemas.microsoft.com/office/word/2016/wordml/cid" xmlns:w16="http://schemas.microsoft.com/office/word/2018/wordml" xmlns:w16du="http://schemas.microsoft.com/office/word/2023/wordml/word16du" xmlns:w16sdtdh="http://schemas.microsoft.com/office/word/2020/wordml/sdtdatahash" xmlns:w16se="http://schemas.microsoft.com/office/word/2015/wordml/symex" xmlns:wpg="http://schemas.microsoft.com/office/word/2010/wordprocessingGroup" xmlns:wpi="http://schemas.microsoft.com/office/word/2010/wordprocessingInk" xmlns:wne="http://schemas.microsoft.com/office/word/2006/wordml" xmlns:wps="http://schemas.microsoft.com/office/word/2010/wordprocessingShape" mc:Ignorable="w14 w15 w16se w16cid w16 w16cex w16sdtdh wp14">
   <w:sdt>
     <w:sdtPr>
       <w:id w:val="-1857963372"/>
@@ -11517,7 +16293,7 @@
 </file>
 
 <file path=word/footnotes.xml><?xml version="1.0" encoding="utf-8"?>
-<w:footnotes xmlns:wpc="http://schemas.microsoft.com/office/word/2010/wordprocessingCanvas" xmlns:cx="http://schemas.microsoft.com/office/drawing/2014/chartex" xmlns:cx1="http://schemas.microsoft.com/office/drawing/2015/9/8/chartex" xmlns:cx2="http://schemas.microsoft.com/office/drawing/2015/10/21/chartex" xmlns:cx3="http://schemas.microsoft.com/office/drawing/2016/5/9/chartex" xmlns:cx4="http://schemas.microsoft.com/office/drawing/2016/5/10/chartex" xmlns:cx5="http://schemas.microsoft.com/office/drawing/2016/5/11/chartex" xmlns:cx6="http://schemas.microsoft.com/office/drawing/2016/5/12/chartex" xmlns:cx7="http://schemas.microsoft.com/office/drawing/2016/5/13/chartex" xmlns:cx8="http://schemas.microsoft.com/office/drawing/2016/5/14/chartex" xmlns:mc="http://schemas.openxmlformats.org/markup-compatibility/2006" xmlns:aink="http://schemas.microsoft.com/office/drawing/2016/ink" xmlns:am3d="http://schemas.microsoft.com/office/drawing/2017/model3d" xmlns:o="urn:schemas-microsoft-com:office:office" xmlns:oel="http://schemas.microsoft.com/office/2019/extlst" xmlns:r="http://schemas.openxmlformats.org/officeDocument/2006/relationships" xmlns:m="http://schemas.openxmlformats.org/officeDocument/2006/math" xmlns:v="urn:schemas-microsoft-com:vml" xmlns:wp14="http://schemas.microsoft.com/office/word/2010/wordprocessingDrawing" xmlns:wp="http://schemas.openxmlformats.org/drawingml/2006/wordprocessingDrawing" xmlns:w10="urn:schemas-microsoft-com:office:word" xmlns:w="http://schemas.openxmlformats.org/wordprocessingml/2006/main" xmlns:w14="http://schemas.microsoft.com/office/word/2010/wordml" xmlns:w15="http://schemas.microsoft.com/office/word/2012/wordml" xmlns:w16cex="http://schemas.microsoft.com/office/word/2018/wordml/cex" xmlns:w16cid="http://schemas.microsoft.com/office/word/2016/wordml/cid" xmlns:w16="http://schemas.microsoft.com/office/word/2018/wordml" xmlns:w16sdtdh="http://schemas.microsoft.com/office/word/2020/wordml/sdtdatahash" xmlns:w16se="http://schemas.microsoft.com/office/word/2015/wordml/symex" xmlns:wpg="http://schemas.microsoft.com/office/word/2010/wordprocessingGroup" xmlns:wpi="http://schemas.microsoft.com/office/word/2010/wordprocessingInk" xmlns:wne="http://schemas.microsoft.com/office/word/2006/wordml" xmlns:wps="http://schemas.microsoft.com/office/word/2010/wordprocessingShape" mc:Ignorable="w14 w15 w16se w16cid w16 w16cex w16sdtdh wp14">
+<w:footnotes xmlns:wpc="http://schemas.microsoft.com/office/word/2010/wordprocessingCanvas" xmlns:cx="http://schemas.microsoft.com/office/drawing/2014/chartex" xmlns:cx1="http://schemas.microsoft.com/office/drawing/2015/9/8/chartex" xmlns:cx2="http://schemas.microsoft.com/office/drawing/2015/10/21/chartex" xmlns:cx3="http://schemas.microsoft.com/office/drawing/2016/5/9/chartex" xmlns:cx4="http://schemas.microsoft.com/office/drawing/2016/5/10/chartex" xmlns:cx5="http://schemas.microsoft.com/office/drawing/2016/5/11/chartex" xmlns:cx6="http://schemas.microsoft.com/office/drawing/2016/5/12/chartex" xmlns:cx7="http://schemas.microsoft.com/office/drawing/2016/5/13/chartex" xmlns:cx8="http://schemas.microsoft.com/office/drawing/2016/5/14/chartex" xmlns:mc="http://schemas.openxmlformats.org/markup-compatibility/2006" xmlns:aink="http://schemas.microsoft.com/office/drawing/2016/ink" xmlns:am3d="http://schemas.microsoft.com/office/drawing/2017/model3d" xmlns:o="urn:schemas-microsoft-com:office:office" xmlns:oel="http://schemas.microsoft.com/office/2019/extlst" xmlns:r="http://schemas.openxmlformats.org/officeDocument/2006/relationships" xmlns:m="http://schemas.openxmlformats.org/officeDocument/2006/math" xmlns:v="urn:schemas-microsoft-com:vml" xmlns:wp14="http://schemas.microsoft.com/office/word/2010/wordprocessingDrawing" xmlns:wp="http://schemas.openxmlformats.org/drawingml/2006/wordprocessingDrawing" xmlns:w10="urn:schemas-microsoft-com:office:word" xmlns:w="http://schemas.openxmlformats.org/wordprocessingml/2006/main" xmlns:w14="http://schemas.microsoft.com/office/word/2010/wordml" xmlns:w15="http://schemas.microsoft.com/office/word/2012/wordml" xmlns:w16cex="http://schemas.microsoft.com/office/word/2018/wordml/cex" xmlns:w16cid="http://schemas.microsoft.com/office/word/2016/wordml/cid" xmlns:w16="http://schemas.microsoft.com/office/word/2018/wordml" xmlns:w16du="http://schemas.microsoft.com/office/word/2023/wordml/word16du" xmlns:w16sdtdh="http://schemas.microsoft.com/office/word/2020/wordml/sdtdatahash" xmlns:w16se="http://schemas.microsoft.com/office/word/2015/wordml/symex" xmlns:wpg="http://schemas.microsoft.com/office/word/2010/wordprocessingGroup" xmlns:wpi="http://schemas.microsoft.com/office/word/2010/wordprocessingInk" xmlns:wne="http://schemas.microsoft.com/office/word/2006/wordml" xmlns:wps="http://schemas.microsoft.com/office/word/2010/wordprocessingShape" mc:Ignorable="w14 w15 w16se w16cid w16 w16cex w16sdtdh wp14">
   <w:footnote w:type="separator" w:id="-1">
     <w:p>
       <w:r>
@@ -11536,7 +16312,7 @@
 </file>
 
 <file path=word/header1.xml><?xml version="1.0" encoding="utf-8"?>
-<w:hdr xmlns:wpc="http://schemas.microsoft.com/office/word/2010/wordprocessingCanvas" xmlns:cx="http://schemas.microsoft.com/office/drawing/2014/chartex" xmlns:cx1="http://schemas.microsoft.com/office/drawing/2015/9/8/chartex" xmlns:cx2="http://schemas.microsoft.com/office/drawing/2015/10/21/chartex" xmlns:cx3="http://schemas.microsoft.com/office/drawing/2016/5/9/chartex" xmlns:cx4="http://schemas.microsoft.com/office/drawing/2016/5/10/chartex" xmlns:cx5="http://schemas.microsoft.com/office/drawing/2016/5/11/chartex" xmlns:cx6="http://schemas.microsoft.com/office/drawing/2016/5/12/chartex" xmlns:cx7="http://schemas.microsoft.com/office/drawing/2016/5/13/chartex" xmlns:cx8="http://schemas.microsoft.com/office/drawing/2016/5/14/chartex" xmlns:mc="http://schemas.openxmlformats.org/markup-compatibility/2006" xmlns:aink="http://schemas.microsoft.com/office/drawing/2016/ink" xmlns:am3d="http://schemas.microsoft.com/office/drawing/2017/model3d" xmlns:o="urn:schemas-microsoft-com:office:office" xmlns:oel="http://schemas.microsoft.com/office/2019/extlst" xmlns:r="http://schemas.openxmlformats.org/officeDocument/2006/relationships" xmlns:m="http://schemas.openxmlformats.org/officeDocument/2006/math" xmlns:v="urn:schemas-microsoft-com:vml" xmlns:wp14="http://schemas.microsoft.com/office/word/2010/wordprocessingDrawing" xmlns:wp="http://schemas.openxmlformats.org/drawingml/2006/wordprocessingDrawing" xmlns:w10="urn:schemas-microsoft-com:office:word" xmlns:w="http://schemas.openxmlformats.org/wordprocessingml/2006/main" xmlns:w14="http://schemas.microsoft.com/office/word/2010/wordml" xmlns:w15="http://schemas.microsoft.com/office/word/2012/wordml" xmlns:w16cex="http://schemas.microsoft.com/office/word/2018/wordml/cex" xmlns:w16cid="http://schemas.microsoft.com/office/word/2016/wordml/cid" xmlns:w16="http://schemas.microsoft.com/office/word/2018/wordml" xmlns:w16sdtdh="http://schemas.microsoft.com/office/word/2020/wordml/sdtdatahash" xmlns:w16se="http://schemas.microsoft.com/office/word/2015/wordml/symex" xmlns:wpg="http://schemas.microsoft.com/office/word/2010/wordprocessingGroup" xmlns:wpi="http://schemas.microsoft.com/office/word/2010/wordprocessingInk" xmlns:wne="http://schemas.microsoft.com/office/word/2006/wordml" xmlns:wps="http://schemas.microsoft.com/office/word/2010/wordprocessingShape" mc:Ignorable="w14 w15 w16se w16cid w16 w16cex w16sdtdh wp14">
+<w:hdr xmlns:wpc="http://schemas.microsoft.com/office/word/2010/wordprocessingCanvas" xmlns:cx="http://schemas.microsoft.com/office/drawing/2014/chartex" xmlns:cx1="http://schemas.microsoft.com/office/drawing/2015/9/8/chartex" xmlns:cx2="http://schemas.microsoft.com/office/drawing/2015/10/21/chartex" xmlns:cx3="http://schemas.microsoft.com/office/drawing/2016/5/9/chartex" xmlns:cx4="http://schemas.microsoft.com/office/drawing/2016/5/10/chartex" xmlns:cx5="http://schemas.microsoft.com/office/drawing/2016/5/11/chartex" xmlns:cx6="http://schemas.microsoft.com/office/drawing/2016/5/12/chartex" xmlns:cx7="http://schemas.microsoft.com/office/drawing/2016/5/13/chartex" xmlns:cx8="http://schemas.microsoft.com/office/drawing/2016/5/14/chartex" xmlns:mc="http://schemas.openxmlformats.org/markup-compatibility/2006" xmlns:aink="http://schemas.microsoft.com/office/drawing/2016/ink" xmlns:am3d="http://schemas.microsoft.com/office/drawing/2017/model3d" xmlns:o="urn:schemas-microsoft-com:office:office" xmlns:oel="http://schemas.microsoft.com/office/2019/extlst" xmlns:r="http://schemas.openxmlformats.org/officeDocument/2006/relationships" xmlns:m="http://schemas.openxmlformats.org/officeDocument/2006/math" xmlns:v="urn:schemas-microsoft-com:vml" xmlns:wp14="http://schemas.microsoft.com/office/word/2010/wordprocessingDrawing" xmlns:wp="http://schemas.openxmlformats.org/drawingml/2006/wordprocessingDrawing" xmlns:w10="urn:schemas-microsoft-com:office:word" xmlns:w="http://schemas.openxmlformats.org/wordprocessingml/2006/main" xmlns:w14="http://schemas.microsoft.com/office/word/2010/wordml" xmlns:w15="http://schemas.microsoft.com/office/word/2012/wordml" xmlns:w16cex="http://schemas.microsoft.com/office/word/2018/wordml/cex" xmlns:w16cid="http://schemas.microsoft.com/office/word/2016/wordml/cid" xmlns:w16="http://schemas.microsoft.com/office/word/2018/wordml" xmlns:w16du="http://schemas.microsoft.com/office/word/2023/wordml/word16du" xmlns:w16sdtdh="http://schemas.microsoft.com/office/word/2020/wordml/sdtdatahash" xmlns:w16se="http://schemas.microsoft.com/office/word/2015/wordml/symex" xmlns:wpg="http://schemas.microsoft.com/office/word/2010/wordprocessingGroup" xmlns:wpi="http://schemas.microsoft.com/office/word/2010/wordprocessingInk" xmlns:wne="http://schemas.microsoft.com/office/word/2006/wordml" xmlns:wps="http://schemas.microsoft.com/office/word/2010/wordprocessingShape" mc:Ignorable="w14 w15 w16se w16cid w16 w16cex w16sdtdh wp14">
   <w:p>
     <w:pPr>
       <w:pStyle w:val="Koptekst"/>
@@ -11560,7 +16336,7 @@
 </file>
 
 <file path=word/header2.xml><?xml version="1.0" encoding="utf-8"?>
-<w:hdr xmlns:wpc="http://schemas.microsoft.com/office/word/2010/wordprocessingCanvas" xmlns:cx="http://schemas.microsoft.com/office/drawing/2014/chartex" xmlns:cx1="http://schemas.microsoft.com/office/drawing/2015/9/8/chartex" xmlns:cx2="http://schemas.microsoft.com/office/drawing/2015/10/21/chartex" xmlns:cx3="http://schemas.microsoft.com/office/drawing/2016/5/9/chartex" xmlns:cx4="http://schemas.microsoft.com/office/drawing/2016/5/10/chartex" xmlns:cx5="http://schemas.microsoft.com/office/drawing/2016/5/11/chartex" xmlns:cx6="http://schemas.microsoft.com/office/drawing/2016/5/12/chartex" xmlns:cx7="http://schemas.microsoft.com/office/drawing/2016/5/13/chartex" xmlns:cx8="http://schemas.microsoft.com/office/drawing/2016/5/14/chartex" xmlns:mc="http://schemas.openxmlformats.org/markup-compatibility/2006" xmlns:aink="http://schemas.microsoft.com/office/drawing/2016/ink" xmlns:am3d="http://schemas.microsoft.com/office/drawing/2017/model3d" xmlns:o="urn:schemas-microsoft-com:office:office" xmlns:oel="http://schemas.microsoft.com/office/2019/extlst" xmlns:r="http://schemas.openxmlformats.org/officeDocument/2006/relationships" xmlns:m="http://schemas.openxmlformats.org/officeDocument/2006/math" xmlns:v="urn:schemas-microsoft-com:vml" xmlns:wp14="http://schemas.microsoft.com/office/word/2010/wordprocessingDrawing" xmlns:wp="http://schemas.openxmlformats.org/drawingml/2006/wordprocessingDrawing" xmlns:w10="urn:schemas-microsoft-com:office:word" xmlns:w="http://schemas.openxmlformats.org/wordprocessingml/2006/main" xmlns:w14="http://schemas.microsoft.com/office/word/2010/wordml" xmlns:w15="http://schemas.microsoft.com/office/word/2012/wordml" xmlns:w16cex="http://schemas.microsoft.com/office/word/2018/wordml/cex" xmlns:w16cid="http://schemas.microsoft.com/office/word/2016/wordml/cid" xmlns:w16="http://schemas.microsoft.com/office/word/2018/wordml" xmlns:w16sdtdh="http://schemas.microsoft.com/office/word/2020/wordml/sdtdatahash" xmlns:w16se="http://schemas.microsoft.com/office/word/2015/wordml/symex" xmlns:wpg="http://schemas.microsoft.com/office/word/2010/wordprocessingGroup" xmlns:wpi="http://schemas.microsoft.com/office/word/2010/wordprocessingInk" xmlns:wne="http://schemas.microsoft.com/office/word/2006/wordml" xmlns:wps="http://schemas.microsoft.com/office/word/2010/wordprocessingShape" mc:Ignorable="w14 w15 w16se w16cid w16 w16cex w16sdtdh wp14">
+<w:hdr xmlns:wpc="http://schemas.microsoft.com/office/word/2010/wordprocessingCanvas" xmlns:cx="http://schemas.microsoft.com/office/drawing/2014/chartex" xmlns:cx1="http://schemas.microsoft.com/office/drawing/2015/9/8/chartex" xmlns:cx2="http://schemas.microsoft.com/office/drawing/2015/10/21/chartex" xmlns:cx3="http://schemas.microsoft.com/office/drawing/2016/5/9/chartex" xmlns:cx4="http://schemas.microsoft.com/office/drawing/2016/5/10/chartex" xmlns:cx5="http://schemas.microsoft.com/office/drawing/2016/5/11/chartex" xmlns:cx6="http://schemas.microsoft.com/office/drawing/2016/5/12/chartex" xmlns:cx7="http://schemas.microsoft.com/office/drawing/2016/5/13/chartex" xmlns:cx8="http://schemas.microsoft.com/office/drawing/2016/5/14/chartex" xmlns:mc="http://schemas.openxmlformats.org/markup-compatibility/2006" xmlns:aink="http://schemas.microsoft.com/office/drawing/2016/ink" xmlns:am3d="http://schemas.microsoft.com/office/drawing/2017/model3d" xmlns:o="urn:schemas-microsoft-com:office:office" xmlns:oel="http://schemas.microsoft.com/office/2019/extlst" xmlns:r="http://schemas.openxmlformats.org/officeDocument/2006/relationships" xmlns:m="http://schemas.openxmlformats.org/officeDocument/2006/math" xmlns:v="urn:schemas-microsoft-com:vml" xmlns:wp14="http://schemas.microsoft.com/office/word/2010/wordprocessingDrawing" xmlns:wp="http://schemas.openxmlformats.org/drawingml/2006/wordprocessingDrawing" xmlns:w10="urn:schemas-microsoft-com:office:word" xmlns:w="http://schemas.openxmlformats.org/wordprocessingml/2006/main" xmlns:w14="http://schemas.microsoft.com/office/word/2010/wordml" xmlns:w15="http://schemas.microsoft.com/office/word/2012/wordml" xmlns:w16cex="http://schemas.microsoft.com/office/word/2018/wordml/cex" xmlns:w16cid="http://schemas.microsoft.com/office/word/2016/wordml/cid" xmlns:w16="http://schemas.microsoft.com/office/word/2018/wordml" xmlns:w16du="http://schemas.microsoft.com/office/word/2023/wordml/word16du" xmlns:w16sdtdh="http://schemas.microsoft.com/office/word/2020/wordml/sdtdatahash" xmlns:w16se="http://schemas.microsoft.com/office/word/2015/wordml/symex" xmlns:wpg="http://schemas.microsoft.com/office/word/2010/wordprocessingGroup" xmlns:wpi="http://schemas.microsoft.com/office/word/2010/wordprocessingInk" xmlns:wne="http://schemas.microsoft.com/office/word/2006/wordml" xmlns:wps="http://schemas.microsoft.com/office/word/2010/wordprocessingShape" mc:Ignorable="w14 w15 w16se w16cid w16 w16cex w16sdtdh wp14">
   <w:p>
     <w:pPr>
       <w:pStyle w:val="Koptekst"/>
@@ -11584,7 +16360,7 @@
 </file>
 
 <file path=word/numbering.xml><?xml version="1.0" encoding="utf-8"?>
-<w:numbering xmlns:wpc="http://schemas.microsoft.com/office/word/2010/wordprocessingCanvas" xmlns:cx="http://schemas.microsoft.com/office/drawing/2014/chartex" xmlns:cx1="http://schemas.microsoft.com/office/drawing/2015/9/8/chartex" xmlns:cx2="http://schemas.microsoft.com/office/drawing/2015/10/21/chartex" xmlns:cx3="http://schemas.microsoft.com/office/drawing/2016/5/9/chartex" xmlns:cx4="http://schemas.microsoft.com/office/drawing/2016/5/10/chartex" xmlns:cx5="http://schemas.microsoft.com/office/drawing/2016/5/11/chartex" xmlns:cx6="http://schemas.microsoft.com/office/drawing/2016/5/12/chartex" xmlns:cx7="http://schemas.microsoft.com/office/drawing/2016/5/13/chartex" xmlns:cx8="http://schemas.microsoft.com/office/drawing/2016/5/14/chartex" xmlns:mc="http://schemas.openxmlformats.org/markup-compatibility/2006" xmlns:aink="http://schemas.microsoft.com/office/drawing/2016/ink" xmlns:am3d="http://schemas.microsoft.com/office/drawing/2017/model3d" xmlns:o="urn:schemas-microsoft-com:office:office" xmlns:oel="http://schemas.microsoft.com/office/2019/extlst" xmlns:r="http://schemas.openxmlformats.org/officeDocument/2006/relationships" xmlns:m="http://schemas.openxmlformats.org/officeDocument/2006/math" xmlns:v="urn:schemas-microsoft-com:vml" xmlns:wp14="http://schemas.microsoft.com/office/word/2010/wordprocessingDrawing" xmlns:wp="http://schemas.openxmlformats.org/drawingml/2006/wordprocessingDrawing" xmlns:w10="urn:schemas-microsoft-com:office:word" xmlns:w="http://schemas.openxmlformats.org/wordprocessingml/2006/main" xmlns:w14="http://schemas.microsoft.com/office/word/2010/wordml" xmlns:w15="http://schemas.microsoft.com/office/word/2012/wordml" xmlns:w16cex="http://schemas.microsoft.com/office/word/2018/wordml/cex" xmlns:w16cid="http://schemas.microsoft.com/office/word/2016/wordml/cid" xmlns:w16="http://schemas.microsoft.com/office/word/2018/wordml" xmlns:w16sdtdh="http://schemas.microsoft.com/office/word/2020/wordml/sdtdatahash" xmlns:w16se="http://schemas.microsoft.com/office/word/2015/wordml/symex" xmlns:wpg="http://schemas.microsoft.com/office/word/2010/wordprocessingGroup" xmlns:wpi="http://schemas.microsoft.com/office/word/2010/wordprocessingInk" xmlns:wne="http://schemas.microsoft.com/office/word/2006/wordml" xmlns:wps="http://schemas.microsoft.com/office/word/2010/wordprocessingShape" mc:Ignorable="w14 w15 w16se w16cid w16 w16cex w16sdtdh wp14">
+<w:numbering xmlns:wpc="http://schemas.microsoft.com/office/word/2010/wordprocessingCanvas" xmlns:cx="http://schemas.microsoft.com/office/drawing/2014/chartex" xmlns:cx1="http://schemas.microsoft.com/office/drawing/2015/9/8/chartex" xmlns:cx2="http://schemas.microsoft.com/office/drawing/2015/10/21/chartex" xmlns:cx3="http://schemas.microsoft.com/office/drawing/2016/5/9/chartex" xmlns:cx4="http://schemas.microsoft.com/office/drawing/2016/5/10/chartex" xmlns:cx5="http://schemas.microsoft.com/office/drawing/2016/5/11/chartex" xmlns:cx6="http://schemas.microsoft.com/office/drawing/2016/5/12/chartex" xmlns:cx7="http://schemas.microsoft.com/office/drawing/2016/5/13/chartex" xmlns:cx8="http://schemas.microsoft.com/office/drawing/2016/5/14/chartex" xmlns:mc="http://schemas.openxmlformats.org/markup-compatibility/2006" xmlns:aink="http://schemas.microsoft.com/office/drawing/2016/ink" xmlns:am3d="http://schemas.microsoft.com/office/drawing/2017/model3d" xmlns:o="urn:schemas-microsoft-com:office:office" xmlns:oel="http://schemas.microsoft.com/office/2019/extlst" xmlns:r="http://schemas.openxmlformats.org/officeDocument/2006/relationships" xmlns:m="http://schemas.openxmlformats.org/officeDocument/2006/math" xmlns:v="urn:schemas-microsoft-com:vml" xmlns:wp14="http://schemas.microsoft.com/office/word/2010/wordprocessingDrawing" xmlns:wp="http://schemas.openxmlformats.org/drawingml/2006/wordprocessingDrawing" xmlns:w10="urn:schemas-microsoft-com:office:word" xmlns:w="http://schemas.openxmlformats.org/wordprocessingml/2006/main" xmlns:w14="http://schemas.microsoft.com/office/word/2010/wordml" xmlns:w15="http://schemas.microsoft.com/office/word/2012/wordml" xmlns:w16cex="http://schemas.microsoft.com/office/word/2018/wordml/cex" xmlns:w16cid="http://schemas.microsoft.com/office/word/2016/wordml/cid" xmlns:w16="http://schemas.microsoft.com/office/word/2018/wordml" xmlns:w16du="http://schemas.microsoft.com/office/word/2023/wordml/word16du" xmlns:w16sdtdh="http://schemas.microsoft.com/office/word/2020/wordml/sdtdatahash" xmlns:w16se="http://schemas.microsoft.com/office/word/2015/wordml/symex" xmlns:wpg="http://schemas.microsoft.com/office/word/2010/wordprocessingGroup" xmlns:wpi="http://schemas.microsoft.com/office/word/2010/wordprocessingInk" xmlns:wne="http://schemas.microsoft.com/office/word/2006/wordml" xmlns:wps="http://schemas.microsoft.com/office/word/2010/wordprocessingShape" mc:Ignorable="w14 w15 w16se w16cid w16 w16cex w16sdtdh wp14">
   <w:abstractNum w:abstractNumId="0" w15:restartNumberingAfterBreak="0">
     <w:nsid w:val="22C753D8"/>
     <w:multiLevelType w:val="hybridMultilevel"/>

</xml_diff>